<commit_message>
Transfert bouton menu gauche, ajout 2.a, pas de style dyn
</commit_message>
<xml_diff>
--- a/Rapport.docx
+++ b/Rapport.docx
@@ -14377,21 +14377,393 @@
         <w:t>Sources de risque et objectifs visés</w:t>
       </w:r>
     </w:p>
-    <w:p>
-      <w:pPr>
-        <w:rPr>
-          <w:sz w:val="24"/>
-          <w:szCs w:val="24"/>
-        </w:rPr>
-      </w:pPr>
-      <w:r>
-        <w:rPr>
-          <w:sz w:val="24"/>
-          <w:szCs w:val="24"/>
-        </w:rPr>
-        <w:t>${p_srov1}</w:t>
-      </w:r>
-    </w:p>
+    <w:tbl>
+      <w:tblGrid>
+        <w:gridCol w:w="1" w:type="dxa"/>
+        <w:gridCol w:w="1" w:type="dxa"/>
+        <w:gridCol w:w="1" w:type="dxa"/>
+        <w:gridCol w:w="1" w:type="dxa"/>
+        <w:gridCol w:w="1" w:type="dxa"/>
+      </w:tblGrid>
+      <w:tblPr>
+        <w:jc w:val="center"/>
+        <w:tblW w:w="0" w:type="auto"/>
+        <w:tblLayout w:type="autofit"/>
+        <w:bidiVisual w:val="0"/>
+        <w:tblCellMar>
+          <w:top w:w="10" w:type="dxa"/>
+          <w:left w:w="10" w:type="dxa"/>
+          <w:right w:w="10" w:type="dxa"/>
+          <w:bottom w:w="10" w:type="dxa"/>
+        </w:tblCellMar>
+        <w:tblBorders>
+          <w:top w:val="single" w:sz="6" w:color="black"/>
+          <w:left w:val="single" w:sz="6" w:color="black"/>
+          <w:right w:val="single" w:sz="6" w:color="black"/>
+          <w:bottom w:val="single" w:sz="6" w:color="black"/>
+          <w:insideH w:val="single" w:sz="6" w:color="black"/>
+          <w:insideV w:val="single" w:sz="6" w:color="black"/>
+        </w:tblBorders>
+      </w:tblPr>
+      <w:tr>
+        <w:trPr>
+          <w:trHeight w:val="1" w:hRule="atLeast"/>
+          <w:tblHeader w:val="1"/>
+        </w:trPr>
+        <w:tc>
+          <w:tcPr>
+            <w:tcW w:w="1" w:type="dxa"/>
+            <w:shd w:val="clear" w:fill="A9A9A9"/>
+          </w:tcPr>
+          <w:p>
+            <w:pPr/>
+            <w:r>
+              <w:rPr>
+                <w:b w:val="1"/>
+                <w:bCs w:val="1"/>
+              </w:rPr>
+              <w:t xml:space="preserve">Type d'ttaquant</w:t>
+            </w:r>
+          </w:p>
+        </w:tc>
+        <w:tc>
+          <w:tcPr>
+            <w:tcW w:w="1" w:type="dxa"/>
+            <w:shd w:val="clear" w:fill="A9A9A9"/>
+          </w:tcPr>
+          <w:p>
+            <w:pPr/>
+            <w:r>
+              <w:rPr>
+                <w:b w:val="1"/>
+                <w:bCs w:val="1"/>
+              </w:rPr>
+              <w:t xml:space="preserve">Profil d'attaquant</w:t>
+            </w:r>
+          </w:p>
+        </w:tc>
+        <w:tc>
+          <w:tcPr>
+            <w:tcW w:w="1" w:type="dxa"/>
+            <w:shd w:val="clear" w:fill="A9A9A9"/>
+          </w:tcPr>
+          <w:p>
+            <w:pPr/>
+            <w:r>
+              <w:rPr>
+                <w:b w:val="1"/>
+                <w:bCs w:val="1"/>
+              </w:rPr>
+              <w:t xml:space="preserve">Description source de risque</w:t>
+            </w:r>
+          </w:p>
+        </w:tc>
+        <w:tc>
+          <w:tcPr>
+            <w:tcW w:w="1" w:type="dxa"/>
+            <w:shd w:val="clear" w:fill="A9A9A9"/>
+          </w:tcPr>
+          <w:p>
+            <w:pPr/>
+            <w:r>
+              <w:rPr>
+                <w:b w:val="1"/>
+                <w:bCs w:val="1"/>
+              </w:rPr>
+              <w:t xml:space="preserve">Objectif visé</w:t>
+            </w:r>
+          </w:p>
+        </w:tc>
+        <w:tc>
+          <w:tcPr>
+            <w:tcW w:w="1" w:type="dxa"/>
+            <w:shd w:val="clear" w:fill="A9A9A9"/>
+          </w:tcPr>
+          <w:p>
+            <w:pPr/>
+            <w:r>
+              <w:rPr>
+                <w:b w:val="1"/>
+                <w:bCs w:val="1"/>
+              </w:rPr>
+              <w:t xml:space="preserve">Description de l'objectif</w:t>
+            </w:r>
+          </w:p>
+        </w:tc>
+      </w:tr>
+      <w:tr>
+        <w:trPr/>
+        <w:tc>
+          <w:tcPr>
+            <w:tcW w:w="1" w:type="dxa"/>
+            <w:shd w:val="clear" w:fill="white"/>
+          </w:tcPr>
+          <w:p>
+            <w:pPr/>
+            <w:r>
+              <w:rPr/>
+              <w:t xml:space="preserve">Organisation idéologique</w:t>
+            </w:r>
+          </w:p>
+        </w:tc>
+        <w:tc>
+          <w:tcPr>
+            <w:tcW w:w="1" w:type="dxa"/>
+            <w:shd w:val="clear" w:fill="white"/>
+          </w:tcPr>
+          <w:p>
+            <w:pPr/>
+            <w:r>
+              <w:rPr/>
+              <w:t xml:space="preserve">Amateur</w:t>
+            </w:r>
+          </w:p>
+        </w:tc>
+        <w:tc>
+          <w:tcPr>
+            <w:tcW w:w="1" w:type="dxa"/>
+            <w:shd w:val="clear" w:fill="white"/>
+          </w:tcPr>
+          <w:p>
+            <w:pPr/>
+            <w:r>
+              <w:rPr/>
+              <w:t xml:space="preserve">Desc SR</w:t>
+            </w:r>
+          </w:p>
+        </w:tc>
+        <w:tc>
+          <w:tcPr>
+            <w:tcW w:w="1" w:type="dxa"/>
+            <w:shd w:val="clear" w:fill="white"/>
+          </w:tcPr>
+          <w:p>
+            <w:pPr/>
+            <w:r>
+              <w:rPr/>
+              <w:t xml:space="preserve">MonOOV</w:t>
+            </w:r>
+          </w:p>
+        </w:tc>
+        <w:tc>
+          <w:tcPr>
+            <w:tcW w:w="1" w:type="dxa"/>
+            <w:shd w:val="clear" w:fill="white"/>
+          </w:tcPr>
+          <w:p>
+            <w:pPr/>
+            <w:r>
+              <w:rPr/>
+              <w:t xml:space="preserve">Desc OV</w:t>
+            </w:r>
+          </w:p>
+        </w:tc>
+      </w:tr>
+      <w:tr>
+        <w:trPr/>
+        <w:tc>
+          <w:tcPr>
+            <w:tcW w:w="1" w:type="dxa"/>
+            <w:shd w:val="clear" w:fill="008B8B"/>
+          </w:tcPr>
+          <w:p>
+            <w:pPr/>
+            <w:r>
+              <w:rPr/>
+              <w:t xml:space="preserve">Individu isolé</w:t>
+            </w:r>
+          </w:p>
+        </w:tc>
+        <w:tc>
+          <w:tcPr>
+            <w:tcW w:w="1" w:type="dxa"/>
+            <w:shd w:val="clear" w:fill="008B8B"/>
+          </w:tcPr>
+          <w:p>
+            <w:pPr/>
+            <w:r>
+              <w:rPr/>
+              <w:t xml:space="preserve">Le voisin</w:t>
+            </w:r>
+          </w:p>
+        </w:tc>
+        <w:tc>
+          <w:tcPr>
+            <w:tcW w:w="1" w:type="dxa"/>
+            <w:shd w:val="clear" w:fill="008B8B"/>
+          </w:tcPr>
+          <w:p>
+            <w:pPr/>
+            <w:r>
+              <w:rPr/>
+              <w:t xml:space="preserve">Des SR</w:t>
+            </w:r>
+          </w:p>
+        </w:tc>
+        <w:tc>
+          <w:tcPr>
+            <w:tcW w:w="1" w:type="dxa"/>
+            <w:shd w:val="clear" w:fill="008B8B"/>
+          </w:tcPr>
+          <w:p>
+            <w:pPr/>
+            <w:r>
+              <w:rPr/>
+              <w:t xml:space="preserve">Voler le mot de passe</w:t>
+            </w:r>
+          </w:p>
+        </w:tc>
+        <w:tc>
+          <w:tcPr>
+            <w:tcW w:w="1" w:type="dxa"/>
+            <w:shd w:val="clear" w:fill="008B8B"/>
+          </w:tcPr>
+          <w:p>
+            <w:pPr/>
+            <w:r>
+              <w:rPr/>
+              <w:t xml:space="preserve">Desc OV</w:t>
+            </w:r>
+          </w:p>
+        </w:tc>
+      </w:tr>
+      <w:tr>
+        <w:trPr/>
+        <w:tc>
+          <w:tcPr>
+            <w:tcW w:w="1" w:type="dxa"/>
+            <w:shd w:val="clear" w:fill="white"/>
+          </w:tcPr>
+          <w:p>
+            <w:pPr/>
+            <w:r>
+              <w:rPr/>
+              <w:t xml:space="preserve">Organisation structurée</w:t>
+            </w:r>
+          </w:p>
+        </w:tc>
+        <w:tc>
+          <w:tcPr>
+            <w:tcW w:w="1" w:type="dxa"/>
+            <w:shd w:val="clear" w:fill="white"/>
+          </w:tcPr>
+          <w:p>
+            <w:pPr/>
+            <w:r>
+              <w:rPr/>
+              <w:t xml:space="preserve">Anonymous</w:t>
+            </w:r>
+          </w:p>
+        </w:tc>
+        <w:tc>
+          <w:tcPr>
+            <w:tcW w:w="1" w:type="dxa"/>
+            <w:shd w:val="clear" w:fill="white"/>
+          </w:tcPr>
+          <w:p>
+            <w:pPr/>
+            <w:r>
+              <w:rPr/>
+              <w:t xml:space="preserve">Groupe de hacker très bien organisé</w:t>
+            </w:r>
+          </w:p>
+        </w:tc>
+        <w:tc>
+          <w:tcPr>
+            <w:tcW w:w="1" w:type="dxa"/>
+            <w:shd w:val="clear" w:fill="white"/>
+          </w:tcPr>
+          <w:p>
+            <w:pPr/>
+            <w:r>
+              <w:rPr/>
+              <w:t xml:space="preserve">Se faire connaitre</w:t>
+            </w:r>
+          </w:p>
+        </w:tc>
+        <w:tc>
+          <w:tcPr>
+            <w:tcW w:w="1" w:type="dxa"/>
+            <w:shd w:val="clear" w:fill="white"/>
+          </w:tcPr>
+          <w:p>
+            <w:pPr/>
+            <w:r>
+              <w:rPr/>
+              <w:t xml:space="preserve">Faire le buzz</w:t>
+            </w:r>
+          </w:p>
+        </w:tc>
+      </w:tr>
+      <w:tr>
+        <w:trPr/>
+        <w:tc>
+          <w:tcPr>
+            <w:tcW w:w="1" w:type="dxa"/>
+            <w:shd w:val="clear" w:fill="008B8B"/>
+          </w:tcPr>
+          <w:p>
+            <w:pPr/>
+            <w:r>
+              <w:rPr/>
+              <w:t xml:space="preserve">Organisation idéologique</w:t>
+            </w:r>
+          </w:p>
+        </w:tc>
+        <w:tc>
+          <w:tcPr>
+            <w:tcW w:w="1" w:type="dxa"/>
+            <w:shd w:val="clear" w:fill="008B8B"/>
+          </w:tcPr>
+          <w:p>
+            <w:pPr/>
+            <w:r>
+              <w:rPr/>
+              <w:t xml:space="preserve">Anonymous</w:t>
+            </w:r>
+          </w:p>
+        </w:tc>
+        <w:tc>
+          <w:tcPr>
+            <w:tcW w:w="1" w:type="dxa"/>
+            <w:shd w:val="clear" w:fill="008B8B"/>
+          </w:tcPr>
+          <w:p>
+            <w:pPr/>
+            <w:r>
+              <w:rPr/>
+              <w:t xml:space="preserve">Groupe structuré de hacker</w:t>
+            </w:r>
+          </w:p>
+        </w:tc>
+        <w:tc>
+          <w:tcPr>
+            <w:tcW w:w="1" w:type="dxa"/>
+            <w:shd w:val="clear" w:fill="008B8B"/>
+          </w:tcPr>
+          <w:p>
+            <w:pPr/>
+            <w:r>
+              <w:rPr/>
+              <w:t xml:space="preserve">Attaquer le capitalisme</w:t>
+            </w:r>
+          </w:p>
+        </w:tc>
+        <w:tc>
+          <w:tcPr>
+            <w:tcW w:w="1" w:type="dxa"/>
+            <w:shd w:val="clear" w:fill="008B8B"/>
+          </w:tcPr>
+          <w:p>
+            <w:pPr/>
+            <w:r>
+              <w:rPr/>
+              <w:t xml:space="preserve">Objectif faire tomber les grands sociétés commerciales</w:t>
+            </w:r>
+          </w:p>
+        </w:tc>
+      </w:tr>
+    </w:tbl>
     <w:p>
       <w:pPr>
         <w:rPr>

</xml_diff>

<commit_message>
ajout 2 sans dyn
</commit_message>
<xml_diff>
--- a/Rapport.docx
+++ b/Rapport.docx
@@ -14919,21 +14919,945 @@
         <w:t>Choix des sources de risque</w:t>
       </w:r>
     </w:p>
-    <w:p>
-      <w:pPr>
-        <w:rPr>
-          <w:sz w:val="24"/>
-          <w:szCs w:val="24"/>
-        </w:rPr>
-      </w:pPr>
-      <w:r>
-        <w:rPr>
-          <w:sz w:val="24"/>
-          <w:szCs w:val="24"/>
-        </w:rPr>
-        <w:t>${p_srov3}</w:t>
-      </w:r>
-    </w:p>
+    <w:tbl>
+      <w:tblGrid>
+        <w:gridCol w:w="1" w:type="dxa"/>
+        <w:gridCol w:w="1" w:type="dxa"/>
+        <w:gridCol w:w="1" w:type="dxa"/>
+        <w:gridCol w:w="1" w:type="dxa"/>
+        <w:gridCol w:w="1" w:type="dxa"/>
+        <w:gridCol w:w="1" w:type="dxa"/>
+        <w:gridCol w:w="1" w:type="dxa"/>
+        <w:gridCol w:w="1" w:type="dxa"/>
+        <w:gridCol w:w="1" w:type="dxa"/>
+        <w:gridCol w:w="1" w:type="dxa"/>
+        <w:gridCol w:w="1" w:type="dxa"/>
+        <w:gridCol w:w="1" w:type="dxa"/>
+        <w:gridCol w:w="1" w:type="dxa"/>
+      </w:tblGrid>
+      <w:tblPr>
+        <w:jc w:val="center"/>
+        <w:tblW w:w="0" w:type="auto"/>
+        <w:tblLayout w:type="autofit"/>
+        <w:bidiVisual w:val="0"/>
+        <w:tblCellMar>
+          <w:top w:w="10" w:type="dxa"/>
+          <w:left w:w="10" w:type="dxa"/>
+          <w:right w:w="10" w:type="dxa"/>
+          <w:bottom w:w="10" w:type="dxa"/>
+        </w:tblCellMar>
+        <w:tblBorders>
+          <w:top w:val="single" w:sz="6" w:color="black"/>
+          <w:left w:val="single" w:sz="6" w:color="black"/>
+          <w:right w:val="single" w:sz="6" w:color="black"/>
+          <w:bottom w:val="single" w:sz="6" w:color="black"/>
+          <w:insideH w:val="single" w:sz="6" w:color="black"/>
+          <w:insideV w:val="single" w:sz="6" w:color="black"/>
+        </w:tblBorders>
+      </w:tblPr>
+      <w:tr>
+        <w:trPr>
+          <w:trHeight w:val="1" w:hRule="atLeast"/>
+          <w:tblHeader w:val="1"/>
+        </w:trPr>
+        <w:tc>
+          <w:tcPr>
+            <w:tcW w:w="1" w:type="dxa"/>
+            <w:shd w:val="clear" w:fill="A9A9A9"/>
+          </w:tcPr>
+          <w:p>
+            <w:pPr/>
+            <w:r>
+              <w:rPr>
+                <w:b w:val="1"/>
+                <w:bCs w:val="1"/>
+              </w:rPr>
+              <w:t xml:space="preserve">Profil d'attaquant</w:t>
+            </w:r>
+          </w:p>
+        </w:tc>
+        <w:tc>
+          <w:tcPr>
+            <w:tcW w:w="1" w:type="dxa"/>
+            <w:shd w:val="clear" w:fill="A9A9A9"/>
+          </w:tcPr>
+          <w:p>
+            <w:pPr/>
+            <w:r>
+              <w:rPr>
+                <w:b w:val="1"/>
+                <w:bCs w:val="1"/>
+              </w:rPr>
+              <w:t xml:space="preserve">Description source du risque</w:t>
+            </w:r>
+          </w:p>
+        </w:tc>
+        <w:tc>
+          <w:tcPr>
+            <w:tcW w:w="1" w:type="dxa"/>
+            <w:shd w:val="clear" w:fill="A9A9A9"/>
+          </w:tcPr>
+          <w:p>
+            <w:pPr/>
+            <w:r>
+              <w:rPr>
+                <w:b w:val="1"/>
+                <w:bCs w:val="1"/>
+              </w:rPr>
+              <w:t xml:space="preserve">Objectif visé</w:t>
+            </w:r>
+          </w:p>
+        </w:tc>
+        <w:tc>
+          <w:tcPr>
+            <w:tcW w:w="1" w:type="dxa"/>
+            <w:shd w:val="clear" w:fill="A9A9A9"/>
+          </w:tcPr>
+          <w:p>
+            <w:pPr/>
+            <w:r>
+              <w:rPr>
+                <w:b w:val="1"/>
+                <w:bCs w:val="1"/>
+              </w:rPr>
+              <w:t xml:space="preserve">Description de l'objectif</w:t>
+            </w:r>
+          </w:p>
+        </w:tc>
+        <w:tc>
+          <w:tcPr>
+            <w:tcW w:w="1" w:type="dxa"/>
+            <w:shd w:val="clear" w:fill="A9A9A9"/>
+          </w:tcPr>
+          <w:p>
+            <w:pPr/>
+            <w:r>
+              <w:rPr>
+                <w:b w:val="1"/>
+                <w:bCs w:val="1"/>
+              </w:rPr>
+              <w:t xml:space="preserve">Motivation</w:t>
+            </w:r>
+          </w:p>
+        </w:tc>
+        <w:tc>
+          <w:tcPr>
+            <w:tcW w:w="1" w:type="dxa"/>
+            <w:shd w:val="clear" w:fill="A9A9A9"/>
+          </w:tcPr>
+          <w:p>
+            <w:pPr/>
+            <w:r>
+              <w:rPr>
+                <w:b w:val="1"/>
+                <w:bCs w:val="1"/>
+              </w:rPr>
+              <w:t xml:space="preserve">Ressources</w:t>
+            </w:r>
+          </w:p>
+        </w:tc>
+        <w:tc>
+          <w:tcPr>
+            <w:tcW w:w="1" w:type="dxa"/>
+            <w:shd w:val="clear" w:fill="A9A9A9"/>
+          </w:tcPr>
+          <w:p>
+            <w:pPr/>
+            <w:r>
+              <w:rPr>
+                <w:b w:val="1"/>
+                <w:bCs w:val="1"/>
+              </w:rPr>
+              <w:t xml:space="preserve">Activité</w:t>
+            </w:r>
+          </w:p>
+        </w:tc>
+        <w:tc>
+          <w:tcPr>
+            <w:tcW w:w="1" w:type="dxa"/>
+            <w:shd w:val="clear" w:fill="A9A9A9"/>
+          </w:tcPr>
+          <w:p>
+            <w:pPr/>
+            <w:r>
+              <w:rPr>
+                <w:b w:val="1"/>
+                <w:bCs w:val="1"/>
+              </w:rPr>
+              <w:t xml:space="preserve">Mode opératoire</w:t>
+            </w:r>
+          </w:p>
+        </w:tc>
+        <w:tc>
+          <w:tcPr>
+            <w:tcW w:w="1" w:type="dxa"/>
+            <w:shd w:val="clear" w:fill="A9A9A9"/>
+          </w:tcPr>
+          <w:p>
+            <w:pPr/>
+            <w:r>
+              <w:rPr>
+                <w:b w:val="1"/>
+                <w:bCs w:val="1"/>
+              </w:rPr>
+              <w:t xml:space="preserve">Secteur d'activité</w:t>
+            </w:r>
+          </w:p>
+        </w:tc>
+        <w:tc>
+          <w:tcPr>
+            <w:tcW w:w="1" w:type="dxa"/>
+            <w:shd w:val="clear" w:fill="A9A9A9"/>
+          </w:tcPr>
+          <w:p>
+            <w:pPr/>
+            <w:r>
+              <w:rPr>
+                <w:b w:val="1"/>
+                <w:bCs w:val="1"/>
+              </w:rPr>
+              <w:t xml:space="preserve">Arsenal d'attaque</w:t>
+            </w:r>
+          </w:p>
+        </w:tc>
+        <w:tc>
+          <w:tcPr>
+            <w:tcW w:w="1" w:type="dxa"/>
+            <w:shd w:val="clear" w:fill="A9A9A9"/>
+          </w:tcPr>
+          <w:p>
+            <w:pPr/>
+            <w:r>
+              <w:rPr>
+                <w:b w:val="1"/>
+                <w:bCs w:val="1"/>
+              </w:rPr>
+              <w:t xml:space="preserve">Fait d'armes</w:t>
+            </w:r>
+          </w:p>
+        </w:tc>
+        <w:tc>
+          <w:tcPr>
+            <w:tcW w:w="1" w:type="dxa"/>
+            <w:shd w:val="clear" w:fill="A9A9A9"/>
+          </w:tcPr>
+          <w:p>
+            <w:pPr/>
+            <w:r>
+              <w:rPr>
+                <w:b w:val="1"/>
+                <w:bCs w:val="1"/>
+              </w:rPr>
+              <w:t xml:space="preserve">Pertinence</w:t>
+            </w:r>
+          </w:p>
+        </w:tc>
+        <w:tc>
+          <w:tcPr>
+            <w:tcW w:w="1" w:type="dxa"/>
+            <w:shd w:val="clear" w:fill="A9A9A9"/>
+          </w:tcPr>
+          <w:p>
+            <w:pPr/>
+            <w:r>
+              <w:rPr>
+                <w:b w:val="1"/>
+                <w:bCs w:val="1"/>
+              </w:rPr>
+              <w:t xml:space="preserve">Choix P1/P2</w:t>
+            </w:r>
+          </w:p>
+        </w:tc>
+      </w:tr>
+      <w:tr>
+        <w:trPr/>
+        <w:tc>
+          <w:tcPr>
+            <w:tcW w:w="1" w:type="dxa"/>
+            <w:shd w:val="clear" w:fill="white"/>
+          </w:tcPr>
+          <w:p>
+            <w:pPr/>
+            <w:r>
+              <w:rPr/>
+              <w:t xml:space="preserve">Amateur</w:t>
+            </w:r>
+          </w:p>
+        </w:tc>
+        <w:tc>
+          <w:tcPr>
+            <w:tcW w:w="1" w:type="dxa"/>
+            <w:shd w:val="clear" w:fill="white"/>
+          </w:tcPr>
+          <w:p>
+            <w:pPr/>
+            <w:r>
+              <w:rPr/>
+              <w:t xml:space="preserve">Desc SR</w:t>
+            </w:r>
+          </w:p>
+        </w:tc>
+        <w:tc>
+          <w:tcPr>
+            <w:tcW w:w="1" w:type="dxa"/>
+            <w:shd w:val="clear" w:fill="white"/>
+          </w:tcPr>
+          <w:p>
+            <w:pPr/>
+            <w:r>
+              <w:rPr/>
+              <w:t xml:space="preserve">MonOOV</w:t>
+            </w:r>
+          </w:p>
+        </w:tc>
+        <w:tc>
+          <w:tcPr>
+            <w:tcW w:w="1" w:type="dxa"/>
+            <w:shd w:val="clear" w:fill="white"/>
+          </w:tcPr>
+          <w:p>
+            <w:pPr/>
+            <w:r>
+              <w:rPr/>
+              <w:t xml:space="preserve">Desc OV</w:t>
+            </w:r>
+          </w:p>
+        </w:tc>
+        <w:tc>
+          <w:tcPr>
+            <w:tcW w:w="1" w:type="dxa"/>
+            <w:shd w:val="clear" w:fill="white"/>
+          </w:tcPr>
+          <w:p>
+            <w:pPr/>
+            <w:r>
+              <w:rPr/>
+              <w:t xml:space="preserve">1</w:t>
+            </w:r>
+          </w:p>
+        </w:tc>
+        <w:tc>
+          <w:tcPr>
+            <w:tcW w:w="1" w:type="dxa"/>
+            <w:shd w:val="clear" w:fill="white"/>
+          </w:tcPr>
+          <w:p>
+            <w:pPr/>
+            <w:r>
+              <w:rPr/>
+              <w:t xml:space="preserve">1</w:t>
+            </w:r>
+          </w:p>
+        </w:tc>
+        <w:tc>
+          <w:tcPr>
+            <w:tcW w:w="1" w:type="dxa"/>
+            <w:shd w:val="clear" w:fill="white"/>
+          </w:tcPr>
+          <w:p>
+            <w:pPr/>
+            <w:r>
+              <w:rPr/>
+              <w:t xml:space="preserve">1</w:t>
+            </w:r>
+          </w:p>
+        </w:tc>
+        <w:tc>
+          <w:tcPr>
+            <w:tcW w:w="1" w:type="dxa"/>
+            <w:shd w:val="clear" w:fill="white"/>
+          </w:tcPr>
+          <w:p>
+            <w:pPr/>
+            <w:r>
+              <w:rPr/>
+              <w:t xml:space="preserve"/>
+            </w:r>
+          </w:p>
+        </w:tc>
+        <w:tc>
+          <w:tcPr>
+            <w:tcW w:w="1" w:type="dxa"/>
+            <w:shd w:val="clear" w:fill="white"/>
+          </w:tcPr>
+          <w:p>
+            <w:pPr/>
+            <w:r>
+              <w:rPr/>
+              <w:t xml:space="preserve"/>
+            </w:r>
+          </w:p>
+        </w:tc>
+        <w:tc>
+          <w:tcPr>
+            <w:tcW w:w="1" w:type="dxa"/>
+            <w:shd w:val="clear" w:fill="white"/>
+          </w:tcPr>
+          <w:p>
+            <w:pPr/>
+            <w:r>
+              <w:rPr/>
+              <w:t xml:space="preserve"/>
+            </w:r>
+          </w:p>
+        </w:tc>
+        <w:tc>
+          <w:tcPr>
+            <w:tcW w:w="1" w:type="dxa"/>
+            <w:shd w:val="clear" w:fill="white"/>
+          </w:tcPr>
+          <w:p>
+            <w:pPr/>
+            <w:r>
+              <w:rPr/>
+              <w:t xml:space="preserve"/>
+            </w:r>
+          </w:p>
+        </w:tc>
+        <w:tc>
+          <w:tcPr>
+            <w:tcW w:w="1" w:type="dxa"/>
+            <w:shd w:val="clear" w:fill="white"/>
+          </w:tcPr>
+          <w:p>
+            <w:pPr/>
+            <w:r>
+              <w:rPr/>
+              <w:t xml:space="preserve">Faible</w:t>
+            </w:r>
+          </w:p>
+        </w:tc>
+        <w:tc>
+          <w:tcPr>
+            <w:tcW w:w="1" w:type="dxa"/>
+            <w:shd w:val="clear" w:fill="white"/>
+          </w:tcPr>
+          <w:p>
+            <w:pPr/>
+            <w:r>
+              <w:rPr/>
+              <w:t xml:space="preserve">P2</w:t>
+            </w:r>
+          </w:p>
+        </w:tc>
+      </w:tr>
+      <w:tr>
+        <w:trPr/>
+        <w:tc>
+          <w:tcPr>
+            <w:tcW w:w="1" w:type="dxa"/>
+            <w:shd w:val="clear" w:fill="008B8B"/>
+          </w:tcPr>
+          <w:p>
+            <w:pPr/>
+            <w:r>
+              <w:rPr/>
+              <w:t xml:space="preserve">Le voisin</w:t>
+            </w:r>
+          </w:p>
+        </w:tc>
+        <w:tc>
+          <w:tcPr>
+            <w:tcW w:w="1" w:type="dxa"/>
+            <w:shd w:val="clear" w:fill="008B8B"/>
+          </w:tcPr>
+          <w:p>
+            <w:pPr/>
+            <w:r>
+              <w:rPr/>
+              <w:t xml:space="preserve">Des SR</w:t>
+            </w:r>
+          </w:p>
+        </w:tc>
+        <w:tc>
+          <w:tcPr>
+            <w:tcW w:w="1" w:type="dxa"/>
+            <w:shd w:val="clear" w:fill="008B8B"/>
+          </w:tcPr>
+          <w:p>
+            <w:pPr/>
+            <w:r>
+              <w:rPr/>
+              <w:t xml:space="preserve">Voler le mot de passe</w:t>
+            </w:r>
+          </w:p>
+        </w:tc>
+        <w:tc>
+          <w:tcPr>
+            <w:tcW w:w="1" w:type="dxa"/>
+            <w:shd w:val="clear" w:fill="008B8B"/>
+          </w:tcPr>
+          <w:p>
+            <w:pPr/>
+            <w:r>
+              <w:rPr/>
+              <w:t xml:space="preserve">Desc OV</w:t>
+            </w:r>
+          </w:p>
+        </w:tc>
+        <w:tc>
+          <w:tcPr>
+            <w:tcW w:w="1" w:type="dxa"/>
+            <w:shd w:val="clear" w:fill="008B8B"/>
+          </w:tcPr>
+          <w:p>
+            <w:pPr/>
+            <w:r>
+              <w:rPr/>
+              <w:t xml:space="preserve">1</w:t>
+            </w:r>
+          </w:p>
+        </w:tc>
+        <w:tc>
+          <w:tcPr>
+            <w:tcW w:w="1" w:type="dxa"/>
+            <w:shd w:val="clear" w:fill="008B8B"/>
+          </w:tcPr>
+          <w:p>
+            <w:pPr/>
+            <w:r>
+              <w:rPr/>
+              <w:t xml:space="preserve">1</w:t>
+            </w:r>
+          </w:p>
+        </w:tc>
+        <w:tc>
+          <w:tcPr>
+            <w:tcW w:w="1" w:type="dxa"/>
+            <w:shd w:val="clear" w:fill="008B8B"/>
+          </w:tcPr>
+          <w:p>
+            <w:pPr/>
+            <w:r>
+              <w:rPr/>
+              <w:t xml:space="preserve">1</w:t>
+            </w:r>
+          </w:p>
+        </w:tc>
+        <w:tc>
+          <w:tcPr>
+            <w:tcW w:w="1" w:type="dxa"/>
+            <w:shd w:val="clear" w:fill="008B8B"/>
+          </w:tcPr>
+          <w:p>
+            <w:pPr/>
+            <w:r>
+              <w:rPr/>
+              <w:t xml:space="preserve"/>
+            </w:r>
+          </w:p>
+        </w:tc>
+        <w:tc>
+          <w:tcPr>
+            <w:tcW w:w="1" w:type="dxa"/>
+            <w:shd w:val="clear" w:fill="008B8B"/>
+          </w:tcPr>
+          <w:p>
+            <w:pPr/>
+            <w:r>
+              <w:rPr/>
+              <w:t xml:space="preserve"/>
+            </w:r>
+          </w:p>
+        </w:tc>
+        <w:tc>
+          <w:tcPr>
+            <w:tcW w:w="1" w:type="dxa"/>
+            <w:shd w:val="clear" w:fill="008B8B"/>
+          </w:tcPr>
+          <w:p>
+            <w:pPr/>
+            <w:r>
+              <w:rPr/>
+              <w:t xml:space="preserve"/>
+            </w:r>
+          </w:p>
+        </w:tc>
+        <w:tc>
+          <w:tcPr>
+            <w:tcW w:w="1" w:type="dxa"/>
+            <w:shd w:val="clear" w:fill="008B8B"/>
+          </w:tcPr>
+          <w:p>
+            <w:pPr/>
+            <w:r>
+              <w:rPr/>
+              <w:t xml:space="preserve"/>
+            </w:r>
+          </w:p>
+        </w:tc>
+        <w:tc>
+          <w:tcPr>
+            <w:tcW w:w="1" w:type="dxa"/>
+            <w:shd w:val="clear" w:fill="008B8B"/>
+          </w:tcPr>
+          <w:p>
+            <w:pPr/>
+            <w:r>
+              <w:rPr/>
+              <w:t xml:space="preserve">Faible</w:t>
+            </w:r>
+          </w:p>
+        </w:tc>
+        <w:tc>
+          <w:tcPr>
+            <w:tcW w:w="1" w:type="dxa"/>
+            <w:shd w:val="clear" w:fill="008B8B"/>
+          </w:tcPr>
+          <w:p>
+            <w:pPr/>
+            <w:r>
+              <w:rPr/>
+              <w:t xml:space="preserve">P2</w:t>
+            </w:r>
+          </w:p>
+        </w:tc>
+      </w:tr>
+      <w:tr>
+        <w:trPr/>
+        <w:tc>
+          <w:tcPr>
+            <w:tcW w:w="1" w:type="dxa"/>
+            <w:shd w:val="clear" w:fill="white"/>
+          </w:tcPr>
+          <w:p>
+            <w:pPr/>
+            <w:r>
+              <w:rPr/>
+              <w:t xml:space="preserve">Anonymous</w:t>
+            </w:r>
+          </w:p>
+        </w:tc>
+        <w:tc>
+          <w:tcPr>
+            <w:tcW w:w="1" w:type="dxa"/>
+            <w:shd w:val="clear" w:fill="white"/>
+          </w:tcPr>
+          <w:p>
+            <w:pPr/>
+            <w:r>
+              <w:rPr/>
+              <w:t xml:space="preserve">Groupe de hacker très bien organisé</w:t>
+            </w:r>
+          </w:p>
+        </w:tc>
+        <w:tc>
+          <w:tcPr>
+            <w:tcW w:w="1" w:type="dxa"/>
+            <w:shd w:val="clear" w:fill="white"/>
+          </w:tcPr>
+          <w:p>
+            <w:pPr/>
+            <w:r>
+              <w:rPr/>
+              <w:t xml:space="preserve">Se faire connaitre</w:t>
+            </w:r>
+          </w:p>
+        </w:tc>
+        <w:tc>
+          <w:tcPr>
+            <w:tcW w:w="1" w:type="dxa"/>
+            <w:shd w:val="clear" w:fill="white"/>
+          </w:tcPr>
+          <w:p>
+            <w:pPr/>
+            <w:r>
+              <w:rPr/>
+              <w:t xml:space="preserve">Faire le buzz</w:t>
+            </w:r>
+          </w:p>
+        </w:tc>
+        <w:tc>
+          <w:tcPr>
+            <w:tcW w:w="1" w:type="dxa"/>
+            <w:shd w:val="clear" w:fill="white"/>
+          </w:tcPr>
+          <w:p>
+            <w:pPr/>
+            <w:r>
+              <w:rPr/>
+              <w:t xml:space="preserve">3</w:t>
+            </w:r>
+          </w:p>
+        </w:tc>
+        <w:tc>
+          <w:tcPr>
+            <w:tcW w:w="1" w:type="dxa"/>
+            <w:shd w:val="clear" w:fill="white"/>
+          </w:tcPr>
+          <w:p>
+            <w:pPr/>
+            <w:r>
+              <w:rPr/>
+              <w:t xml:space="preserve">3</w:t>
+            </w:r>
+          </w:p>
+        </w:tc>
+        <w:tc>
+          <w:tcPr>
+            <w:tcW w:w="1" w:type="dxa"/>
+            <w:shd w:val="clear" w:fill="white"/>
+          </w:tcPr>
+          <w:p>
+            <w:pPr/>
+            <w:r>
+              <w:rPr/>
+              <w:t xml:space="preserve">3</w:t>
+            </w:r>
+          </w:p>
+        </w:tc>
+        <w:tc>
+          <w:tcPr>
+            <w:tcW w:w="1" w:type="dxa"/>
+            <w:shd w:val="clear" w:fill="white"/>
+          </w:tcPr>
+          <w:p>
+            <w:pPr/>
+            <w:r>
+              <w:rPr/>
+              <w:t xml:space="preserve"/>
+            </w:r>
+          </w:p>
+        </w:tc>
+        <w:tc>
+          <w:tcPr>
+            <w:tcW w:w="1" w:type="dxa"/>
+            <w:shd w:val="clear" w:fill="white"/>
+          </w:tcPr>
+          <w:p>
+            <w:pPr/>
+            <w:r>
+              <w:rPr/>
+              <w:t xml:space="preserve"/>
+            </w:r>
+          </w:p>
+        </w:tc>
+        <w:tc>
+          <w:tcPr>
+            <w:tcW w:w="1" w:type="dxa"/>
+            <w:shd w:val="clear" w:fill="white"/>
+          </w:tcPr>
+          <w:p>
+            <w:pPr/>
+            <w:r>
+              <w:rPr/>
+              <w:t xml:space="preserve"/>
+            </w:r>
+          </w:p>
+        </w:tc>
+        <w:tc>
+          <w:tcPr>
+            <w:tcW w:w="1" w:type="dxa"/>
+            <w:shd w:val="clear" w:fill="white"/>
+          </w:tcPr>
+          <w:p>
+            <w:pPr/>
+            <w:r>
+              <w:rPr/>
+              <w:t xml:space="preserve"/>
+            </w:r>
+          </w:p>
+        </w:tc>
+        <w:tc>
+          <w:tcPr>
+            <w:tcW w:w="1" w:type="dxa"/>
+            <w:shd w:val="clear" w:fill="white"/>
+          </w:tcPr>
+          <w:p>
+            <w:pPr/>
+            <w:r>
+              <w:rPr/>
+              <w:t xml:space="preserve">Élevée</w:t>
+            </w:r>
+          </w:p>
+        </w:tc>
+        <w:tc>
+          <w:tcPr>
+            <w:tcW w:w="1" w:type="dxa"/>
+            <w:shd w:val="clear" w:fill="white"/>
+          </w:tcPr>
+          <w:p>
+            <w:pPr/>
+            <w:r>
+              <w:rPr/>
+              <w:t xml:space="preserve">P1</w:t>
+            </w:r>
+          </w:p>
+        </w:tc>
+      </w:tr>
+      <w:tr>
+        <w:trPr/>
+        <w:tc>
+          <w:tcPr>
+            <w:tcW w:w="1" w:type="dxa"/>
+            <w:shd w:val="clear" w:fill="008B8B"/>
+          </w:tcPr>
+          <w:p>
+            <w:pPr/>
+            <w:r>
+              <w:rPr/>
+              <w:t xml:space="preserve">Anonymous</w:t>
+            </w:r>
+          </w:p>
+        </w:tc>
+        <w:tc>
+          <w:tcPr>
+            <w:tcW w:w="1" w:type="dxa"/>
+            <w:shd w:val="clear" w:fill="008B8B"/>
+          </w:tcPr>
+          <w:p>
+            <w:pPr/>
+            <w:r>
+              <w:rPr/>
+              <w:t xml:space="preserve">Groupe structuré de hacker</w:t>
+            </w:r>
+          </w:p>
+        </w:tc>
+        <w:tc>
+          <w:tcPr>
+            <w:tcW w:w="1" w:type="dxa"/>
+            <w:shd w:val="clear" w:fill="008B8B"/>
+          </w:tcPr>
+          <w:p>
+            <w:pPr/>
+            <w:r>
+              <w:rPr/>
+              <w:t xml:space="preserve">Attaquer le capitalisme</w:t>
+            </w:r>
+          </w:p>
+        </w:tc>
+        <w:tc>
+          <w:tcPr>
+            <w:tcW w:w="1" w:type="dxa"/>
+            <w:shd w:val="clear" w:fill="008B8B"/>
+          </w:tcPr>
+          <w:p>
+            <w:pPr/>
+            <w:r>
+              <w:rPr/>
+              <w:t xml:space="preserve">Objectif faire tomber les grands sociétés commerciales</w:t>
+            </w:r>
+          </w:p>
+        </w:tc>
+        <w:tc>
+          <w:tcPr>
+            <w:tcW w:w="1" w:type="dxa"/>
+            <w:shd w:val="clear" w:fill="008B8B"/>
+          </w:tcPr>
+          <w:p>
+            <w:pPr/>
+            <w:r>
+              <w:rPr/>
+              <w:t xml:space="preserve">3</w:t>
+            </w:r>
+          </w:p>
+        </w:tc>
+        <w:tc>
+          <w:tcPr>
+            <w:tcW w:w="1" w:type="dxa"/>
+            <w:shd w:val="clear" w:fill="008B8B"/>
+          </w:tcPr>
+          <w:p>
+            <w:pPr/>
+            <w:r>
+              <w:rPr/>
+              <w:t xml:space="preserve">3</w:t>
+            </w:r>
+          </w:p>
+        </w:tc>
+        <w:tc>
+          <w:tcPr>
+            <w:tcW w:w="1" w:type="dxa"/>
+            <w:shd w:val="clear" w:fill="008B8B"/>
+          </w:tcPr>
+          <w:p>
+            <w:pPr/>
+            <w:r>
+              <w:rPr/>
+              <w:t xml:space="preserve">3</w:t>
+            </w:r>
+          </w:p>
+        </w:tc>
+        <w:tc>
+          <w:tcPr>
+            <w:tcW w:w="1" w:type="dxa"/>
+            <w:shd w:val="clear" w:fill="008B8B"/>
+          </w:tcPr>
+          <w:p>
+            <w:pPr/>
+            <w:r>
+              <w:rPr/>
+              <w:t xml:space="preserve"/>
+            </w:r>
+          </w:p>
+        </w:tc>
+        <w:tc>
+          <w:tcPr>
+            <w:tcW w:w="1" w:type="dxa"/>
+            <w:shd w:val="clear" w:fill="008B8B"/>
+          </w:tcPr>
+          <w:p>
+            <w:pPr/>
+            <w:r>
+              <w:rPr/>
+              <w:t xml:space="preserve"/>
+            </w:r>
+          </w:p>
+        </w:tc>
+        <w:tc>
+          <w:tcPr>
+            <w:tcW w:w="1" w:type="dxa"/>
+            <w:shd w:val="clear" w:fill="008B8B"/>
+          </w:tcPr>
+          <w:p>
+            <w:pPr/>
+            <w:r>
+              <w:rPr/>
+              <w:t xml:space="preserve"/>
+            </w:r>
+          </w:p>
+        </w:tc>
+        <w:tc>
+          <w:tcPr>
+            <w:tcW w:w="1" w:type="dxa"/>
+            <w:shd w:val="clear" w:fill="008B8B"/>
+          </w:tcPr>
+          <w:p>
+            <w:pPr/>
+            <w:r>
+              <w:rPr/>
+              <w:t xml:space="preserve"/>
+            </w:r>
+          </w:p>
+        </w:tc>
+        <w:tc>
+          <w:tcPr>
+            <w:tcW w:w="1" w:type="dxa"/>
+            <w:shd w:val="clear" w:fill="008B8B"/>
+          </w:tcPr>
+          <w:p>
+            <w:pPr/>
+            <w:r>
+              <w:rPr/>
+              <w:t xml:space="preserve">Élevée</w:t>
+            </w:r>
+          </w:p>
+        </w:tc>
+        <w:tc>
+          <w:tcPr>
+            <w:tcW w:w="1" w:type="dxa"/>
+            <w:shd w:val="clear" w:fill="008B8B"/>
+          </w:tcPr>
+          <w:p>
+            <w:pPr/>
+            <w:r>
+              <w:rPr/>
+              <w:t xml:space="preserve">P1</w:t>
+            </w:r>
+          </w:p>
+        </w:tc>
+      </w:tr>
+    </w:tbl>
     <w:p>
       <w:pPr>
         <w:rPr>

</xml_diff>

<commit_message>
Ajout de tous les tableaux
</commit_message>
<xml_diff>
--- a/Rapport.docx
+++ b/Rapport.docx
@@ -14111,21 +14111,121 @@
         <w:t>Chemins d'attaque</w:t>
       </w:r>
     </w:p>
-    <w:p>
-      <w:pPr>
-        <w:rPr>
-          <w:sz w:val="24"/>
-          <w:szCs w:val="24"/>
-        </w:rPr>
-      </w:pPr>
-      <w:r>
-        <w:rPr>
-          <w:sz w:val="24"/>
-          <w:szCs w:val="24"/>
-        </w:rPr>
-        <w:t>${t_chemin_d_attaque_strategique}</w:t>
-      </w:r>
-    </w:p>
+    <w:tbl>
+      <w:tblGrid>
+        <w:gridCol w:w="1" w:type="dxa"/>
+        <w:gridCol w:w="1" w:type="dxa"/>
+        <w:gridCol w:w="1" w:type="dxa"/>
+        <w:gridCol w:w="1" w:type="dxa"/>
+        <w:gridCol w:w="1" w:type="dxa"/>
+      </w:tblGrid>
+      <w:tblPr>
+        <w:jc w:val="center"/>
+        <w:tblW w:w="0" w:type="auto"/>
+        <w:tblLayout w:type="autofit"/>
+        <w:bidiVisual w:val="0"/>
+        <w:tblCellMar>
+          <w:top w:w="100" w:type="dxa"/>
+          <w:left w:w="100" w:type="dxa"/>
+          <w:right w:w="100" w:type="dxa"/>
+          <w:bottom w:w="100" w:type="dxa"/>
+        </w:tblCellMar>
+        <w:tblBorders>
+          <w:top w:val="single" w:sz="6" w:color="black"/>
+          <w:left w:val="single" w:sz="6" w:color="black"/>
+          <w:right w:val="single" w:sz="6" w:color="black"/>
+          <w:bottom w:val="single" w:sz="6" w:color="black"/>
+          <w:insideH w:val="single" w:sz="6" w:color="black"/>
+          <w:insideV w:val="single" w:sz="6" w:color="black"/>
+        </w:tblBorders>
+      </w:tblPr>
+      <w:tr>
+        <w:trPr>
+          <w:trHeight w:val="1" w:hRule="atLeast"/>
+          <w:tblHeader w:val="1"/>
+        </w:trPr>
+        <w:tc>
+          <w:tcPr>
+            <w:tcW w:w="1" w:type="dxa"/>
+            <w:shd w:val="clear" w:fill="white"/>
+          </w:tcPr>
+          <w:p>
+            <w:pPr/>
+            <w:r>
+              <w:rPr>
+                <w:b w:val="1"/>
+                <w:bCs w:val="1"/>
+              </w:rPr>
+              <w:t xml:space="preserve">ID du risque</w:t>
+            </w:r>
+          </w:p>
+        </w:tc>
+        <w:tc>
+          <w:tcPr>
+            <w:tcW w:w="1" w:type="dxa"/>
+            <w:shd w:val="clear" w:fill="white"/>
+          </w:tcPr>
+          <w:p>
+            <w:pPr/>
+            <w:r>
+              <w:rPr>
+                <w:b w:val="1"/>
+                <w:bCs w:val="1"/>
+              </w:rPr>
+              <w:t xml:space="preserve">Nom du scénario startégique</w:t>
+            </w:r>
+          </w:p>
+        </w:tc>
+        <w:tc>
+          <w:tcPr>
+            <w:tcW w:w="1" w:type="dxa"/>
+            <w:shd w:val="clear" w:fill="white"/>
+          </w:tcPr>
+          <w:p>
+            <w:pPr/>
+            <w:r>
+              <w:rPr>
+                <w:b w:val="1"/>
+                <w:bCs w:val="1"/>
+              </w:rPr>
+              <w:t xml:space="preserve">Chemin d'attaque startégique</w:t>
+            </w:r>
+          </w:p>
+        </w:tc>
+        <w:tc>
+          <w:tcPr>
+            <w:tcW w:w="1" w:type="dxa"/>
+            <w:shd w:val="clear" w:fill="white"/>
+          </w:tcPr>
+          <w:p>
+            <w:pPr/>
+            <w:r>
+              <w:rPr>
+                <w:b w:val="1"/>
+                <w:bCs w:val="1"/>
+              </w:rPr>
+              <w:t xml:space="preserve">Description</w:t>
+            </w:r>
+          </w:p>
+        </w:tc>
+        <w:tc>
+          <w:tcPr>
+            <w:tcW w:w="1" w:type="dxa"/>
+            <w:shd w:val="clear" w:fill="white"/>
+          </w:tcPr>
+          <w:p>
+            <w:pPr/>
+            <w:r>
+              <w:rPr>
+                <w:b w:val="1"/>
+                <w:bCs w:val="1"/>
+              </w:rPr>
+              <w:t xml:space="preserve">Partie prenante</w:t>
+            </w:r>
+          </w:p>
+        </w:tc>
+      </w:tr>
+    </w:tbl>
     <w:p>
       <w:pPr>
         <w:rPr>
@@ -14849,21 +14949,87 @@
         <w:t>Liste des scénarios stratégiques établis à l'atelier 3.b</w:t>
       </w:r>
     </w:p>
-    <w:p>
-      <w:pPr>
-        <w:rPr>
-          <w:sz w:val="24"/>
-          <w:szCs w:val="24"/>
-        </w:rPr>
-      </w:pPr>
-      <w:r>
-        <w:rPr>
-          <w:sz w:val="24"/>
-          <w:szCs w:val="24"/>
-        </w:rPr>
-        <w:t>${s_scenario_strategique2}</w:t>
-      </w:r>
-    </w:p>
+    <w:tbl>
+      <w:tblGrid>
+        <w:gridCol w:w="1" w:type="dxa"/>
+        <w:gridCol w:w="1" w:type="dxa"/>
+        <w:gridCol w:w="1" w:type="dxa"/>
+      </w:tblGrid>
+      <w:tblPr>
+        <w:jc w:val="center"/>
+        <w:tblW w:w="0" w:type="auto"/>
+        <w:tblLayout w:type="autofit"/>
+        <w:bidiVisual w:val="0"/>
+        <w:tblCellMar>
+          <w:top w:w="100" w:type="dxa"/>
+          <w:left w:w="100" w:type="dxa"/>
+          <w:right w:w="100" w:type="dxa"/>
+          <w:bottom w:w="100" w:type="dxa"/>
+        </w:tblCellMar>
+        <w:tblBorders>
+          <w:top w:val="single" w:sz="6" w:color="black"/>
+          <w:left w:val="single" w:sz="6" w:color="black"/>
+          <w:right w:val="single" w:sz="6" w:color="black"/>
+          <w:bottom w:val="single" w:sz="6" w:color="black"/>
+          <w:insideH w:val="single" w:sz="6" w:color="black"/>
+          <w:insideV w:val="single" w:sz="6" w:color="black"/>
+        </w:tblBorders>
+      </w:tblPr>
+      <w:tr>
+        <w:trPr>
+          <w:trHeight w:val="1" w:hRule="atLeast"/>
+          <w:tblHeader w:val="1"/>
+        </w:trPr>
+        <w:tc>
+          <w:tcPr>
+            <w:tcW w:w="1" w:type="dxa"/>
+            <w:shd w:val="clear" w:fill="white"/>
+          </w:tcPr>
+          <w:p>
+            <w:pPr/>
+            <w:r>
+              <w:rPr>
+                <w:b w:val="1"/>
+                <w:bCs w:val="1"/>
+              </w:rPr>
+              <w:t xml:space="preserve">Scénario stratégique</w:t>
+            </w:r>
+          </w:p>
+        </w:tc>
+        <w:tc>
+          <w:tcPr>
+            <w:tcW w:w="1" w:type="dxa"/>
+            <w:shd w:val="clear" w:fill="white"/>
+          </w:tcPr>
+          <w:p>
+            <w:pPr/>
+            <w:r>
+              <w:rPr>
+                <w:b w:val="1"/>
+                <w:bCs w:val="1"/>
+              </w:rPr>
+              <w:t xml:space="preserve">Source de risque: Objectif visé</w:t>
+            </w:r>
+          </w:p>
+        </w:tc>
+        <w:tc>
+          <w:tcPr>
+            <w:tcW w:w="1" w:type="dxa"/>
+            <w:shd w:val="clear" w:fill="white"/>
+          </w:tcPr>
+          <w:p>
+            <w:pPr/>
+            <w:r>
+              <w:rPr>
+                <w:b w:val="1"/>
+                <w:bCs w:val="1"/>
+              </w:rPr>
+              <w:t xml:space="preserve">Événement redouté</w:t>
+            </w:r>
+          </w:p>
+        </w:tc>
+      </w:tr>
+    </w:tbl>
     <w:p>
       <w:pPr>
         <w:rPr>
@@ -14952,21 +15118,557 @@
         <w:t>Liste des scénarios stratégiques établis lors de l'atelier 3.b</w:t>
       </w:r>
     </w:p>
-    <w:p>
-      <w:pPr>
+    <w:tbl>
+      <w:tblGrid>
+        <w:gridCol w:w="1" w:type="dxa"/>
+        <w:gridCol w:w="1" w:type="dxa"/>
+        <w:gridCol w:w="1" w:type="dxa"/>
+        <w:gridCol w:w="1" w:type="dxa"/>
+        <w:gridCol w:w="1" w:type="dxa"/>
+        <w:gridCol w:w="1" w:type="dxa"/>
+        <w:gridCol w:w="1" w:type="dxa"/>
+      </w:tblGrid>
+      <w:tblPr>
+        <w:jc w:val="center"/>
+        <w:tblW w:w="0" w:type="auto"/>
+        <w:tblLayout w:type="autofit"/>
+        <w:bidiVisual w:val="0"/>
+        <w:tblCellMar>
+          <w:top w:w="100" w:type="dxa"/>
+          <w:left w:w="100" w:type="dxa"/>
+          <w:right w:w="100" w:type="dxa"/>
+          <w:bottom w:w="100" w:type="dxa"/>
+        </w:tblCellMar>
+        <w:tblBorders>
+          <w:top w:val="single" w:sz="6" w:color="black"/>
+          <w:left w:val="single" w:sz="6" w:color="black"/>
+          <w:right w:val="single" w:sz="6" w:color="black"/>
+          <w:bottom w:val="single" w:sz="6" w:color="black"/>
+          <w:insideH w:val="single" w:sz="6" w:color="black"/>
+          <w:insideV w:val="single" w:sz="6" w:color="black"/>
+        </w:tblBorders>
+      </w:tblPr>
+      <w:tr>
+        <w:trPr>
+          <w:trHeight w:val="1" w:hRule="atLeast"/>
+          <w:tblHeader w:val="1"/>
+        </w:trPr>
+        <w:tc>
+          <w:tcPr>
+            <w:tcW w:w="1" w:type="dxa"/>
+            <w:shd w:val="clear" w:fill="white"/>
+          </w:tcPr>
+          <w:p>
+            <w:pPr/>
+            <w:r>
+              <w:rPr>
+                <w:b w:val="1"/>
+                <w:bCs w:val="1"/>
+              </w:rPr>
+              <w:t xml:space="preserve">Nom du scnénario stratégique</w:t>
+            </w:r>
+          </w:p>
+        </w:tc>
+        <w:tc>
+          <w:tcPr>
+            <w:tcW w:w="1" w:type="dxa"/>
+            <w:shd w:val="clear" w:fill="white"/>
+          </w:tcPr>
+          <w:p>
+            <w:pPr/>
+            <w:r>
+              <w:rPr>
+                <w:b w:val="1"/>
+                <w:bCs w:val="1"/>
+              </w:rPr>
+              <w:t xml:space="preserve">Description source de risque</w:t>
+            </w:r>
+          </w:p>
+        </w:tc>
+        <w:tc>
+          <w:tcPr>
+            <w:tcW w:w="1" w:type="dxa"/>
+            <w:shd w:val="clear" w:fill="white"/>
+          </w:tcPr>
+          <w:p>
+            <w:pPr/>
+            <w:r>
+              <w:rPr>
+                <w:b w:val="1"/>
+                <w:bCs w:val="1"/>
+              </w:rPr>
+              <w:t xml:space="preserve">Objectifs visés</w:t>
+            </w:r>
+          </w:p>
+        </w:tc>
+        <w:tc>
+          <w:tcPr>
+            <w:tcW w:w="1" w:type="dxa"/>
+            <w:shd w:val="clear" w:fill="white"/>
+          </w:tcPr>
+          <w:p>
+            <w:pPr/>
+            <w:r>
+              <w:rPr>
+                <w:b w:val="1"/>
+                <w:bCs w:val="1"/>
+              </w:rPr>
+              <w:t xml:space="preserve">Événements redoutés</w:t>
+            </w:r>
+          </w:p>
+        </w:tc>
+        <w:tc>
+          <w:tcPr>
+            <w:tcW w:w="1" w:type="dxa"/>
+            <w:shd w:val="clear" w:fill="white"/>
+          </w:tcPr>
+          <w:p>
+            <w:pPr/>
+            <w:r>
+              <w:rPr>
+                <w:b w:val="1"/>
+                <w:bCs w:val="1"/>
+              </w:rPr>
+              <w:t xml:space="preserve">N° Risque</w:t>
+            </w:r>
+          </w:p>
+        </w:tc>
+        <w:tc>
+          <w:tcPr>
+            <w:tcW w:w="1" w:type="dxa"/>
+            <w:shd w:val="clear" w:fill="white"/>
+          </w:tcPr>
+          <w:p>
+            <w:pPr/>
+            <w:r>
+              <w:rPr>
+                <w:b w:val="1"/>
+                <w:bCs w:val="1"/>
+              </w:rPr>
+              <w:t xml:space="preserve">Chemin d'attaques stratégiques</w:t>
+            </w:r>
+          </w:p>
+        </w:tc>
+        <w:tc>
+          <w:tcPr>
+            <w:tcW w:w="1" w:type="dxa"/>
+            <w:shd w:val="clear" w:fill="white"/>
+          </w:tcPr>
+          <w:p>
+            <w:pPr/>
+            <w:r>
+              <w:rPr>
+                <w:b w:val="1"/>
+                <w:bCs w:val="1"/>
+              </w:rPr>
+              <w:t xml:space="preserve">Gravité</w:t>
+            </w:r>
+          </w:p>
+        </w:tc>
+      </w:tr>
+    </w:tbl>
+    <w:p>
+      <w:pPr>
+        <w:pStyle w:val="Titre1"/>
         <w:rPr>
           <w:sz w:val="24"/>
           <w:szCs w:val="24"/>
         </w:rPr>
       </w:pPr>
       <w:r>
-        <w:rPr>
-          <w:sz w:val="24"/>
-          <w:szCs w:val="24"/>
-        </w:rPr>
-        <w:t>${s_scenario_strategique3}</w:t>
+        <w:br w:type="page"/>
       </w:r>
-    </w:p>
+      <w:r>
+        <w:lastRenderedPageBreak/>
+        <w:t>Activité 4 (Scénarios opérationnels)</w:t>
+      </w:r>
+    </w:p>
+    <w:p>
+      <w:pPr>
+        <w:pStyle w:val="Titre2"/>
+      </w:pPr>
+      <w:r>
+        <w:t>Activité 4.a (Élaborer les scénarios opérationnels)</w:t>
+      </w:r>
+    </w:p>
+    <w:p>
+      <w:pPr>
+        <w:jc w:val="center"/>
+        <w:rPr>
+          <w:sz w:val="32"/>
+          <w:szCs w:val="32"/>
+        </w:rPr>
+      </w:pPr>
+    </w:p>
+    <w:p>
+      <w:pPr>
+        <w:rPr>
+          <w:sz w:val="32"/>
+          <w:szCs w:val="32"/>
+        </w:rPr>
+      </w:pPr>
+      <w:r>
+        <w:rPr>
+          <w:sz w:val="32"/>
+          <w:szCs w:val="32"/>
+        </w:rPr>
+        <w:t>Mode opératoire</w:t>
+      </w:r>
+    </w:p>
+    <w:tbl>
+      <w:tblGrid>
+        <w:gridCol w:w="1" w:type="dxa"/>
+        <w:gridCol w:w="1" w:type="dxa"/>
+      </w:tblGrid>
+      <w:tblPr>
+        <w:jc w:val="center"/>
+        <w:tblW w:w="0" w:type="auto"/>
+        <w:tblLayout w:type="autofit"/>
+        <w:bidiVisual w:val="0"/>
+        <w:tblCellMar>
+          <w:top w:w="100" w:type="dxa"/>
+          <w:left w:w="100" w:type="dxa"/>
+          <w:right w:w="100" w:type="dxa"/>
+          <w:bottom w:w="100" w:type="dxa"/>
+        </w:tblCellMar>
+        <w:tblBorders>
+          <w:top w:val="single" w:sz="6" w:color="black"/>
+          <w:left w:val="single" w:sz="6" w:color="black"/>
+          <w:right w:val="single" w:sz="6" w:color="black"/>
+          <w:bottom w:val="single" w:sz="6" w:color="black"/>
+          <w:insideH w:val="single" w:sz="6" w:color="black"/>
+          <w:insideV w:val="single" w:sz="6" w:color="black"/>
+        </w:tblBorders>
+      </w:tblPr>
+      <w:tr>
+        <w:trPr>
+          <w:trHeight w:val="1" w:hRule="atLeast"/>
+          <w:tblHeader w:val="1"/>
+        </w:trPr>
+        <w:tc>
+          <w:tcPr>
+            <w:tcW w:w="1" w:type="dxa"/>
+            <w:shd w:val="clear" w:fill="white"/>
+          </w:tcPr>
+          <w:p>
+            <w:pPr/>
+            <w:r>
+              <w:rPr>
+                <w:b w:val="1"/>
+                <w:bCs w:val="1"/>
+              </w:rPr>
+              <w:t xml:space="preserve">Scénario opérationnel</w:t>
+            </w:r>
+          </w:p>
+        </w:tc>
+        <w:tc>
+          <w:tcPr>
+            <w:tcW w:w="1" w:type="dxa"/>
+            <w:shd w:val="clear" w:fill="white"/>
+          </w:tcPr>
+          <w:p>
+            <w:pPr/>
+            <w:r>
+              <w:rPr>
+                <w:b w:val="1"/>
+                <w:bCs w:val="1"/>
+              </w:rPr>
+              <w:t xml:space="preserve">Mode opératoire</w:t>
+            </w:r>
+          </w:p>
+        </w:tc>
+      </w:tr>
+      <w:tr>
+        <w:trPr/>
+        <w:tc>
+          <w:tcPr>
+            <w:tcW w:w="1" w:type="dxa"/>
+            <w:shd w:val="clear" w:fill="858796"/>
+          </w:tcPr>
+          <w:p>
+            <w:pPr/>
+            <w:r>
+              <w:rPr/>
+              <w:t xml:space="preserve">Scenario opérationnel pour : TEST 2</w:t>
+            </w:r>
+          </w:p>
+        </w:tc>
+        <w:tc>
+          <w:tcPr>
+            <w:tcW w:w="1" w:type="dxa"/>
+            <w:shd w:val="clear" w:fill="858796"/>
+          </w:tcPr>
+          <w:p>
+            <w:pPr/>
+            <w:r>
+              <w:rPr/>
+              <w:t xml:space="preserve">Description</w:t>
+            </w:r>
+          </w:p>
+        </w:tc>
+      </w:tr>
+      <w:tr>
+        <w:trPr/>
+        <w:tc>
+          <w:tcPr>
+            <w:tcW w:w="1" w:type="dxa"/>
+            <w:shd w:val="clear" w:fill="white"/>
+          </w:tcPr>
+          <w:p>
+            <w:pPr/>
+            <w:r>
+              <w:rPr/>
+              <w:t xml:space="preserve">Scenario opérationnel pour : TEST</w:t>
+            </w:r>
+          </w:p>
+        </w:tc>
+        <w:tc>
+          <w:tcPr>
+            <w:tcW w:w="1" w:type="dxa"/>
+            <w:shd w:val="clear" w:fill="white"/>
+          </w:tcPr>
+          <w:p>
+            <w:pPr/>
+            <w:r>
+              <w:rPr/>
+              <w:t xml:space="preserve">Description</w:t>
+            </w:r>
+          </w:p>
+        </w:tc>
+      </w:tr>
+      <w:tr>
+        <w:trPr/>
+        <w:tc>
+          <w:tcPr>
+            <w:tcW w:w="1" w:type="dxa"/>
+            <w:shd w:val="clear" w:fill="858796"/>
+          </w:tcPr>
+          <w:p>
+            <w:pPr/>
+            <w:r>
+              <w:rPr/>
+              <w:t xml:space="preserve">Scenario opérationnel pour : TEST</w:t>
+            </w:r>
+          </w:p>
+        </w:tc>
+        <w:tc>
+          <w:tcPr>
+            <w:tcW w:w="1" w:type="dxa"/>
+            <w:shd w:val="clear" w:fill="858796"/>
+          </w:tcPr>
+          <w:p>
+            <w:pPr/>
+            <w:r>
+              <w:rPr/>
+              <w:t xml:space="preserve">Description</w:t>
+            </w:r>
+          </w:p>
+        </w:tc>
+      </w:tr>
+      <w:tr>
+        <w:trPr/>
+        <w:tc>
+          <w:tcPr>
+            <w:tcW w:w="1" w:type="dxa"/>
+            <w:shd w:val="clear" w:fill="white"/>
+          </w:tcPr>
+          <w:p>
+            <w:pPr/>
+            <w:r>
+              <w:rPr/>
+              <w:t xml:space="preserve">Scenario opérationnel pour : TEST</w:t>
+            </w:r>
+          </w:p>
+        </w:tc>
+        <w:tc>
+          <w:tcPr>
+            <w:tcW w:w="1" w:type="dxa"/>
+            <w:shd w:val="clear" w:fill="white"/>
+          </w:tcPr>
+          <w:p>
+            <w:pPr/>
+            <w:r>
+              <w:rPr/>
+              <w:t xml:space="preserve">Description</w:t>
+            </w:r>
+          </w:p>
+        </w:tc>
+      </w:tr>
+      <w:tr>
+        <w:trPr/>
+        <w:tc>
+          <w:tcPr>
+            <w:tcW w:w="1" w:type="dxa"/>
+            <w:shd w:val="clear" w:fill="858796"/>
+          </w:tcPr>
+          <w:p>
+            <w:pPr/>
+            <w:r>
+              <w:rPr/>
+              <w:t xml:space="preserve">Scenario opérationnel pour : TEST</w:t>
+            </w:r>
+          </w:p>
+        </w:tc>
+        <w:tc>
+          <w:tcPr>
+            <w:tcW w:w="1" w:type="dxa"/>
+            <w:shd w:val="clear" w:fill="858796"/>
+          </w:tcPr>
+          <w:p>
+            <w:pPr/>
+            <w:r>
+              <w:rPr/>
+              <w:t xml:space="preserve">Description</w:t>
+            </w:r>
+          </w:p>
+        </w:tc>
+      </w:tr>
+      <w:tr>
+        <w:trPr/>
+        <w:tc>
+          <w:tcPr>
+            <w:tcW w:w="1" w:type="dxa"/>
+            <w:shd w:val="clear" w:fill="white"/>
+          </w:tcPr>
+          <w:p>
+            <w:pPr/>
+            <w:r>
+              <w:rPr/>
+              <w:t xml:space="preserve">Scenario opérationnel pour : TEST</w:t>
+            </w:r>
+          </w:p>
+        </w:tc>
+        <w:tc>
+          <w:tcPr>
+            <w:tcW w:w="1" w:type="dxa"/>
+            <w:shd w:val="clear" w:fill="white"/>
+          </w:tcPr>
+          <w:p>
+            <w:pPr/>
+            <w:r>
+              <w:rPr/>
+              <w:t xml:space="preserve">Description</w:t>
+            </w:r>
+          </w:p>
+        </w:tc>
+      </w:tr>
+      <w:tr>
+        <w:trPr/>
+        <w:tc>
+          <w:tcPr>
+            <w:tcW w:w="1" w:type="dxa"/>
+            <w:shd w:val="clear" w:fill="858796"/>
+          </w:tcPr>
+          <w:p>
+            <w:pPr/>
+            <w:r>
+              <w:rPr/>
+              <w:t xml:space="preserve">Scenario opérationnel pour : TEST</w:t>
+            </w:r>
+          </w:p>
+        </w:tc>
+        <w:tc>
+          <w:tcPr>
+            <w:tcW w:w="1" w:type="dxa"/>
+            <w:shd w:val="clear" w:fill="858796"/>
+          </w:tcPr>
+          <w:p>
+            <w:pPr/>
+            <w:r>
+              <w:rPr/>
+              <w:t xml:space="preserve">Description</w:t>
+            </w:r>
+          </w:p>
+        </w:tc>
+      </w:tr>
+      <w:tr>
+        <w:trPr/>
+        <w:tc>
+          <w:tcPr>
+            <w:tcW w:w="1" w:type="dxa"/>
+            <w:shd w:val="clear" w:fill="white"/>
+          </w:tcPr>
+          <w:p>
+            <w:pPr/>
+            <w:r>
+              <w:rPr/>
+              <w:t xml:space="preserve">Scenario opérationnel pour : TEST</w:t>
+            </w:r>
+          </w:p>
+        </w:tc>
+        <w:tc>
+          <w:tcPr>
+            <w:tcW w:w="1" w:type="dxa"/>
+            <w:shd w:val="clear" w:fill="white"/>
+          </w:tcPr>
+          <w:p>
+            <w:pPr/>
+            <w:r>
+              <w:rPr/>
+              <w:t xml:space="preserve">Description</w:t>
+            </w:r>
+          </w:p>
+        </w:tc>
+      </w:tr>
+      <w:tr>
+        <w:trPr/>
+        <w:tc>
+          <w:tcPr>
+            <w:tcW w:w="1" w:type="dxa"/>
+            <w:shd w:val="clear" w:fill="858796"/>
+          </w:tcPr>
+          <w:p>
+            <w:pPr/>
+            <w:r>
+              <w:rPr/>
+              <w:t xml:space="preserve">Scenario opérationnel pour : </w:t>
+            </w:r>
+          </w:p>
+        </w:tc>
+        <w:tc>
+          <w:tcPr>
+            <w:tcW w:w="1" w:type="dxa"/>
+            <w:shd w:val="clear" w:fill="858796"/>
+          </w:tcPr>
+          <w:p>
+            <w:pPr/>
+            <w:r>
+              <w:rPr/>
+              <w:t xml:space="preserve">Description</w:t>
+            </w:r>
+          </w:p>
+        </w:tc>
+      </w:tr>
+      <w:tr>
+        <w:trPr/>
+        <w:tc>
+          <w:tcPr>
+            <w:tcW w:w="1" w:type="dxa"/>
+            <w:shd w:val="clear" w:fill="white"/>
+          </w:tcPr>
+          <w:p>
+            <w:pPr/>
+            <w:r>
+              <w:rPr/>
+              <w:t xml:space="preserve">Scenario opérationnel pour : TEST</w:t>
+            </w:r>
+          </w:p>
+        </w:tc>
+        <w:tc>
+          <w:tcPr>
+            <w:tcW w:w="1" w:type="dxa"/>
+            <w:shd w:val="clear" w:fill="white"/>
+          </w:tcPr>
+          <w:p>
+            <w:pPr/>
+            <w:r>
+              <w:rPr/>
+              <w:t xml:space="preserve">Description</w:t>
+            </w:r>
+          </w:p>
+        </w:tc>
+      </w:tr>
+    </w:tbl>
     <w:p>
       <w:pPr>
         <w:rPr>
@@ -14976,23 +15678,15 @@
           <w:szCs w:val="40"/>
         </w:rPr>
       </w:pPr>
-      <w:r>
+    </w:p>
+    <w:p>
+      <w:pPr>
         <w:rPr>
           <w:b/>
           <w:bCs/>
           <w:sz w:val="40"/>
           <w:szCs w:val="40"/>
         </w:rPr>
-        <w:br w:type="page"/>
-      </w:r>
-    </w:p>
-    <w:p>
-      <w:pPr>
-        <w:jc w:val="center"/>
-        <w:rPr>
-          <w:sz w:val="24"/>
-          <w:szCs w:val="24"/>
-        </w:rPr>
       </w:pPr>
       <w:r>
         <w:rPr>
@@ -15001,7 +15695,34 @@
           <w:sz w:val="40"/>
           <w:szCs w:val="40"/>
         </w:rPr>
-        <w:lastRenderedPageBreak/>
+        <w:br w:type="page"/>
+      </w:r>
+    </w:p>
+    <w:p>
+      <w:pPr>
+        <w:rPr>
+          <w:b/>
+          <w:bCs/>
+          <w:sz w:val="40"/>
+          <w:szCs w:val="40"/>
+        </w:rPr>
+      </w:pPr>
+    </w:p>
+    <w:p>
+      <w:pPr>
+        <w:jc w:val="center"/>
+        <w:rPr>
+          <w:sz w:val="24"/>
+          <w:szCs w:val="24"/>
+        </w:rPr>
+      </w:pPr>
+      <w:r>
+        <w:rPr>
+          <w:b/>
+          <w:bCs/>
+          <w:sz w:val="40"/>
+          <w:szCs w:val="40"/>
+        </w:rPr>
         <w:t>Activité 4 (Scénarios opérationnels)</w:t>
       </w:r>
     </w:p>
@@ -15041,21 +15762,128 @@
         <w:t>Niveaux des échelles de vraisemblance</w:t>
       </w:r>
     </w:p>
-    <w:p>
-      <w:pPr>
-        <w:rPr>
-          <w:sz w:val="24"/>
-          <w:szCs w:val="24"/>
-        </w:rPr>
-      </w:pPr>
-      <w:r>
-        <w:rPr>
-          <w:sz w:val="24"/>
-          <w:szCs w:val="24"/>
-        </w:rPr>
-        <w:t>${da_echelle}</w:t>
-      </w:r>
-    </w:p>
+    <w:tbl>
+      <w:tblGrid>
+        <w:gridCol w:w="1" w:type="dxa"/>
+        <w:gridCol w:w="1" w:type="dxa"/>
+      </w:tblGrid>
+      <w:tblPr>
+        <w:jc w:val="center"/>
+        <w:tblW w:w="0" w:type="auto"/>
+        <w:tblLayout w:type="autofit"/>
+        <w:bidiVisual w:val="0"/>
+        <w:tblCellMar>
+          <w:top w:w="100" w:type="dxa"/>
+          <w:left w:w="100" w:type="dxa"/>
+          <w:right w:w="100" w:type="dxa"/>
+          <w:bottom w:w="100" w:type="dxa"/>
+        </w:tblCellMar>
+        <w:tblBorders>
+          <w:top w:val="single" w:sz="6" w:color="black"/>
+          <w:left w:val="single" w:sz="6" w:color="black"/>
+          <w:right w:val="single" w:sz="6" w:color="black"/>
+          <w:bottom w:val="single" w:sz="6" w:color="black"/>
+          <w:insideH w:val="single" w:sz="6" w:color="black"/>
+          <w:insideV w:val="single" w:sz="6" w:color="black"/>
+        </w:tblBorders>
+      </w:tblPr>
+      <w:tr>
+        <w:trPr>
+          <w:trHeight w:val="1" w:hRule="atLeast"/>
+          <w:tblHeader w:val="1"/>
+        </w:trPr>
+        <w:tc>
+          <w:tcPr>
+            <w:tcW w:w="1" w:type="dxa"/>
+            <w:shd w:val="clear" w:fill="white"/>
+          </w:tcPr>
+          <w:p>
+            <w:pPr/>
+            <w:r>
+              <w:rPr>
+                <w:b w:val="1"/>
+                <w:bCs w:val="1"/>
+              </w:rPr>
+              <w:t xml:space="preserve">Nom de l'échelle</w:t>
+            </w:r>
+          </w:p>
+        </w:tc>
+        <w:tc>
+          <w:tcPr>
+            <w:tcW w:w="1" w:type="dxa"/>
+            <w:shd w:val="clear" w:fill="white"/>
+          </w:tcPr>
+          <w:p>
+            <w:pPr/>
+            <w:r>
+              <w:rPr>
+                <w:b w:val="1"/>
+                <w:bCs w:val="1"/>
+              </w:rPr>
+              <w:t xml:space="preserve">Echelle de la gravité</w:t>
+            </w:r>
+          </w:p>
+        </w:tc>
+      </w:tr>
+      <w:tr>
+        <w:trPr/>
+        <w:tc>
+          <w:tcPr>
+            <w:tcW w:w="1" w:type="dxa"/>
+            <w:shd w:val="clear" w:fill="white"/>
+          </w:tcPr>
+          <w:p>
+            <w:pPr/>
+            <w:r>
+              <w:rPr/>
+              <w:t xml:space="preserve">fgdfgdf</w:t>
+            </w:r>
+          </w:p>
+        </w:tc>
+        <w:tc>
+          <w:tcPr>
+            <w:tcW w:w="1" w:type="dxa"/>
+            <w:shd w:val="clear" w:fill="red"/>
+          </w:tcPr>
+          <w:p>
+            <w:pPr/>
+            <w:r>
+              <w:rPr/>
+              <w:t xml:space="preserve">4</w:t>
+            </w:r>
+          </w:p>
+        </w:tc>
+      </w:tr>
+      <w:tr>
+        <w:trPr/>
+        <w:tc>
+          <w:tcPr>
+            <w:tcW w:w="1" w:type="dxa"/>
+            <w:shd w:val="clear" w:fill="white"/>
+          </w:tcPr>
+          <w:p>
+            <w:pPr/>
+            <w:r>
+              <w:rPr/>
+              <w:t xml:space="preserve">EchelleProjet</w:t>
+            </w:r>
+          </w:p>
+        </w:tc>
+        <w:tc>
+          <w:tcPr>
+            <w:tcW w:w="1" w:type="dxa"/>
+            <w:shd w:val="clear" w:fill="red"/>
+          </w:tcPr>
+          <w:p>
+            <w:pPr/>
+            <w:r>
+              <w:rPr/>
+              <w:t xml:space="preserve">5</w:t>
+            </w:r>
+          </w:p>
+        </w:tc>
+      </w:tr>
+    </w:tbl>
     <w:p>
       <w:pPr>
         <w:rPr>
@@ -15138,21 +15966,215 @@
         <w:t>Niveaux des échelles de vraisemblance</w:t>
       </w:r>
     </w:p>
-    <w:p>
-      <w:pPr>
-        <w:rPr>
-          <w:sz w:val="24"/>
-          <w:szCs w:val="24"/>
-        </w:rPr>
-      </w:pPr>
-      <w:r>
-        <w:rPr>
-          <w:sz w:val="24"/>
-          <w:szCs w:val="24"/>
-        </w:rPr>
-        <w:t>${u_scenario_operationnel}</w:t>
-      </w:r>
-    </w:p>
+    <w:tbl>
+      <w:tblGrid>
+        <w:gridCol w:w="1" w:type="dxa"/>
+        <w:gridCol w:w="1" w:type="dxa"/>
+      </w:tblGrid>
+      <w:tblPr>
+        <w:jc w:val="center"/>
+        <w:tblW w:w="0" w:type="auto"/>
+        <w:tblLayout w:type="autofit"/>
+        <w:bidiVisual w:val="0"/>
+        <w:tblCellMar>
+          <w:top w:w="100" w:type="dxa"/>
+          <w:left w:w="100" w:type="dxa"/>
+          <w:right w:w="100" w:type="dxa"/>
+          <w:bottom w:w="100" w:type="dxa"/>
+        </w:tblCellMar>
+        <w:tblBorders>
+          <w:top w:val="single" w:sz="6" w:color="black"/>
+          <w:left w:val="single" w:sz="6" w:color="black"/>
+          <w:right w:val="single" w:sz="6" w:color="black"/>
+          <w:bottom w:val="single" w:sz="6" w:color="black"/>
+          <w:insideH w:val="single" w:sz="6" w:color="black"/>
+          <w:insideV w:val="single" w:sz="6" w:color="black"/>
+        </w:tblBorders>
+      </w:tblPr>
+      <w:tr>
+        <w:trPr>
+          <w:trHeight w:val="1" w:hRule="atLeast"/>
+          <w:tblHeader w:val="1"/>
+        </w:trPr>
+        <w:tc>
+          <w:tcPr>
+            <w:tcW w:w="1" w:type="dxa"/>
+            <w:shd w:val="clear" w:fill="white"/>
+          </w:tcPr>
+          <w:p>
+            <w:pPr/>
+            <w:r>
+              <w:rPr>
+                <w:b w:val="1"/>
+                <w:bCs w:val="1"/>
+              </w:rPr>
+              <w:t xml:space="preserve">Valeur du niveau</w:t>
+            </w:r>
+          </w:p>
+        </w:tc>
+        <w:tc>
+          <w:tcPr>
+            <w:tcW w:w="1" w:type="dxa"/>
+            <w:shd w:val="clear" w:fill="white"/>
+          </w:tcPr>
+          <w:p>
+            <w:pPr/>
+            <w:r>
+              <w:rPr>
+                <w:b w:val="1"/>
+                <w:bCs w:val="1"/>
+              </w:rPr>
+              <w:t xml:space="preserve">Description du niveau</w:t>
+            </w:r>
+          </w:p>
+        </w:tc>
+      </w:tr>
+      <w:tr>
+        <w:trPr/>
+        <w:tc>
+          <w:tcPr>
+            <w:tcW w:w="1" w:type="dxa"/>
+            <w:shd w:val="clear" w:fill="white"/>
+          </w:tcPr>
+          <w:p>
+            <w:pPr/>
+            <w:r>
+              <w:rPr/>
+              <w:t xml:space="preserve">1</w:t>
+            </w:r>
+          </w:p>
+        </w:tc>
+        <w:tc>
+          <w:tcPr>
+            <w:tcW w:w="1" w:type="dxa"/>
+            <w:shd w:val="clear" w:fill="white"/>
+          </w:tcPr>
+          <w:p>
+            <w:pPr/>
+            <w:r>
+              <w:rPr/>
+              <w:t xml:space="preserve">Faible : moins de 1 min de dispo</w:t>
+            </w:r>
+          </w:p>
+        </w:tc>
+      </w:tr>
+      <w:tr>
+        <w:trPr/>
+        <w:tc>
+          <w:tcPr>
+            <w:tcW w:w="1" w:type="dxa"/>
+            <w:shd w:val="clear" w:fill="white"/>
+          </w:tcPr>
+          <w:p>
+            <w:pPr/>
+            <w:r>
+              <w:rPr/>
+              <w:t xml:space="preserve">2</w:t>
+            </w:r>
+          </w:p>
+        </w:tc>
+        <w:tc>
+          <w:tcPr>
+            <w:tcW w:w="1" w:type="dxa"/>
+            <w:shd w:val="clear" w:fill="white"/>
+          </w:tcPr>
+          <w:p>
+            <w:pPr/>
+            <w:r>
+              <w:rPr/>
+              <w:t xml:space="preserve">Moyen faible : moins de 5 minutes</w:t>
+            </w:r>
+          </w:p>
+        </w:tc>
+      </w:tr>
+      <w:tr>
+        <w:trPr/>
+        <w:tc>
+          <w:tcPr>
+            <w:tcW w:w="1" w:type="dxa"/>
+            <w:shd w:val="clear" w:fill="white"/>
+          </w:tcPr>
+          <w:p>
+            <w:pPr/>
+            <w:r>
+              <w:rPr/>
+              <w:t xml:space="preserve">3</w:t>
+            </w:r>
+          </w:p>
+        </w:tc>
+        <w:tc>
+          <w:tcPr>
+            <w:tcW w:w="1" w:type="dxa"/>
+            <w:shd w:val="clear" w:fill="white"/>
+          </w:tcPr>
+          <w:p>
+            <w:pPr/>
+            <w:r>
+              <w:rPr/>
+              <w:t xml:space="preserve">Moyen : moins 30 minutes</w:t>
+            </w:r>
+          </w:p>
+        </w:tc>
+      </w:tr>
+      <w:tr>
+        <w:trPr/>
+        <w:tc>
+          <w:tcPr>
+            <w:tcW w:w="1" w:type="dxa"/>
+            <w:shd w:val="clear" w:fill="white"/>
+          </w:tcPr>
+          <w:p>
+            <w:pPr/>
+            <w:r>
+              <w:rPr/>
+              <w:t xml:space="preserve">4</w:t>
+            </w:r>
+          </w:p>
+        </w:tc>
+        <w:tc>
+          <w:tcPr>
+            <w:tcW w:w="1" w:type="dxa"/>
+            <w:shd w:val="clear" w:fill="white"/>
+          </w:tcPr>
+          <w:p>
+            <w:pPr/>
+            <w:r>
+              <w:rPr/>
+              <w:t xml:space="preserve">Grave : moins de 1h</w:t>
+            </w:r>
+          </w:p>
+        </w:tc>
+      </w:tr>
+      <w:tr>
+        <w:trPr/>
+        <w:tc>
+          <w:tcPr>
+            <w:tcW w:w="1" w:type="dxa"/>
+            <w:shd w:val="clear" w:fill="white"/>
+          </w:tcPr>
+          <w:p>
+            <w:pPr/>
+            <w:r>
+              <w:rPr/>
+              <w:t xml:space="preserve">5</w:t>
+            </w:r>
+          </w:p>
+        </w:tc>
+        <w:tc>
+          <w:tcPr>
+            <w:tcW w:w="1" w:type="dxa"/>
+            <w:shd w:val="clear" w:fill="white"/>
+          </w:tcPr>
+          <w:p>
+            <w:pPr/>
+            <w:r>
+              <w:rPr/>
+              <w:t xml:space="preserve">Critique : Au dela de 1h</w:t>
+            </w:r>
+          </w:p>
+        </w:tc>
+      </w:tr>
+    </w:tbl>
     <w:p>
       <w:pPr>
         <w:rPr>
@@ -15882,13 +16904,14 @@
           <w:szCs w:val="24"/>
         </w:rPr>
       </w:pPr>
-      <w:r>
+    </w:p>
+    <w:p>
+      <w:pPr>
         <w:rPr>
           <w:sz w:val="24"/>
           <w:szCs w:val="24"/>
         </w:rPr>
-        <w:br w:type="page"/>
-      </w:r>
+      </w:pPr>
     </w:p>
     <w:p>
       <w:pPr>
@@ -15905,13 +16928,62 @@
           <w:szCs w:val="24"/>
         </w:rPr>
       </w:pPr>
-      <w:r>
+    </w:p>
+    <w:p>
+      <w:pPr>
         <w:rPr>
           <w:sz w:val="24"/>
           <w:szCs w:val="24"/>
         </w:rPr>
-        <w:br w:type="page"/>
-      </w:r>
+      </w:pPr>
+    </w:p>
+    <w:p>
+      <w:pPr>
+        <w:rPr>
+          <w:sz w:val="24"/>
+          <w:szCs w:val="24"/>
+        </w:rPr>
+      </w:pPr>
+    </w:p>
+    <w:p>
+      <w:pPr>
+        <w:rPr>
+          <w:sz w:val="24"/>
+          <w:szCs w:val="24"/>
+        </w:rPr>
+      </w:pPr>
+    </w:p>
+    <w:p>
+      <w:pPr>
+        <w:rPr>
+          <w:sz w:val="24"/>
+          <w:szCs w:val="24"/>
+        </w:rPr>
+      </w:pPr>
+    </w:p>
+    <w:p>
+      <w:pPr>
+        <w:rPr>
+          <w:sz w:val="24"/>
+          <w:szCs w:val="24"/>
+        </w:rPr>
+      </w:pPr>
+    </w:p>
+    <w:p>
+      <w:pPr>
+        <w:rPr>
+          <w:sz w:val="24"/>
+          <w:szCs w:val="24"/>
+        </w:rPr>
+      </w:pPr>
+    </w:p>
+    <w:p>
+      <w:pPr>
+        <w:rPr>
+          <w:sz w:val="24"/>
+          <w:szCs w:val="24"/>
+        </w:rPr>
+      </w:pPr>
     </w:p>
     <w:p>
       <w:pPr>
@@ -18944,7 +20016,7 @@
                               <v:shape id="_x0000_i1026" type="#_x0000_t75" style="width:77.45pt;height:47.45pt">
                                 <v:imagedata r:id="rId3" o:title=""/>
                               </v:shape>
-                              <o:OLEObject Type="Embed" ProgID="Word.Document.12" ShapeID="_x0000_i1026" DrawAspect="Icon" ObjectID="_1683016076" r:id="rId4">
+                              <o:OLEObject Type="Embed" ProgID="Word.Document.12" ShapeID="_x0000_i1026" DrawAspect="Icon" ObjectID="_1683031017" r:id="rId4">
                                 <o:FieldCodes>\s</o:FieldCodes>
                               </o:OLEObject>
                             </w:object>

</xml_diff>

<commit_message>
Ajout d'un tableau dynamique 1d
</commit_message>
<xml_diff>
--- a/Rapport.docx
+++ b/Rapport.docx
@@ -2629,7 +2629,7 @@
           <w:sz w:val="24"/>
           <w:szCs w:val="24"/>
         </w:rPr>
-        <w:t xml:space="preserve"> </w:t>
+        <w:t xml:space="preserve"> ${responsable}</w:t>
       </w:r>
       <w:r>
         <w:rPr>
@@ -9028,6 +9028,7 @@
         <w:gridCol w:w="1" w:type="dxa"/>
         <w:gridCol w:w="1" w:type="dxa"/>
         <w:gridCol w:w="1" w:type="dxa"/>
+        <w:gridCol w:w="1" w:type="dxa"/>
       </w:tblGrid>
       <w:tblPr>
         <w:jc w:val="center"/>
@@ -9102,13 +9103,29 @@
             </w:r>
           </w:p>
         </w:tc>
+        <w:tc>
+          <w:tcPr>
+            <w:tcW w:w="1" w:type="dxa"/>
+            <w:shd w:val="clear" w:fill="white"/>
+          </w:tcPr>
+          <w:p>
+            <w:pPr/>
+            <w:r>
+              <w:rPr>
+                <w:b w:val="1"/>
+                <w:bCs w:val="1"/>
+              </w:rPr>
+              <w:t xml:space="preserve">Commentaire</w:t>
+            </w:r>
+          </w:p>
+        </w:tc>
       </w:tr>
       <w:tr>
         <w:trPr/>
         <w:tc>
           <w:tcPr>
             <w:tcW w:w="1" w:type="dxa"/>
-            <w:shd w:val="clear" w:fill="858796"/>
+            <w:shd w:val="clear" w:fill="white"/>
           </w:tcPr>
           <w:p>
             <w:pPr/>
@@ -9121,7 +9138,7 @@
         <w:tc>
           <w:tcPr>
             <w:tcW w:w="1" w:type="dxa"/>
-            <w:shd w:val="clear" w:fill="858796"/>
+            <w:shd w:val="clear" w:fill="white"/>
           </w:tcPr>
           <w:p>
             <w:pPr/>
@@ -9134,13 +9151,26 @@
         <w:tc>
           <w:tcPr>
             <w:tcW w:w="1" w:type="dxa"/>
-            <w:shd w:val="clear" w:fill="858796"/>
+            <w:shd w:val="clear" w:fill="yellow"/>
           </w:tcPr>
           <w:p>
             <w:pPr/>
             <w:r>
               <w:rPr/>
               <w:t xml:space="preserve">Appliqué avec restriction</w:t>
+            </w:r>
+          </w:p>
+        </w:tc>
+        <w:tc>
+          <w:tcPr>
+            <w:tcW w:w="1" w:type="dxa"/>
+            <w:shd w:val="clear" w:fill="white"/>
+          </w:tcPr>
+          <w:p>
+            <w:pPr/>
+            <w:r>
+              <w:rPr/>
+              <w:t xml:space="preserve">ou sans restriction a voir</w:t>
             </w:r>
           </w:p>
         </w:tc>
@@ -9363,6 +9393,100 @@
                 <w:bCs w:val="1"/>
               </w:rPr>
               <w:t xml:space="preserve">Date limite de la mise en application</w:t>
+            </w:r>
+          </w:p>
+        </w:tc>
+      </w:tr>
+      <w:tr>
+        <w:trPr/>
+        <w:tc>
+          <w:tcPr>
+            <w:tcW w:w="1" w:type="dxa"/>
+            <w:shd w:val="clear" w:fill="858796"/>
+          </w:tcPr>
+          <w:p>
+            <w:pPr/>
+            <w:r>
+              <w:rPr/>
+              <w:t xml:space="preserve">1</w:t>
+            </w:r>
+          </w:p>
+        </w:tc>
+        <w:tc>
+          <w:tcPr>
+            <w:tcW w:w="1" w:type="dxa"/>
+            <w:shd w:val="clear" w:fill="858796"/>
+          </w:tcPr>
+          <w:p>
+            <w:pPr/>
+            <w:r>
+              <w:rPr/>
+              <w:t xml:space="preserve">Ceci est un titre de règle</w:t>
+            </w:r>
+          </w:p>
+        </w:tc>
+        <w:tc>
+          <w:tcPr>
+            <w:tcW w:w="1" w:type="dxa"/>
+            <w:shd w:val="clear" w:fill="858796"/>
+          </w:tcPr>
+          <w:p>
+            <w:pPr/>
+            <w:r>
+              <w:rPr/>
+              <w:t xml:space="preserve">Ceci est une description de règle</w:t>
+            </w:r>
+          </w:p>
+        </w:tc>
+        <w:tc>
+          <w:tcPr>
+            <w:tcW w:w="1" w:type="dxa"/>
+            <w:shd w:val="clear" w:fill="858796"/>
+          </w:tcPr>
+          <w:p>
+            <w:pPr/>
+            <w:r>
+              <w:rPr/>
+              <w:t xml:space="preserve">Partiellement conforme</w:t>
+            </w:r>
+          </w:p>
+        </w:tc>
+        <w:tc>
+          <w:tcPr>
+            <w:tcW w:w="1" w:type="dxa"/>
+            <w:shd w:val="clear" w:fill="858796"/>
+          </w:tcPr>
+          <w:p>
+            <w:pPr/>
+            <w:r>
+              <w:rPr/>
+              <w:t xml:space="preserve">d</w:t>
+            </w:r>
+          </w:p>
+        </w:tc>
+        <w:tc>
+          <w:tcPr>
+            <w:tcW w:w="1" w:type="dxa"/>
+            <w:shd w:val="clear" w:fill="858796"/>
+          </w:tcPr>
+          <w:p>
+            <w:pPr/>
+            <w:r>
+              <w:rPr/>
+              <w:t xml:space="preserve">zd</w:t>
+            </w:r>
+          </w:p>
+        </w:tc>
+        <w:tc>
+          <w:tcPr>
+            <w:tcW w:w="1" w:type="dxa"/>
+            <w:shd w:val="clear" w:fill="858796"/>
+          </w:tcPr>
+          <w:p>
+            <w:pPr/>
+            <w:r>
+              <w:rPr/>
+              <w:t xml:space="preserve">0000-00-00</w:t>
             </w:r>
           </w:p>
         </w:tc>

</xml_diff>

<commit_message>
Ajout tableau 3b 3
</commit_message>
<xml_diff>
--- a/Rapport.docx
+++ b/Rapport.docx
@@ -37853,21 +37853,134 @@
         <w:t xml:space="preserve"> </w:t>
       </w:r>
     </w:p>
-    <w:p>
-      <w:pPr>
-        <w:rPr>
-          <w:sz w:val="24"/>
-          <w:szCs w:val="24"/>
-        </w:rPr>
-      </w:pPr>
-      <w:r>
-        <w:rPr>
-          <w:sz w:val="24"/>
-          <w:szCs w:val="24"/>
-        </w:rPr>
-        <w:t>${s_scenario_strategique1}</w:t>
-      </w:r>
-    </w:p>
+    <w:tbl>
+      <w:tblGrid>
+        <w:gridCol w:w="1" w:type="dxa"/>
+        <w:gridCol w:w="1" w:type="dxa"/>
+      </w:tblGrid>
+      <w:tblPr>
+        <w:jc w:val="center"/>
+        <w:tblW w:w="0" w:type="auto"/>
+        <w:tblLayout w:type="autofit"/>
+        <w:bidiVisual w:val="0"/>
+        <w:tblCellMar>
+          <w:top w:w="100" w:type="dxa"/>
+          <w:left w:w="100" w:type="dxa"/>
+          <w:right w:w="100" w:type="dxa"/>
+          <w:bottom w:w="100" w:type="dxa"/>
+        </w:tblCellMar>
+        <w:tblBorders>
+          <w:top w:val="single" w:sz="6" w:color="black"/>
+          <w:left w:val="single" w:sz="6" w:color="black"/>
+          <w:right w:val="single" w:sz="6" w:color="black"/>
+          <w:bottom w:val="single" w:sz="6" w:color="black"/>
+          <w:insideH w:val="single" w:sz="6" w:color="black"/>
+          <w:insideV w:val="single" w:sz="6" w:color="black"/>
+        </w:tblBorders>
+      </w:tblPr>
+      <w:tr>
+        <w:trPr>
+          <w:trHeight w:val="1" w:hRule="atLeast"/>
+          <w:tblHeader w:val="1"/>
+        </w:trPr>
+        <w:tc>
+          <w:tcPr>
+            <w:tcW w:w="1" w:type="dxa"/>
+            <w:vAlign w:val="center"/>
+            <w:shd w:val="clear" w:fill="#DCDCDC"/>
+          </w:tcPr>
+          <w:p>
+            <w:pPr/>
+            <w:r>
+              <w:rPr>
+                <w:b w:val="1"/>
+                <w:bCs w:val="1"/>
+              </w:rPr>
+              <w:t xml:space="preserve">Nom du Scénario stratégique</w:t>
+            </w:r>
+          </w:p>
+        </w:tc>
+        <w:tc>
+          <w:tcPr>
+            <w:tcW w:w="1" w:type="dxa"/>
+            <w:vAlign w:val="center"/>
+            <w:shd w:val="clear" w:fill="#DCDCDC"/>
+          </w:tcPr>
+          <w:p>
+            <w:pPr/>
+            <w:r>
+              <w:rPr>
+                <w:b w:val="1"/>
+                <w:bCs w:val="1"/>
+              </w:rPr>
+              <w:t xml:space="preserve">Source de risque / Objectif visé</w:t>
+            </w:r>
+          </w:p>
+        </w:tc>
+      </w:tr>
+      <w:tr>
+        <w:trPr/>
+        <w:tc>
+          <w:tcPr>
+            <w:tcW w:w="1" w:type="dxa"/>
+            <w:vAlign w:val="center"/>
+            <w:shd w:val="clear" w:fill="white"/>
+          </w:tcPr>
+          <w:p>
+            <w:pPr/>
+            <w:r>
+              <w:rPr/>
+              <w:t xml:space="preserve">ST-1-VolMotPasseStocké</w:t>
+            </w:r>
+          </w:p>
+        </w:tc>
+        <w:tc>
+          <w:tcPr>
+            <w:tcW w:w="1" w:type="dxa"/>
+            <w:vAlign w:val="center"/>
+            <w:shd w:val="clear" w:fill="white"/>
+          </w:tcPr>
+          <w:p>
+            <w:pPr/>
+            <w:r>
+              <w:rPr/>
+              <w:t xml:space="preserve">Hacker isolé  / Vol d'argent</w:t>
+            </w:r>
+          </w:p>
+        </w:tc>
+      </w:tr>
+      <w:tr>
+        <w:trPr/>
+        <w:tc>
+          <w:tcPr>
+            <w:tcW w:w="1" w:type="dxa"/>
+            <w:vAlign w:val="center"/>
+            <w:shd w:val="clear" w:fill="white"/>
+          </w:tcPr>
+          <w:p>
+            <w:pPr/>
+            <w:r>
+              <w:rPr/>
+              <w:t xml:space="preserve">ST-2-Connaissance-Espionnage</w:t>
+            </w:r>
+          </w:p>
+        </w:tc>
+        <w:tc>
+          <w:tcPr>
+            <w:tcW w:w="1" w:type="dxa"/>
+            <w:vAlign w:val="center"/>
+            <w:shd w:val="clear" w:fill="white"/>
+          </w:tcPr>
+          <w:p>
+            <w:pPr/>
+            <w:r>
+              <w:rPr/>
+              <w:t xml:space="preserve">Connaissance de la victime qui à accès physiquement aux locaux. / Espionnage</w:t>
+            </w:r>
+          </w:p>
+        </w:tc>
+      </w:tr>
+    </w:tbl>
     <w:p>
       <w:pPr>
         <w:rPr>

</xml_diff>

<commit_message>
Ajout page de génération
</commit_message>
<xml_diff>
--- a/Rapport.docx
+++ b/Rapport.docx
@@ -2,16 +2,6 @@
 <file path=word/document.xml><?xml version="1.0" encoding="utf-8"?>
 <w:document xmlns:wpc="http://schemas.microsoft.com/office/word/2010/wordprocessingCanvas" xmlns:cx="http://schemas.microsoft.com/office/drawing/2014/chartex" xmlns:cx1="http://schemas.microsoft.com/office/drawing/2015/9/8/chartex" xmlns:cx2="http://schemas.microsoft.com/office/drawing/2015/10/21/chartex" xmlns:cx3="http://schemas.microsoft.com/office/drawing/2016/5/9/chartex" xmlns:cx4="http://schemas.microsoft.com/office/drawing/2016/5/10/chartex" xmlns:cx5="http://schemas.microsoft.com/office/drawing/2016/5/11/chartex" xmlns:cx6="http://schemas.microsoft.com/office/drawing/2016/5/12/chartex" xmlns:cx7="http://schemas.microsoft.com/office/drawing/2016/5/13/chartex" xmlns:cx8="http://schemas.microsoft.com/office/drawing/2016/5/14/chartex" xmlns:mc="http://schemas.openxmlformats.org/markup-compatibility/2006" xmlns:aink="http://schemas.microsoft.com/office/drawing/2016/ink" xmlns:am3d="http://schemas.microsoft.com/office/drawing/2017/model3d" xmlns:o="urn:schemas-microsoft-com:office:office" xmlns:r="http://schemas.openxmlformats.org/officeDocument/2006/relationships" xmlns:m="http://schemas.openxmlformats.org/officeDocument/2006/math" xmlns:v="urn:schemas-microsoft-com:vml" xmlns:wp14="http://schemas.microsoft.com/office/word/2010/wordprocessingDrawing" xmlns:wp="http://schemas.openxmlformats.org/drawingml/2006/wordprocessingDrawing" xmlns:w10="urn:schemas-microsoft-com:office:word" xmlns:w="http://schemas.openxmlformats.org/wordprocessingml/2006/main" xmlns:w14="http://schemas.microsoft.com/office/word/2010/wordml" xmlns:w15="http://schemas.microsoft.com/office/word/2012/wordml" xmlns:w16cex="http://schemas.microsoft.com/office/word/2018/wordml/cex" xmlns:w16cid="http://schemas.microsoft.com/office/word/2016/wordml/cid" xmlns:w16="http://schemas.microsoft.com/office/word/2018/wordml" xmlns:w16sdtdh="http://schemas.microsoft.com/office/word/2020/wordml/sdtdatahash" xmlns:w16se="http://schemas.microsoft.com/office/word/2015/wordml/symex" xmlns:wpg="http://schemas.microsoft.com/office/word/2010/wordprocessingGroup" xmlns:wpi="http://schemas.microsoft.com/office/word/2010/wordprocessingInk" xmlns:wne="http://schemas.microsoft.com/office/word/2006/wordml" xmlns:wps="http://schemas.microsoft.com/office/word/2010/wordprocessingShape" mc:Ignorable="w14 w15 w16se w16cid w16 w16cex w16sdtdh wp14">
   <w:body>
-    <w:p>
-      <w:pPr>
-        <w:sectPr>
-          <w:pgSz w:w="11906" w:h="16838"/>
-          <w:pgMar w:top="720" w:right="720" w:bottom="720" w:left="720" w:header="709" w:footer="709" w:gutter="0"/>
-          <w:cols w:space="708"/>
-          <w:docGrid w:linePitch="360"/>
-        </w:sectPr>
-      </w:pPr>
-    </w:p>
     <w:tbl>
       <w:tblPr>
         <w:tblStyle w:val="Grilledutableau"/>
@@ -28,26 +18,44 @@
         <w:tblLook w:val="04A0" w:firstRow="1" w:lastRow="0" w:firstColumn="1" w:lastColumn="0" w:noHBand="0" w:noVBand="1"/>
       </w:tblPr>
       <w:tblGrid>
-        <w:gridCol w:w="8549"/>
+        <w:gridCol w:w="8584"/>
       </w:tblGrid>
       <w:tr>
         <w:trPr>
-          <w:trHeight w:val="271"/>
+          <w:trHeight w:val="254"/>
         </w:trPr>
         <w:tc>
           <w:tcPr>
-            <w:tcW w:w="8549" w:type="dxa"/>
-          </w:tcPr>
-          <w:p>
-            <w:pPr>
-              <w:spacing w:after="160" w:line="259" w:lineRule="auto"/>
-              <w:jc w:val="center"/>
-            </w:pPr>
-            <w:r>
-              <w:lastRenderedPageBreak/>
-              <w:t>${Niveau de confidentialité}</w:t>
-            </w:r>
-          </w:p>
+            <w:tcW w:w="8584" w:type="dxa"/>
+          </w:tcPr>
+          <w:sdt>
+            <w:sdtPr>
+              <w:alias w:val="Catégorie "/>
+              <w:tag w:val=""/>
+              <w:id w:val="-1489322226"/>
+              <w:placeholder>
+                <w:docPart w:val="FD091B24726E4F1FB59E596549B4DA73"/>
+              </w:placeholder>
+              <w:showingPlcHdr/>
+              <w:dataBinding w:prefixMappings="xmlns:ns0='http://purl.org/dc/elements/1.1/' xmlns:ns1='http://schemas.openxmlformats.org/package/2006/metadata/core-properties' " w:xpath="/ns1:coreProperties[1]/ns1:category[1]" w:storeItemID="{6C3C8BC8-F283-45AE-878A-BAB7291924A1}"/>
+              <w:text/>
+            </w:sdtPr>
+            <w:sdtContent>
+              <w:p>
+                <w:pPr>
+                  <w:spacing w:after="160" w:line="259" w:lineRule="auto"/>
+                  <w:jc w:val="center"/>
+                </w:pPr>
+                <w:r>
+                  <w:rPr>
+                    <w:rStyle w:val="Textedelespacerserv"/>
+                    <w:color w:val="000000" w:themeColor="text1"/>
+                  </w:rPr>
+                  <w:t>[Catégorie ]</w:t>
+                </w:r>
+              </w:p>
+            </w:sdtContent>
+          </w:sdt>
         </w:tc>
       </w:tr>
     </w:tbl>
@@ -71,34 +79,88 @@
     </w:p>
     <w:p>
       <w:pPr>
+        <w:tabs>
+          <w:tab w:val="left" w:pos="2388"/>
+        </w:tabs>
         <w:spacing w:after="0" w:line="240" w:lineRule="auto"/>
         <w:rPr>
           <w:sz w:val="24"/>
           <w:szCs w:val="24"/>
         </w:rPr>
       </w:pPr>
+      <w:sdt>
+        <w:sdtPr>
+          <w:rPr>
+            <w:sz w:val="24"/>
+            <w:szCs w:val="24"/>
+          </w:rPr>
+          <w:alias w:val="Adresse société"/>
+          <w:tag w:val=""/>
+          <w:id w:val="341210610"/>
+          <w:placeholder>
+            <w:docPart w:val="49D75CA70DA040418D8D22E94FD1CCDD"/>
+          </w:placeholder>
+          <w:showingPlcHdr/>
+          <w:dataBinding w:prefixMappings="xmlns:ns0='http://schemas.microsoft.com/office/2006/coverPageProps' " w:xpath="/ns0:CoverPageProperties[1]/ns0:CompanyAddress[1]" w:storeItemID="{55AF091B-3C7A-41E3-B477-F2FDAA23CFDA}"/>
+          <w:text/>
+        </w:sdtPr>
+        <w:sdtEndPr/>
+        <w:sdtContent>
+          <w:r>
+            <w:rPr>
+              <w:rStyle w:val="Textedelespacerserv"/>
+              <w:color w:val="auto"/>
+            </w:rPr>
+            <w:t>[Adresse société]</w:t>
+          </w:r>
+        </w:sdtContent>
+      </w:sdt>
       <w:r>
         <w:rPr>
           <w:sz w:val="24"/>
           <w:szCs w:val="24"/>
         </w:rPr>
-        <w:t>${N°rue}</w:t>
-      </w:r>
-      <w:r>
+        <w:tab/>
+      </w:r>
+    </w:p>
+    <w:sdt>
+      <w:sdtPr>
         <w:rPr>
           <w:sz w:val="24"/>
           <w:szCs w:val="24"/>
         </w:rPr>
-        <w:t xml:space="preserve"> rue </w:t>
-      </w:r>
-      <w:r>
-        <w:rPr>
-          <w:sz w:val="24"/>
-          <w:szCs w:val="24"/>
-        </w:rPr>
-        <w:t>${RueAvenue}</w:t>
-      </w:r>
-    </w:p>
+        <w:alias w:val="Société"/>
+        <w:tag w:val=""/>
+        <w:id w:val="1996140847"/>
+        <w:placeholder>
+          <w:docPart w:val="1DAFE734504B4D78978C92AE4346E49A"/>
+        </w:placeholder>
+        <w:showingPlcHdr/>
+        <w:dataBinding w:prefixMappings="xmlns:ns0='http://schemas.openxmlformats.org/officeDocument/2006/extended-properties' " w:xpath="/ns0:Properties[1]/ns0:Company[1]" w:storeItemID="{6668398D-A668-4E3E-A5EB-62B293D839F1}"/>
+        <w:text/>
+      </w:sdtPr>
+      <w:sdtContent>
+        <w:p>
+          <w:pPr>
+            <w:tabs>
+              <w:tab w:val="left" w:pos="2388"/>
+            </w:tabs>
+            <w:spacing w:after="0" w:line="240" w:lineRule="auto"/>
+            <w:rPr>
+              <w:sz w:val="24"/>
+              <w:szCs w:val="24"/>
+            </w:rPr>
+          </w:pPr>
+          <w:r>
+            <w:rPr>
+              <w:rStyle w:val="Textedelespacerserv"/>
+              <w:color w:val="000000" w:themeColor="text1"/>
+            </w:rPr>
+            <w:t>[Société]</w:t>
+          </w:r>
+        </w:p>
+      </w:sdtContent>
+    </w:sdt>
     <w:p>
       <w:pPr>
         <w:spacing w:after="0" w:line="240" w:lineRule="auto"/>
@@ -112,23 +174,71 @@
           <w:sz w:val="24"/>
           <w:szCs w:val="24"/>
         </w:rPr>
-        <w:t>${Zip code}</w:t>
-      </w:r>
-      <w:r>
+        <w:t xml:space="preserve">Tél : </w:t>
+      </w:r>
+      <w:sdt>
+        <w:sdtPr>
+          <w:rPr>
+            <w:sz w:val="24"/>
+            <w:szCs w:val="24"/>
+          </w:rPr>
+          <w:alias w:val="Téléphone société"/>
+          <w:tag w:val=""/>
+          <w:id w:val="954902697"/>
+          <w:placeholder>
+            <w:docPart w:val="9BEC0784BA2C4379BDEFC565E9BA0489"/>
+          </w:placeholder>
+          <w:showingPlcHdr/>
+          <w:dataBinding w:prefixMappings="xmlns:ns0='http://schemas.microsoft.com/office/2006/coverPageProps' " w:xpath="/ns0:CoverPageProperties[1]/ns0:CompanyPhone[1]" w:storeItemID="{55AF091B-3C7A-41E3-B477-F2FDAA23CFDA}"/>
+          <w:text/>
+        </w:sdtPr>
+        <w:sdtEndPr/>
+        <w:sdtContent>
+          <w:r>
+            <w:rPr>
+              <w:rStyle w:val="Textedelespacerserv"/>
+              <w:color w:val="auto"/>
+            </w:rPr>
+            <w:t>[Téléphone société]</w:t>
+          </w:r>
+        </w:sdtContent>
+      </w:sdt>
+    </w:p>
+    <w:sdt>
+      <w:sdtPr>
         <w:rPr>
           <w:sz w:val="24"/>
           <w:szCs w:val="24"/>
         </w:rPr>
-        <w:t xml:space="preserve"> </w:t>
-      </w:r>
-      <w:r>
-        <w:rPr>
-          <w:sz w:val="24"/>
-          <w:szCs w:val="24"/>
-        </w:rPr>
-        <w:t>${Ville}</w:t>
-      </w:r>
-    </w:p>
+        <w:alias w:val="Télécopie société"/>
+        <w:tag w:val=""/>
+        <w:id w:val="-482626736"/>
+        <w:placeholder>
+          <w:docPart w:val="2EF49AE02DE8485684EF4A92C1520AE8"/>
+        </w:placeholder>
+        <w:showingPlcHdr/>
+        <w:dataBinding w:prefixMappings="xmlns:ns0='http://schemas.microsoft.com/office/2006/coverPageProps' " w:xpath="/ns0:CoverPageProperties[1]/ns0:CompanyFax[1]" w:storeItemID="{55AF091B-3C7A-41E3-B477-F2FDAA23CFDA}"/>
+        <w:text/>
+      </w:sdtPr>
+      <w:sdtContent>
+        <w:p>
+          <w:pPr>
+            <w:spacing w:after="0" w:line="240" w:lineRule="auto"/>
+            <w:rPr>
+              <w:sz w:val="24"/>
+              <w:szCs w:val="24"/>
+            </w:rPr>
+          </w:pPr>
+          <w:r>
+            <w:rPr>
+              <w:rStyle w:val="Textedelespacerserv"/>
+              <w:color w:val="000000" w:themeColor="text1"/>
+            </w:rPr>
+            <w:t>[Télécopie société]</w:t>
+          </w:r>
+        </w:p>
+      </w:sdtContent>
+    </w:sdt>
     <w:p>
       <w:pPr>
         <w:spacing w:after="0" w:line="240" w:lineRule="auto"/>
@@ -137,52 +247,6 @@
           <w:szCs w:val="24"/>
         </w:rPr>
       </w:pPr>
-      <w:r>
-        <w:rPr>
-          <w:sz w:val="24"/>
-          <w:szCs w:val="24"/>
-        </w:rPr>
-        <w:t>${Pays}</w:t>
-      </w:r>
-    </w:p>
-    <w:p>
-      <w:pPr>
-        <w:spacing w:after="0" w:line="240" w:lineRule="auto"/>
-        <w:rPr>
-          <w:sz w:val="24"/>
-          <w:szCs w:val="24"/>
-        </w:rPr>
-      </w:pPr>
-      <w:r>
-        <w:rPr>
-          <w:sz w:val="24"/>
-          <w:szCs w:val="24"/>
-        </w:rPr>
-        <w:t xml:space="preserve">Tél : </w:t>
-      </w:r>
-      <w:r>
-        <w:rPr>
-          <w:sz w:val="24"/>
-          <w:szCs w:val="24"/>
-        </w:rPr>
-        <w:t>${N°tel}</w:t>
-      </w:r>
-    </w:p>
-    <w:p>
-      <w:pPr>
-        <w:spacing w:after="0" w:line="240" w:lineRule="auto"/>
-        <w:rPr>
-          <w:sz w:val="24"/>
-          <w:szCs w:val="24"/>
-        </w:rPr>
-      </w:pPr>
-      <w:r>
-        <w:rPr>
-          <w:sz w:val="24"/>
-          <w:szCs w:val="24"/>
-        </w:rPr>
-        <w:t>${LienSite}</w:t>
-      </w:r>
     </w:p>
     <w:p>
       <w:pPr>
@@ -240,22 +304,68 @@
     </w:p>
     <w:p>
       <w:pPr>
-        <w:tabs>
-          <w:tab w:val="left" w:pos="4962"/>
-        </w:tabs>
+        <w:spacing w:after="0" w:line="240" w:lineRule="auto"/>
+        <w:rPr>
+          <w:sz w:val="24"/>
+          <w:szCs w:val="24"/>
+        </w:rPr>
+      </w:pPr>
+    </w:p>
+    <w:sdt>
+      <w:sdtPr>
+        <w:rPr>
+          <w:caps/>
+          <w:sz w:val="144"/>
+          <w:szCs w:val="144"/>
+        </w:rPr>
+        <w:alias w:val="Titre "/>
+        <w:tag w:val=""/>
+        <w:id w:val="-732692352"/>
+        <w:placeholder>
+          <w:docPart w:val="3AE5B24EE3F742E9B09926E0F7BC2D6C"/>
+        </w:placeholder>
+        <w:showingPlcHdr/>
+        <w:dataBinding w:prefixMappings="xmlns:ns0='http://purl.org/dc/elements/1.1/' xmlns:ns1='http://schemas.openxmlformats.org/package/2006/metadata/core-properties' " w:xpath="/ns1:coreProperties[1]/ns0:title[1]" w:storeItemID="{6C3C8BC8-F283-45AE-878A-BAB7291924A1}"/>
+        <w:text/>
+      </w:sdtPr>
+      <w:sdtEndPr>
+        <w:rPr>
+          <w:color w:val="FFFFFF" w:themeColor="background1"/>
+          <w:sz w:val="22"/>
+          <w:szCs w:val="22"/>
+        </w:rPr>
+      </w:sdtEndPr>
+      <w:sdtContent>
+        <w:p>
+          <w:pPr>
+            <w:pStyle w:val="En-tte"/>
+            <w:jc w:val="center"/>
+            <w:rPr>
+              <w:caps/>
+              <w:color w:val="FFFFFF" w:themeColor="background1"/>
+            </w:rPr>
+          </w:pPr>
+          <w:r>
+            <w:rPr>
+              <w:rStyle w:val="Textedelespacerserv"/>
+              <w:color w:val="auto"/>
+              <w:sz w:val="144"/>
+              <w:szCs w:val="144"/>
+            </w:rPr>
+            <w:t>[Titre ]</w:t>
+          </w:r>
+        </w:p>
+      </w:sdtContent>
+    </w:sdt>
+    <w:p>
+      <w:pPr>
+        <w:pStyle w:val="En-tte"/>
         <w:jc w:val="center"/>
         <w:rPr>
-          <w:sz w:val="96"/>
-          <w:szCs w:val="96"/>
+          <w:caps/>
+          <w:color w:val="FFFFFF" w:themeColor="background1"/>
         </w:rPr>
       </w:pPr>
-      <w:r>
-        <w:rPr>
-          <w:sz w:val="96"/>
-          <w:szCs w:val="96"/>
-        </w:rPr>
-        <w:t>CarlosCoffreFort</w:t>
-      </w:r>
     </w:p>
     <w:tbl>
       <w:tblPr>
@@ -281,7 +391,7 @@
                 <w:sz w:val="36"/>
                 <w:szCs w:val="36"/>
               </w:rPr>
-              <w:t>${State} : Draft / Final</w:t>
+              <w:t>Draft / Final</w:t>
             </w:r>
           </w:p>
         </w:tc>
@@ -370,12 +480,82 @@
     </w:p>
     <w:p>
       <w:pPr>
+        <w:tabs>
+          <w:tab w:val="right" w:pos="9070"/>
+        </w:tabs>
         <w:spacing w:after="0" w:line="240" w:lineRule="auto"/>
+      </w:pPr>
+      <w:r>
+        <w:t>Ce rapport est généré à partir de la version </w:t>
+      </w:r>
+      <w:sdt>
+        <w:sdtPr>
+          <w:alias w:val="État "/>
+          <w:tag w:val=""/>
+          <w:id w:val="-1683434931"/>
+          <w:placeholder>
+            <w:docPart w:val="8C77574349244B54A6FC6B373C5BAEB4"/>
+          </w:placeholder>
+          <w:showingPlcHdr/>
+          <w:dataBinding w:prefixMappings="xmlns:ns0='http://purl.org/dc/elements/1.1/' xmlns:ns1='http://schemas.openxmlformats.org/package/2006/metadata/core-properties' " w:xpath="/ns1:coreProperties[1]/ns1:contentStatus[1]" w:storeItemID="{6C3C8BC8-F283-45AE-878A-BAB7291924A1}"/>
+          <w:text/>
+        </w:sdtPr>
+        <w:sdtContent>
+          <w:r>
+            <w:rPr>
+              <w:rStyle w:val="Textedelespacerserv"/>
+              <w:color w:val="000000" w:themeColor="text1"/>
+            </w:rPr>
+            <w:t>[État ]</w:t>
+          </w:r>
+        </w:sdtContent>
+      </w:sdt>
+      <w:r>
+        <w:t xml:space="preserve"> du projet</w:t>
+      </w:r>
+      <w:r>
+        <w:t xml:space="preserve"> le </w:t>
+      </w:r>
+      <w:sdt>
+        <w:sdtPr>
+          <w:rPr>
+            <w:color w:val="000000" w:themeColor="text1"/>
+          </w:rPr>
+          <w:alias w:val="Date de publication"/>
+          <w:tag w:val=""/>
+          <w:id w:val="-1445537312"/>
+          <w:placeholder>
+            <w:docPart w:val="42AD82D30B504E87A66BB869A63DD566"/>
+          </w:placeholder>
+          <w:showingPlcHdr/>
+          <w:dataBinding w:prefixMappings="xmlns:ns0='http://schemas.microsoft.com/office/2006/coverPageProps' " w:xpath="/ns0:CoverPageProperties[1]/ns0:PublishDate[1]" w:storeItemID="{55AF091B-3C7A-41E3-B477-F2FDAA23CFDA}"/>
+          <w:date>
+            <w:lid w:val="fr-FR"/>
+            <w:storeMappedDataAs w:val="dateTime"/>
+            <w:calendar w:val="gregorian"/>
+          </w:date>
+        </w:sdtPr>
+        <w:sdtEndPr>
+          <w:rPr>
+            <w:color w:val="auto"/>
+          </w:rPr>
+        </w:sdtEndPr>
+        <w:sdtContent>
+          <w:r>
+            <w:rPr>
+              <w:rStyle w:val="Textedelespacerserv"/>
+              <w:color w:val="000000" w:themeColor="text1"/>
+            </w:rPr>
+            <w:t>[Date de publication]</w:t>
+          </w:r>
+        </w:sdtContent>
+      </w:sdt>
+      <w:r>
         <w:rPr>
-          <w:sz w:val="24"/>
-          <w:szCs w:val="24"/>
+          <w:color w:val="000000" w:themeColor="text1"/>
         </w:rPr>
-      </w:pPr>
+        <w:t>.</w:t>
+      </w:r>
     </w:p>
     <w:p>
       <w:pPr>
@@ -388,18 +568,6 @@
     </w:p>
     <w:p>
       <w:pPr>
-        <w:spacing w:after="0" w:line="240" w:lineRule="auto"/>
-        <w:rPr>
-          <w:sz w:val="24"/>
-          <w:szCs w:val="24"/>
-        </w:rPr>
-      </w:pPr>
-      <w:r>
-        <w:t>Ce rapport est généré à partir de la version 01.01 du projet</w:t>
-      </w:r>
-    </w:p>
-    <w:p>
-      <w:pPr>
         <w:rPr>
           <w:b/>
           <w:bCs/>
@@ -416,56 +584,6 @@
         </w:rPr>
         <w:br w:type="page"/>
       </w:r>
-    </w:p>
-    <w:p>
-      <w:pPr>
-        <w:rPr>
-          <w:b/>
-          <w:bCs/>
-          <w:sz w:val="32"/>
-          <w:szCs w:val="32"/>
-        </w:rPr>
-      </w:pPr>
-    </w:p>
-    <w:p>
-      <w:pPr>
-        <w:rPr>
-          <w:b/>
-          <w:bCs/>
-          <w:sz w:val="32"/>
-          <w:szCs w:val="32"/>
-        </w:rPr>
-      </w:pPr>
-    </w:p>
-    <w:p>
-      <w:pPr>
-        <w:rPr>
-          <w:b/>
-          <w:bCs/>
-          <w:sz w:val="32"/>
-          <w:szCs w:val="32"/>
-        </w:rPr>
-      </w:pPr>
-    </w:p>
-    <w:p>
-      <w:pPr>
-        <w:rPr>
-          <w:b/>
-          <w:bCs/>
-          <w:sz w:val="32"/>
-          <w:szCs w:val="32"/>
-        </w:rPr>
-      </w:pPr>
-    </w:p>
-    <w:p>
-      <w:pPr>
-        <w:rPr>
-          <w:b/>
-          <w:bCs/>
-          <w:sz w:val="32"/>
-          <w:szCs w:val="32"/>
-        </w:rPr>
-      </w:pPr>
     </w:p>
     <w:p>
       <w:pPr>
@@ -9504,6 +9622,11 @@
     </w:p>
     <w:p>
       <w:pPr>
+        <w:pStyle w:val="Paragraphedeliste"/>
+        <w:numPr>
+          <w:ilvl w:val="0"/>
+          <w:numId w:val="18"/>
+        </w:numPr>
         <w:rPr>
           <w:sz w:val="24"/>
           <w:szCs w:val="24"/>
@@ -9514,40 +9637,25 @@
           <w:sz w:val="24"/>
           <w:szCs w:val="24"/>
         </w:rPr>
-        <w:t>Nom du projet :</w:t>
-      </w:r>
-      <w:r>
-        <w:rPr>
-          <w:sz w:val="24"/>
-          <w:szCs w:val="24"/>
-        </w:rPr>
-        <w:t xml:space="preserve"> CarlosCoffreFort</w:t>
+        <w:t>Nom du projet : CarlosCoffreFort</w:t>
       </w:r>
     </w:p>
     <w:p>
       <w:pPr>
+        <w:pStyle w:val="Paragraphedeliste"/>
         <w:rPr>
           <w:sz w:val="24"/>
           <w:szCs w:val="24"/>
         </w:rPr>
       </w:pPr>
-      <w:r>
-        <w:rPr>
-          <w:sz w:val="24"/>
-          <w:szCs w:val="24"/>
-        </w:rPr>
-        <w:t>Objectif à atteindre :</w:t>
-      </w:r>
-      <w:r>
-        <w:rPr>
-          <w:sz w:val="24"/>
-          <w:szCs w:val="24"/>
-        </w:rPr>
-        <w:t xml:space="preserve"> Réussir à développer un coffre-fort de sécurité visant une évalaution EAL3 </w:t>
-      </w:r>
     </w:p>
     <w:p>
       <w:pPr>
+        <w:pStyle w:val="Paragraphedeliste"/>
+        <w:numPr>
+          <w:ilvl w:val="0"/>
+          <w:numId w:val="18"/>
+        </w:numPr>
         <w:rPr>
           <w:sz w:val="24"/>
           <w:szCs w:val="24"/>
@@ -9558,35 +9666,25 @@
           <w:sz w:val="24"/>
           <w:szCs w:val="24"/>
         </w:rPr>
-        <w:t>Cadre Temporel :</w:t>
+        <w:t>Objectif à atteindre : Réussir à développer un coffre-fort de sécurité visant une évalaution EAL3 </w:t>
       </w:r>
     </w:p>
     <w:p>
       <w:pPr>
-        <w:ind w:firstLine="708"/>
+        <w:pStyle w:val="Paragraphedeliste"/>
         <w:rPr>
           <w:sz w:val="24"/>
           <w:szCs w:val="24"/>
         </w:rPr>
       </w:pPr>
-      <w:r>
-        <w:rPr>
-          <w:sz w:val="24"/>
-          <w:szCs w:val="24"/>
-        </w:rPr>
-        <w:t xml:space="preserve">Atelier 1 : </w:t>
-      </w:r>
-      <w:r>
-        <w:rPr>
-          <w:sz w:val="24"/>
-          <w:szCs w:val="24"/>
-        </w:rPr>
-        <w:t>18-05-2021</w:t>
-      </w:r>
     </w:p>
     <w:p>
       <w:pPr>
-        <w:ind w:firstLine="708"/>
+        <w:pStyle w:val="Paragraphedeliste"/>
+        <w:numPr>
+          <w:ilvl w:val="0"/>
+          <w:numId w:val="18"/>
+        </w:numPr>
         <w:rPr>
           <w:sz w:val="24"/>
           <w:szCs w:val="24"/>
@@ -9597,19 +9695,16 @@
           <w:sz w:val="24"/>
           <w:szCs w:val="24"/>
         </w:rPr>
-        <w:t xml:space="preserve">Atelier 2 : </w:t>
-      </w:r>
-      <w:r>
-        <w:rPr>
-          <w:sz w:val="24"/>
-          <w:szCs w:val="24"/>
-        </w:rPr>
-        <w:t>19-05-2021</w:t>
+        <w:t>Cadre Temporel :</w:t>
       </w:r>
     </w:p>
     <w:p>
       <w:pPr>
-        <w:ind w:firstLine="708"/>
+        <w:pStyle w:val="Paragraphedeliste"/>
+        <w:numPr>
+          <w:ilvl w:val="0"/>
+          <w:numId w:val="16"/>
+        </w:numPr>
         <w:rPr>
           <w:sz w:val="24"/>
           <w:szCs w:val="24"/>
@@ -9620,19 +9715,16 @@
           <w:sz w:val="24"/>
           <w:szCs w:val="24"/>
         </w:rPr>
-        <w:t xml:space="preserve">Atelier 3 : </w:t>
-      </w:r>
-      <w:r>
-        <w:rPr>
-          <w:sz w:val="24"/>
-          <w:szCs w:val="24"/>
-        </w:rPr>
-        <w:t>20-05-2021</w:t>
+        <w:t>Atelier 1 : 18-05-2021</w:t>
       </w:r>
     </w:p>
     <w:p>
       <w:pPr>
-        <w:ind w:left="708"/>
+        <w:pStyle w:val="Paragraphedeliste"/>
+        <w:numPr>
+          <w:ilvl w:val="0"/>
+          <w:numId w:val="16"/>
+        </w:numPr>
         <w:rPr>
           <w:sz w:val="24"/>
           <w:szCs w:val="24"/>
@@ -9643,19 +9735,16 @@
           <w:sz w:val="24"/>
           <w:szCs w:val="24"/>
         </w:rPr>
-        <w:t xml:space="preserve">Atelier 4 : </w:t>
-      </w:r>
-      <w:r>
-        <w:rPr>
-          <w:sz w:val="24"/>
-          <w:szCs w:val="24"/>
-        </w:rPr>
-        <w:t>21-05-2021</w:t>
+        <w:t>Atelier 2 : 19-05-2021</w:t>
       </w:r>
     </w:p>
     <w:p>
       <w:pPr>
-        <w:ind w:left="708"/>
+        <w:pStyle w:val="Paragraphedeliste"/>
+        <w:numPr>
+          <w:ilvl w:val="0"/>
+          <w:numId w:val="16"/>
+        </w:numPr>
         <w:rPr>
           <w:sz w:val="24"/>
           <w:szCs w:val="24"/>
@@ -9666,18 +9755,16 @@
           <w:sz w:val="24"/>
           <w:szCs w:val="24"/>
         </w:rPr>
-        <w:t xml:space="preserve">Atelier 5 : </w:t>
-      </w:r>
-      <w:r>
-        <w:rPr>
-          <w:sz w:val="24"/>
-          <w:szCs w:val="24"/>
-        </w:rPr>
-        <w:t>22-05-2021</w:t>
+        <w:t>Atelier 3 : 20-05-2021</w:t>
       </w:r>
     </w:p>
     <w:p>
       <w:pPr>
+        <w:pStyle w:val="Paragraphedeliste"/>
+        <w:numPr>
+          <w:ilvl w:val="0"/>
+          <w:numId w:val="16"/>
+        </w:numPr>
         <w:rPr>
           <w:sz w:val="24"/>
           <w:szCs w:val="24"/>
@@ -9688,12 +9775,16 @@
           <w:sz w:val="24"/>
           <w:szCs w:val="24"/>
         </w:rPr>
-        <w:t>Durée des cycles stratégiques et opérationnels</w:t>
+        <w:t>Atelier 4 : 21-05-2021</w:t>
       </w:r>
     </w:p>
     <w:p>
       <w:pPr>
-        <w:ind w:firstLine="708"/>
+        <w:pStyle w:val="Paragraphedeliste"/>
+        <w:numPr>
+          <w:ilvl w:val="0"/>
+          <w:numId w:val="16"/>
+        </w:numPr>
         <w:rPr>
           <w:sz w:val="24"/>
           <w:szCs w:val="24"/>
@@ -9704,41 +9795,26 @@
           <w:sz w:val="24"/>
           <w:szCs w:val="24"/>
         </w:rPr>
-        <w:t xml:space="preserve">Durée des cycles stratégiques : </w:t>
-      </w:r>
-      <w:r>
-        <w:rPr>
-          <w:sz w:val="24"/>
-          <w:szCs w:val="24"/>
-        </w:rPr>
-        <w:t>2 ans</w:t>
+        <w:t>Atelier 5 : 22-05-2021</w:t>
       </w:r>
     </w:p>
     <w:p>
       <w:pPr>
-        <w:ind w:firstLine="708"/>
+        <w:pStyle w:val="Paragraphedeliste"/>
+        <w:ind w:left="1428"/>
         <w:rPr>
           <w:sz w:val="24"/>
           <w:szCs w:val="24"/>
         </w:rPr>
       </w:pPr>
-      <w:r>
-        <w:rPr>
-          <w:sz w:val="24"/>
-          <w:szCs w:val="24"/>
-        </w:rPr>
-        <w:t xml:space="preserve">Durée des cycles opérationnels : </w:t>
-      </w:r>
-      <w:r>
-        <w:rPr>
-          <w:sz w:val="24"/>
-          <w:szCs w:val="24"/>
-        </w:rPr>
-        <w:t>1an</w:t>
-      </w:r>
     </w:p>
     <w:p>
       <w:pPr>
+        <w:pStyle w:val="Paragraphedeliste"/>
+        <w:numPr>
+          <w:ilvl w:val="0"/>
+          <w:numId w:val="18"/>
+        </w:numPr>
         <w:rPr>
           <w:sz w:val="24"/>
           <w:szCs w:val="24"/>
@@ -9749,18 +9825,23 @@
           <w:sz w:val="24"/>
           <w:szCs w:val="24"/>
         </w:rPr>
-        <w:t>Niveau de confidentialité :</w:t>
+        <w:t>Durée des cycles stratégiques et opérationnels</w:t>
       </w:r>
       <w:r>
         <w:rPr>
           <w:sz w:val="24"/>
           <w:szCs w:val="24"/>
         </w:rPr>
-        <w:t xml:space="preserve"> Confidentiel</w:t>
+        <w:t> :</w:t>
       </w:r>
     </w:p>
     <w:p>
       <w:pPr>
+        <w:pStyle w:val="Paragraphedeliste"/>
+        <w:numPr>
+          <w:ilvl w:val="0"/>
+          <w:numId w:val="17"/>
+        </w:numPr>
         <w:rPr>
           <w:sz w:val="24"/>
           <w:szCs w:val="24"/>
@@ -9771,14 +9852,86 @@
           <w:sz w:val="24"/>
           <w:szCs w:val="24"/>
         </w:rPr>
-        <w:t>Personne responsable d'accepter les risques résiduels au terme de l'étude :</w:t>
-      </w:r>
-      <w:r>
+        <w:t>Durée des cycles stratégiques : 2 ans</w:t>
+      </w:r>
+    </w:p>
+    <w:p>
+      <w:pPr>
+        <w:pStyle w:val="Paragraphedeliste"/>
+        <w:numPr>
+          <w:ilvl w:val="0"/>
+          <w:numId w:val="17"/>
+        </w:numPr>
         <w:rPr>
           <w:sz w:val="24"/>
           <w:szCs w:val="24"/>
         </w:rPr>
-        <w:t xml:space="preserve"> PINTO Carlos</w:t>
+      </w:pPr>
+      <w:r>
+        <w:rPr>
+          <w:sz w:val="24"/>
+          <w:szCs w:val="24"/>
+        </w:rPr>
+        <w:t>Durée des cycles opérationnels : 1an</w:t>
+      </w:r>
+    </w:p>
+    <w:p>
+      <w:pPr>
+        <w:pStyle w:val="Paragraphedeliste"/>
+        <w:ind w:left="1428"/>
+        <w:rPr>
+          <w:sz w:val="24"/>
+          <w:szCs w:val="24"/>
+        </w:rPr>
+      </w:pPr>
+    </w:p>
+    <w:p>
+      <w:pPr>
+        <w:pStyle w:val="Paragraphedeliste"/>
+        <w:numPr>
+          <w:ilvl w:val="0"/>
+          <w:numId w:val="18"/>
+        </w:numPr>
+        <w:rPr>
+          <w:sz w:val="24"/>
+          <w:szCs w:val="24"/>
+        </w:rPr>
+      </w:pPr>
+      <w:r>
+        <w:rPr>
+          <w:sz w:val="24"/>
+          <w:szCs w:val="24"/>
+        </w:rPr>
+        <w:t>Niveau de confidentialité : Confidentiel</w:t>
+      </w:r>
+    </w:p>
+    <w:p>
+      <w:pPr>
+        <w:pStyle w:val="Paragraphedeliste"/>
+        <w:rPr>
+          <w:sz w:val="24"/>
+          <w:szCs w:val="24"/>
+        </w:rPr>
+      </w:pPr>
+    </w:p>
+    <w:p>
+      <w:pPr>
+        <w:pStyle w:val="Paragraphedeliste"/>
+        <w:numPr>
+          <w:ilvl w:val="0"/>
+          <w:numId w:val="18"/>
+        </w:numPr>
+        <w:rPr>
+          <w:sz w:val="24"/>
+          <w:szCs w:val="24"/>
+        </w:rPr>
+      </w:pPr>
+      <w:r>
+        <w:rPr>
+          <w:sz w:val="24"/>
+          <w:szCs w:val="24"/>
+        </w:rPr>
+        <w:t>Personne responsable d'accepter les risques résiduels au terme de l'étude : PINTO Carlos</w:t>
       </w:r>
     </w:p>
     <w:p>
@@ -36322,7 +36475,7 @@
           <w:sz w:val="24"/>
           <w:szCs w:val="24"/>
         </w:rPr>
-        <w:t>Seuil de danger : 6</w:t>
+        <w:t>Seuil de danger : 4</w:t>
       </w:r>
     </w:p>
     <w:p>
@@ -36337,7 +36490,7 @@
           <w:sz w:val="24"/>
           <w:szCs w:val="24"/>
         </w:rPr>
-        <w:t>Seuil de contrôle : 4</w:t>
+        <w:t>Seuil de contrôle : 2</w:t>
       </w:r>
     </w:p>
     <w:p>
@@ -36352,7 +36505,7 @@
           <w:sz w:val="24"/>
           <w:szCs w:val="24"/>
         </w:rPr>
-        <w:t>Seuil de veille : 2</w:t>
+        <w:t>Seuil de veille : 1</w:t>
       </w:r>
     </w:p>
     <w:p>
@@ -40699,234 +40852,21 @@
       <w:bookmarkEnd w:id="105"/>
       <w:proofErr w:type="spellEnd"/>
     </w:p>
-    <w:tbl>
-      <w:tblGrid>
-        <w:gridCol w:w="1" w:type="dxa"/>
-        <w:gridCol w:w="1" w:type="dxa"/>
-      </w:tblGrid>
-      <w:tblPr>
-        <w:jc w:val="center"/>
-        <w:tblW w:w="5000" w:type="pct"/>
-        <w:tblLayout w:type="autofit"/>
-        <w:bidiVisual w:val="0"/>
-        <w:tblBorders>
-          <w:top w:val="single" w:sz="6" w:color="black"/>
-          <w:left w:val="single" w:sz="6" w:color="black"/>
-          <w:right w:val="single" w:sz="6" w:color="black"/>
-          <w:bottom w:val="single" w:sz="6" w:color="black"/>
-          <w:insideH w:val="single" w:sz="6" w:color="black"/>
-          <w:insideV w:val="single" w:sz="6" w:color="black"/>
-        </w:tblBorders>
-      </w:tblPr>
-      <w:tr>
-        <w:trPr>
-          <w:tblHeader w:val="1"/>
-        </w:trPr>
-        <w:tc>
-          <w:tcPr>
-            <w:tcW w:w="1" w:type="dxa"/>
-            <w:vAlign w:val="center"/>
-            <w:shd w:val="clear" w:fill="DCDCDC"/>
-          </w:tcPr>
-          <w:p>
-            <w:pPr>
-              <w:jc w:val="center"/>
-            </w:pPr>
-            <w:r>
-              <w:rPr>
-                <w:b w:val="1"/>
-                <w:bCs w:val="1"/>
-              </w:rPr>
-              <w:t xml:space="preserve">Valeur du niveau</w:t>
-            </w:r>
-          </w:p>
-        </w:tc>
-        <w:tc>
-          <w:tcPr>
-            <w:tcW w:w="1" w:type="dxa"/>
-            <w:vAlign w:val="center"/>
-            <w:shd w:val="clear" w:fill="DCDCDC"/>
-          </w:tcPr>
-          <w:p>
-            <w:pPr>
-              <w:jc w:val="center"/>
-            </w:pPr>
-            <w:r>
-              <w:rPr>
-                <w:b w:val="1"/>
-                <w:bCs w:val="1"/>
-              </w:rPr>
-              <w:t xml:space="preserve">Description du niveau</w:t>
-            </w:r>
-          </w:p>
-        </w:tc>
-      </w:tr>
-      <w:tr>
-        <w:trPr/>
-        <w:tc>
-          <w:tcPr>
-            <w:tcW w:w="1" w:type="dxa"/>
-            <w:vAlign w:val="center"/>
-          </w:tcPr>
-          <w:p>
-            <w:pPr>
-              <w:jc w:val="center"/>
-            </w:pPr>
-            <w:r>
-              <w:rPr/>
-              <w:t xml:space="preserve">1</w:t>
-            </w:r>
-          </w:p>
-        </w:tc>
-        <w:tc>
-          <w:tcPr>
-            <w:tcW w:w="1" w:type="dxa"/>
-            <w:vAlign w:val="center"/>
-          </w:tcPr>
-          <w:p>
-            <w:pPr>
-              <w:jc w:val="center"/>
-            </w:pPr>
-            <w:r>
-              <w:rPr/>
-              <w:t xml:space="preserve">Nulle</w:t>
-            </w:r>
-          </w:p>
-        </w:tc>
-      </w:tr>
-      <w:tr>
-        <w:trPr/>
-        <w:tc>
-          <w:tcPr>
-            <w:tcW w:w="1" w:type="dxa"/>
-            <w:vAlign w:val="center"/>
-          </w:tcPr>
-          <w:p>
-            <w:pPr>
-              <w:jc w:val="center"/>
-            </w:pPr>
-            <w:r>
-              <w:rPr/>
-              <w:t xml:space="preserve">2</w:t>
-            </w:r>
-          </w:p>
-        </w:tc>
-        <w:tc>
-          <w:tcPr>
-            <w:tcW w:w="1" w:type="dxa"/>
-            <w:vAlign w:val="center"/>
-          </w:tcPr>
-          <w:p>
-            <w:pPr>
-              <w:jc w:val="center"/>
-            </w:pPr>
-            <w:r>
-              <w:rPr/>
-              <w:t xml:space="preserve">Très faible</w:t>
-            </w:r>
-          </w:p>
-        </w:tc>
-      </w:tr>
-      <w:tr>
-        <w:trPr/>
-        <w:tc>
-          <w:tcPr>
-            <w:tcW w:w="1" w:type="dxa"/>
-            <w:vAlign w:val="center"/>
-          </w:tcPr>
-          <w:p>
-            <w:pPr>
-              <w:jc w:val="center"/>
-            </w:pPr>
-            <w:r>
-              <w:rPr/>
-              <w:t xml:space="preserve">3</w:t>
-            </w:r>
-          </w:p>
-        </w:tc>
-        <w:tc>
-          <w:tcPr>
-            <w:tcW w:w="1" w:type="dxa"/>
-            <w:vAlign w:val="center"/>
-          </w:tcPr>
-          <w:p>
-            <w:pPr>
-              <w:jc w:val="center"/>
-            </w:pPr>
-            <w:r>
-              <w:rPr/>
-              <w:t xml:space="preserve">Faible</w:t>
-            </w:r>
-          </w:p>
-        </w:tc>
-      </w:tr>
-      <w:tr>
-        <w:trPr/>
-        <w:tc>
-          <w:tcPr>
-            <w:tcW w:w="1" w:type="dxa"/>
-            <w:vAlign w:val="center"/>
-          </w:tcPr>
-          <w:p>
-            <w:pPr>
-              <w:jc w:val="center"/>
-            </w:pPr>
-            <w:r>
-              <w:rPr/>
-              <w:t xml:space="preserve">4</w:t>
-            </w:r>
-          </w:p>
-        </w:tc>
-        <w:tc>
-          <w:tcPr>
-            <w:tcW w:w="1" w:type="dxa"/>
-            <w:vAlign w:val="center"/>
-          </w:tcPr>
-          <w:p>
-            <w:pPr>
-              <w:jc w:val="center"/>
-            </w:pPr>
-            <w:r>
-              <w:rPr/>
-              <w:t xml:space="preserve">Moyen</w:t>
-            </w:r>
-          </w:p>
-        </w:tc>
-      </w:tr>
-      <w:tr>
-        <w:trPr/>
-        <w:tc>
-          <w:tcPr>
-            <w:tcW w:w="1" w:type="dxa"/>
-            <w:vAlign w:val="center"/>
-          </w:tcPr>
-          <w:p>
-            <w:pPr>
-              <w:jc w:val="center"/>
-            </w:pPr>
-            <w:r>
-              <w:rPr/>
-              <w:t xml:space="preserve">5</w:t>
-            </w:r>
-          </w:p>
-        </w:tc>
-        <w:tc>
-          <w:tcPr>
-            <w:tcW w:w="1" w:type="dxa"/>
-            <w:vAlign w:val="center"/>
-          </w:tcPr>
-          <w:p>
-            <w:pPr>
-              <w:jc w:val="center"/>
-            </w:pPr>
-            <w:r>
-              <w:rPr/>
-              <w:t xml:space="preserve">Elevée</w:t>
-            </w:r>
-          </w:p>
-        </w:tc>
-      </w:tr>
-    </w:tbl>
+    <w:p>
+      <w:pPr>
+        <w:rPr>
+          <w:sz w:val="24"/>
+          <w:szCs w:val="24"/>
+        </w:rPr>
+      </w:pPr>
+      <w:r>
+        <w:rPr>
+          <w:sz w:val="24"/>
+          <w:szCs w:val="24"/>
+        </w:rPr>
+        <w:t>${scenario_operationel}</w:t>
+      </w:r>
+    </w:p>
     <w:p>
       <w:pPr>
         <w:pStyle w:val="Lgende"/>
@@ -41783,15 +41723,15 @@
           <w:tcPr>
             <w:tcW w:w="1" w:type="dxa"/>
             <w:vAlign w:val="center"/>
-            <w:shd w:val="clear" w:fill="red"/>
-          </w:tcPr>
-          <w:p>
-            <w:pPr>
-              <w:jc w:val="center"/>
-            </w:pPr>
-            <w:r>
-              <w:rPr/>
-              <w:t xml:space="preserve">4</w:t>
+            <w:shd w:val="clear" w:fill="orange"/>
+          </w:tcPr>
+          <w:p>
+            <w:pPr>
+              <w:jc w:val="center"/>
+            </w:pPr>
+            <w:r>
+              <w:rPr/>
+              <w:t xml:space="preserve">3</w:t>
             </w:r>
           </w:p>
         </w:tc>
@@ -42058,7 +41998,10 @@
         <w:fldChar w:fldCharType="begin"/>
       </w:r>
       <w:r>
-        <w:instrText xml:space="preserve"> SEQ Figure \* ARABIC </w:instrText>
+        <w:instrText xml:space="preserve"> SEQ Figure \* AR</w:instrText>
+      </w:r>
+      <w:r>
+        <w:instrText xml:space="preserve">ABIC </w:instrText>
       </w:r>
       <w:r>
         <w:fldChar w:fldCharType="separate"/>
@@ -43178,22 +43121,22 @@
             </w:pPr>
             <w:r>
               <w:rPr/>
-              <w:t xml:space="preserve">4</w:t>
-            </w:r>
-          </w:p>
-        </w:tc>
-        <w:tc>
-          <w:tcPr>
-            <w:tcW w:w="1" w:type="dxa"/>
-            <w:vAlign w:val="center"/>
-          </w:tcPr>
-          <w:p>
-            <w:pPr>
-              <w:jc w:val="center"/>
-            </w:pPr>
-            <w:r>
-              <w:rPr/>
-              <w:t xml:space="preserve">16</w:t>
+              <w:t xml:space="preserve">3</w:t>
+            </w:r>
+          </w:p>
+        </w:tc>
+        <w:tc>
+          <w:tcPr>
+            <w:tcW w:w="1" w:type="dxa"/>
+            <w:vAlign w:val="center"/>
+          </w:tcPr>
+          <w:p>
+            <w:pPr>
+              <w:jc w:val="center"/>
+            </w:pPr>
+            <w:r>
+              <w:rPr/>
+              <w:t xml:space="preserve">12</w:t>
             </w:r>
           </w:p>
         </w:tc>
@@ -43673,8 +43616,8 @@
     </w:tblPr>
     <w:tblGrid>
       <w:gridCol w:w="1886"/>
-      <w:gridCol w:w="2650"/>
-      <w:gridCol w:w="4536"/>
+      <w:gridCol w:w="3354"/>
+      <w:gridCol w:w="3832"/>
       <w:gridCol w:w="1221"/>
     </w:tblGrid>
     <w:tr>
@@ -43709,11 +43652,12 @@
       </w:tc>
       <w:tc>
         <w:tcPr>
-          <w:tcW w:w="2650" w:type="dxa"/>
+          <w:tcW w:w="3354" w:type="dxa"/>
         </w:tcPr>
         <w:p>
           <w:pPr>
             <w:pStyle w:val="Pieddepage"/>
+            <w:jc w:val="center"/>
           </w:pPr>
           <w:r>
             <w:t>Référence du document</w:t>
@@ -43722,7 +43666,7 @@
       </w:tc>
       <w:tc>
         <w:tcPr>
-          <w:tcW w:w="4536" w:type="dxa"/>
+          <w:tcW w:w="3832" w:type="dxa"/>
         </w:tcPr>
         <w:p>
           <w:pPr>
@@ -43732,12 +43676,10 @@
               <w:tab w:val="clear" w:pos="9072"/>
               <w:tab w:val="right" w:pos="3612"/>
             </w:tabs>
+            <w:jc w:val="center"/>
           </w:pPr>
           <w:r>
             <w:t>Version</w:t>
-          </w:r>
-          <w:r>
-            <w:tab/>
           </w:r>
         </w:p>
       </w:tc>
@@ -43816,29 +43758,69 @@
       </w:tc>
       <w:tc>
         <w:tcPr>
-          <w:tcW w:w="2650" w:type="dxa"/>
+          <w:tcW w:w="3354" w:type="dxa"/>
         </w:tcPr>
-        <w:p>
-          <w:pPr>
-            <w:pStyle w:val="Pieddepage"/>
-          </w:pPr>
-          <w:r>
-            <w:t>${Référence document}</w:t>
-          </w:r>
-        </w:p>
+        <w:sdt>
+          <w:sdtPr>
+            <w:alias w:val="Mots clés "/>
+            <w:tag w:val=""/>
+            <w:id w:val="-1351418716"/>
+            <w:placeholder>
+              <w:docPart w:val="A86BADB3FFA64418B030DB80F93F3ADC"/>
+            </w:placeholder>
+            <w:showingPlcHdr/>
+            <w:dataBinding w:prefixMappings="xmlns:ns0='http://purl.org/dc/elements/1.1/' xmlns:ns1='http://schemas.openxmlformats.org/package/2006/metadata/core-properties' " w:xpath="/ns1:coreProperties[1]/ns1:keywords[1]" w:storeItemID="{6C3C8BC8-F283-45AE-878A-BAB7291924A1}"/>
+            <w:text/>
+          </w:sdtPr>
+          <w:sdtContent>
+            <w:p>
+              <w:pPr>
+                <w:pStyle w:val="Pieddepage"/>
+                <w:jc w:val="center"/>
+              </w:pPr>
+              <w:r>
+                <w:rPr>
+                  <w:rStyle w:val="Textedelespacerserv"/>
+                  <w:color w:val="000000" w:themeColor="text1"/>
+                </w:rPr>
+                <w:t>[Mots clés ]</w:t>
+              </w:r>
+            </w:p>
+          </w:sdtContent>
+        </w:sdt>
       </w:tc>
       <w:tc>
         <w:tcPr>
-          <w:tcW w:w="4536" w:type="dxa"/>
+          <w:tcW w:w="3832" w:type="dxa"/>
         </w:tcPr>
-        <w:p>
-          <w:pPr>
-            <w:pStyle w:val="Pieddepage"/>
-          </w:pPr>
-          <w:r>
-            <w:t>${Version document}</w:t>
-          </w:r>
-        </w:p>
+        <w:sdt>
+          <w:sdtPr>
+            <w:alias w:val="État "/>
+            <w:tag w:val=""/>
+            <w:id w:val="-172881361"/>
+            <w:placeholder>
+              <w:docPart w:val="CE97ADC3C2F6482EAE5AFB754BB395FA"/>
+            </w:placeholder>
+            <w:showingPlcHdr/>
+            <w:dataBinding w:prefixMappings="xmlns:ns0='http://purl.org/dc/elements/1.1/' xmlns:ns1='http://schemas.openxmlformats.org/package/2006/metadata/core-properties' " w:xpath="/ns1:coreProperties[1]/ns1:contentStatus[1]" w:storeItemID="{6C3C8BC8-F283-45AE-878A-BAB7291924A1}"/>
+            <w:text/>
+          </w:sdtPr>
+          <w:sdtContent>
+            <w:p>
+              <w:pPr>
+                <w:pStyle w:val="Pieddepage"/>
+                <w:jc w:val="center"/>
+              </w:pPr>
+              <w:r>
+                <w:rPr>
+                  <w:rStyle w:val="Textedelespacerserv"/>
+                  <w:color w:val="000000" w:themeColor="text1"/>
+                </w:rPr>
+                <w:t>[État ]</w:t>
+              </w:r>
+            </w:p>
+          </w:sdtContent>
+        </w:sdt>
       </w:tc>
       <w:tc>
         <w:tcPr>
@@ -44029,10 +44011,15 @@
                             <w:rPr>
                               <w:caps/>
                               <w:color w:val="FFFFFF" w:themeColor="background1"/>
+                              <w:sz w:val="28"/>
+                              <w:szCs w:val="28"/>
                             </w:rPr>
-                            <w:alias w:val="Titre"/>
+                            <w:alias w:val="Titre "/>
                             <w:tag w:val=""/>
-                            <w:id w:val="-360050326"/>
+                            <w:id w:val="-629852871"/>
+                            <w:placeholder>
+                              <w:docPart w:val="804B85FDDC6C4C01891783717EB9B170"/>
+                            </w:placeholder>
                             <w:showingPlcHdr/>
                             <w:dataBinding w:prefixMappings="xmlns:ns0='http://purl.org/dc/elements/1.1/' xmlns:ns1='http://schemas.openxmlformats.org/package/2006/metadata/core-properties' " w:xpath="/ns1:coreProperties[1]/ns0:title[1]" w:storeItemID="{6C3C8BC8-F283-45AE-878A-BAB7291924A1}"/>
                             <w:text/>
@@ -44046,14 +44033,18 @@
                                 <w:rPr>
                                   <w:caps/>
                                   <w:color w:val="FFFFFF" w:themeColor="background1"/>
+                                  <w:sz w:val="28"/>
+                                  <w:szCs w:val="28"/>
                                 </w:rPr>
                               </w:pPr>
                               <w:r>
                                 <w:rPr>
-                                  <w:caps/>
+                                  <w:rStyle w:val="Textedelespacerserv"/>
                                   <w:color w:val="FFFFFF" w:themeColor="background1"/>
+                                  <w:sz w:val="28"/>
+                                  <w:szCs w:val="28"/>
                                 </w:rPr>
-                                <w:t>[Titre du document]</w:t>
+                                <w:t>[Titre ]</w:t>
                               </w:r>
                             </w:p>
                           </w:sdtContent>
@@ -44088,10 +44079,15 @@
                       <w:rPr>
                         <w:caps/>
                         <w:color w:val="FFFFFF" w:themeColor="background1"/>
+                        <w:sz w:val="28"/>
+                        <w:szCs w:val="28"/>
                       </w:rPr>
-                      <w:alias w:val="Titre"/>
+                      <w:alias w:val="Titre "/>
                       <w:tag w:val=""/>
-                      <w:id w:val="-360050326"/>
+                      <w:id w:val="-629852871"/>
+                      <w:placeholder>
+                        <w:docPart w:val="804B85FDDC6C4C01891783717EB9B170"/>
+                      </w:placeholder>
                       <w:showingPlcHdr/>
                       <w:dataBinding w:prefixMappings="xmlns:ns0='http://purl.org/dc/elements/1.1/' xmlns:ns1='http://schemas.openxmlformats.org/package/2006/metadata/core-properties' " w:xpath="/ns1:coreProperties[1]/ns0:title[1]" w:storeItemID="{6C3C8BC8-F283-45AE-878A-BAB7291924A1}"/>
                       <w:text/>
@@ -44105,14 +44101,18 @@
                           <w:rPr>
                             <w:caps/>
                             <w:color w:val="FFFFFF" w:themeColor="background1"/>
+                            <w:sz w:val="28"/>
+                            <w:szCs w:val="28"/>
                           </w:rPr>
                         </w:pPr>
                         <w:r>
                           <w:rPr>
-                            <w:caps/>
+                            <w:rStyle w:val="Textedelespacerserv"/>
                             <w:color w:val="FFFFFF" w:themeColor="background1"/>
+                            <w:sz w:val="28"/>
+                            <w:szCs w:val="28"/>
                           </w:rPr>
-                          <w:t>[Titre du document]</w:t>
+                          <w:t>[Titre ]</w:t>
                         </w:r>
                       </w:p>
                     </w:sdtContent>
@@ -44308,7 +44308,7 @@
         </mc:Choice>
         <mc:Fallback>
           <w:pict>
-            <v:rect w14:anchorId="73E67C97" id="Rectangle 1" o:spid="_x0000_s1028" style="position:absolute;left:0;text-align:left;margin-left:18.35pt;margin-top:31.5pt;width:682.5pt;height:34.25pt;z-index:-251643904;visibility:visible;mso-wrap-style:square;mso-width-percent:0;mso-height-percent:0;mso-wrap-distance-left:9.35pt;mso-wrap-distance-top:0;mso-wrap-distance-right:9.35pt;mso-wrap-distance-bottom:0;mso-position-horizontal:absolute;mso-position-horizontal-relative:margin;mso-position-vertical:absolute;mso-position-vertical-relative:page;mso-width-percent:0;mso-height-percent:0;mso-width-relative:margin;mso-height-relative:page;v-text-anchor:middle" o:gfxdata="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" o:allowoverlap="f" fillcolor="#4472c4 [3204]" stroked="f" strokeweight="1pt">
+            <v:rect w14:anchorId="73E67C97" id="Rectangle 1" o:spid="_x0000_s1027" style="position:absolute;left:0;text-align:left;margin-left:18.35pt;margin-top:31.5pt;width:682.5pt;height:34.25pt;z-index:-251643904;visibility:visible;mso-wrap-style:square;mso-width-percent:0;mso-height-percent:0;mso-wrap-distance-left:9.35pt;mso-wrap-distance-top:0;mso-wrap-distance-right:9.35pt;mso-wrap-distance-bottom:0;mso-position-horizontal:absolute;mso-position-horizontal-relative:margin;mso-position-vertical:absolute;mso-position-vertical-relative:page;mso-width-percent:0;mso-height-percent:0;mso-width-relative:margin;mso-height-relative:page;v-text-anchor:middle" o:gfxdata="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" o:allowoverlap="f" fillcolor="#4472c4 [3204]" stroked="f" strokeweight="1pt">
               <v:textbox>
                 <w:txbxContent>
                   <w:sdt>
@@ -44419,6 +44419,119 @@
 <file path=word/numbering.xml><?xml version="1.0" encoding="utf-8"?>
 <w:numbering xmlns:wpc="http://schemas.microsoft.com/office/word/2010/wordprocessingCanvas" xmlns:cx="http://schemas.microsoft.com/office/drawing/2014/chartex" xmlns:cx1="http://schemas.microsoft.com/office/drawing/2015/9/8/chartex" xmlns:cx2="http://schemas.microsoft.com/office/drawing/2015/10/21/chartex" xmlns:cx3="http://schemas.microsoft.com/office/drawing/2016/5/9/chartex" xmlns:cx4="http://schemas.microsoft.com/office/drawing/2016/5/10/chartex" xmlns:cx5="http://schemas.microsoft.com/office/drawing/2016/5/11/chartex" xmlns:cx6="http://schemas.microsoft.com/office/drawing/2016/5/12/chartex" xmlns:cx7="http://schemas.microsoft.com/office/drawing/2016/5/13/chartex" xmlns:cx8="http://schemas.microsoft.com/office/drawing/2016/5/14/chartex" xmlns:mc="http://schemas.openxmlformats.org/markup-compatibility/2006" xmlns:aink="http://schemas.microsoft.com/office/drawing/2016/ink" xmlns:am3d="http://schemas.microsoft.com/office/drawing/2017/model3d" xmlns:o="urn:schemas-microsoft-com:office:office" xmlns:r="http://schemas.openxmlformats.org/officeDocument/2006/relationships" xmlns:m="http://schemas.openxmlformats.org/officeDocument/2006/math" xmlns:v="urn:schemas-microsoft-com:vml" xmlns:wp14="http://schemas.microsoft.com/office/word/2010/wordprocessingDrawing" xmlns:wp="http://schemas.openxmlformats.org/drawingml/2006/wordprocessingDrawing" xmlns:w10="urn:schemas-microsoft-com:office:word" xmlns:w="http://schemas.openxmlformats.org/wordprocessingml/2006/main" xmlns:w14="http://schemas.microsoft.com/office/word/2010/wordml" xmlns:w15="http://schemas.microsoft.com/office/word/2012/wordml" xmlns:w16cex="http://schemas.microsoft.com/office/word/2018/wordml/cex" xmlns:w16cid="http://schemas.microsoft.com/office/word/2016/wordml/cid" xmlns:w16="http://schemas.microsoft.com/office/word/2018/wordml" xmlns:w16sdtdh="http://schemas.microsoft.com/office/word/2020/wordml/sdtdatahash" xmlns:w16se="http://schemas.microsoft.com/office/word/2015/wordml/symex" xmlns:wpg="http://schemas.microsoft.com/office/word/2010/wordprocessingGroup" xmlns:wpi="http://schemas.microsoft.com/office/word/2010/wordprocessingInk" xmlns:wne="http://schemas.microsoft.com/office/word/2006/wordml" xmlns:wps="http://schemas.microsoft.com/office/word/2010/wordprocessingShape" mc:Ignorable="w14 w15 w16se w16cid w16 w16cex w16sdtdh wp14">
   <w:abstractNum w:abstractNumId="0" w15:restartNumberingAfterBreak="0">
+    <w:nsid w:val="073B0355"/>
+    <w:multiLevelType w:val="hybridMultilevel"/>
+    <w:tmpl w:val="EF6E1462"/>
+    <w:lvl w:ilvl="0" w:tplc="040C0001">
+      <w:start w:val="1"/>
+      <w:numFmt w:val="bullet"/>
+      <w:lvlText w:val=""/>
+      <w:lvlJc w:val="left"/>
+      <w:pPr>
+        <w:ind w:left="1428" w:hanging="360"/>
+      </w:pPr>
+      <w:rPr>
+        <w:rFonts w:ascii="Symbol" w:hAnsi="Symbol" w:hint="default"/>
+      </w:rPr>
+    </w:lvl>
+    <w:lvl w:ilvl="1" w:tplc="040C0003" w:tentative="1">
+      <w:start w:val="1"/>
+      <w:numFmt w:val="bullet"/>
+      <w:lvlText w:val="o"/>
+      <w:lvlJc w:val="left"/>
+      <w:pPr>
+        <w:ind w:left="2148" w:hanging="360"/>
+      </w:pPr>
+      <w:rPr>
+        <w:rFonts w:ascii="Courier New" w:hAnsi="Courier New" w:cs="Courier New" w:hint="default"/>
+      </w:rPr>
+    </w:lvl>
+    <w:lvl w:ilvl="2" w:tplc="040C0005" w:tentative="1">
+      <w:start w:val="1"/>
+      <w:numFmt w:val="bullet"/>
+      <w:lvlText w:val=""/>
+      <w:lvlJc w:val="left"/>
+      <w:pPr>
+        <w:ind w:left="2868" w:hanging="360"/>
+      </w:pPr>
+      <w:rPr>
+        <w:rFonts w:ascii="Wingdings" w:hAnsi="Wingdings" w:hint="default"/>
+      </w:rPr>
+    </w:lvl>
+    <w:lvl w:ilvl="3" w:tplc="040C0001" w:tentative="1">
+      <w:start w:val="1"/>
+      <w:numFmt w:val="bullet"/>
+      <w:lvlText w:val=""/>
+      <w:lvlJc w:val="left"/>
+      <w:pPr>
+        <w:ind w:left="3588" w:hanging="360"/>
+      </w:pPr>
+      <w:rPr>
+        <w:rFonts w:ascii="Symbol" w:hAnsi="Symbol" w:hint="default"/>
+      </w:rPr>
+    </w:lvl>
+    <w:lvl w:ilvl="4" w:tplc="040C0003" w:tentative="1">
+      <w:start w:val="1"/>
+      <w:numFmt w:val="bullet"/>
+      <w:lvlText w:val="o"/>
+      <w:lvlJc w:val="left"/>
+      <w:pPr>
+        <w:ind w:left="4308" w:hanging="360"/>
+      </w:pPr>
+      <w:rPr>
+        <w:rFonts w:ascii="Courier New" w:hAnsi="Courier New" w:cs="Courier New" w:hint="default"/>
+      </w:rPr>
+    </w:lvl>
+    <w:lvl w:ilvl="5" w:tplc="040C0005" w:tentative="1">
+      <w:start w:val="1"/>
+      <w:numFmt w:val="bullet"/>
+      <w:lvlText w:val=""/>
+      <w:lvlJc w:val="left"/>
+      <w:pPr>
+        <w:ind w:left="5028" w:hanging="360"/>
+      </w:pPr>
+      <w:rPr>
+        <w:rFonts w:ascii="Wingdings" w:hAnsi="Wingdings" w:hint="default"/>
+      </w:rPr>
+    </w:lvl>
+    <w:lvl w:ilvl="6" w:tplc="040C0001" w:tentative="1">
+      <w:start w:val="1"/>
+      <w:numFmt w:val="bullet"/>
+      <w:lvlText w:val=""/>
+      <w:lvlJc w:val="left"/>
+      <w:pPr>
+        <w:ind w:left="5748" w:hanging="360"/>
+      </w:pPr>
+      <w:rPr>
+        <w:rFonts w:ascii="Symbol" w:hAnsi="Symbol" w:hint="default"/>
+      </w:rPr>
+    </w:lvl>
+    <w:lvl w:ilvl="7" w:tplc="040C0003" w:tentative="1">
+      <w:start w:val="1"/>
+      <w:numFmt w:val="bullet"/>
+      <w:lvlText w:val="o"/>
+      <w:lvlJc w:val="left"/>
+      <w:pPr>
+        <w:ind w:left="6468" w:hanging="360"/>
+      </w:pPr>
+      <w:rPr>
+        <w:rFonts w:ascii="Courier New" w:hAnsi="Courier New" w:cs="Courier New" w:hint="default"/>
+      </w:rPr>
+    </w:lvl>
+    <w:lvl w:ilvl="8" w:tplc="040C0005" w:tentative="1">
+      <w:start w:val="1"/>
+      <w:numFmt w:val="bullet"/>
+      <w:lvlText w:val=""/>
+      <w:lvlJc w:val="left"/>
+      <w:pPr>
+        <w:ind w:left="7188" w:hanging="360"/>
+      </w:pPr>
+      <w:rPr>
+        <w:rFonts w:ascii="Wingdings" w:hAnsi="Wingdings" w:hint="default"/>
+      </w:rPr>
+    </w:lvl>
+  </w:abstractNum>
+  <w:abstractNum w:abstractNumId="1" w15:restartNumberingAfterBreak="0">
     <w:nsid w:val="07503340"/>
     <w:multiLevelType w:val="hybridMultilevel"/>
     <w:tmpl w:val="DCAC3674"/>
@@ -44531,7 +44644,7 @@
       </w:rPr>
     </w:lvl>
   </w:abstractNum>
-  <w:abstractNum w:abstractNumId="1" w15:restartNumberingAfterBreak="0">
+  <w:abstractNum w:abstractNumId="2" w15:restartNumberingAfterBreak="0">
     <w:nsid w:val="1838523C"/>
     <w:multiLevelType w:val="hybridMultilevel"/>
     <w:tmpl w:val="3254383A"/>
@@ -44644,7 +44757,119 @@
       </w:rPr>
     </w:lvl>
   </w:abstractNum>
-  <w:abstractNum w:abstractNumId="2" w15:restartNumberingAfterBreak="0">
+  <w:abstractNum w:abstractNumId="3" w15:restartNumberingAfterBreak="0">
+    <w:nsid w:val="1C63436C"/>
+    <w:multiLevelType w:val="hybridMultilevel"/>
+    <w:tmpl w:val="AC92E5AA"/>
+    <w:lvl w:ilvl="0" w:tplc="86F84CD2">
+      <w:numFmt w:val="bullet"/>
+      <w:lvlText w:val="-"/>
+      <w:lvlJc w:val="left"/>
+      <w:pPr>
+        <w:ind w:left="720" w:hanging="360"/>
+      </w:pPr>
+      <w:rPr>
+        <w:rFonts w:ascii="Calibri" w:eastAsiaTheme="minorHAnsi" w:hAnsi="Calibri" w:cstheme="minorBidi" w:hint="default"/>
+      </w:rPr>
+    </w:lvl>
+    <w:lvl w:ilvl="1" w:tplc="040C0003" w:tentative="1">
+      <w:start w:val="1"/>
+      <w:numFmt w:val="bullet"/>
+      <w:lvlText w:val="o"/>
+      <w:lvlJc w:val="left"/>
+      <w:pPr>
+        <w:ind w:left="1440" w:hanging="360"/>
+      </w:pPr>
+      <w:rPr>
+        <w:rFonts w:ascii="Courier New" w:hAnsi="Courier New" w:cs="Courier New" w:hint="default"/>
+      </w:rPr>
+    </w:lvl>
+    <w:lvl w:ilvl="2" w:tplc="040C0005" w:tentative="1">
+      <w:start w:val="1"/>
+      <w:numFmt w:val="bullet"/>
+      <w:lvlText w:val=""/>
+      <w:lvlJc w:val="left"/>
+      <w:pPr>
+        <w:ind w:left="2160" w:hanging="360"/>
+      </w:pPr>
+      <w:rPr>
+        <w:rFonts w:ascii="Wingdings" w:hAnsi="Wingdings" w:hint="default"/>
+      </w:rPr>
+    </w:lvl>
+    <w:lvl w:ilvl="3" w:tplc="040C0001" w:tentative="1">
+      <w:start w:val="1"/>
+      <w:numFmt w:val="bullet"/>
+      <w:lvlText w:val=""/>
+      <w:lvlJc w:val="left"/>
+      <w:pPr>
+        <w:ind w:left="2880" w:hanging="360"/>
+      </w:pPr>
+      <w:rPr>
+        <w:rFonts w:ascii="Symbol" w:hAnsi="Symbol" w:hint="default"/>
+      </w:rPr>
+    </w:lvl>
+    <w:lvl w:ilvl="4" w:tplc="040C0003" w:tentative="1">
+      <w:start w:val="1"/>
+      <w:numFmt w:val="bullet"/>
+      <w:lvlText w:val="o"/>
+      <w:lvlJc w:val="left"/>
+      <w:pPr>
+        <w:ind w:left="3600" w:hanging="360"/>
+      </w:pPr>
+      <w:rPr>
+        <w:rFonts w:ascii="Courier New" w:hAnsi="Courier New" w:cs="Courier New" w:hint="default"/>
+      </w:rPr>
+    </w:lvl>
+    <w:lvl w:ilvl="5" w:tplc="040C0005" w:tentative="1">
+      <w:start w:val="1"/>
+      <w:numFmt w:val="bullet"/>
+      <w:lvlText w:val=""/>
+      <w:lvlJc w:val="left"/>
+      <w:pPr>
+        <w:ind w:left="4320" w:hanging="360"/>
+      </w:pPr>
+      <w:rPr>
+        <w:rFonts w:ascii="Wingdings" w:hAnsi="Wingdings" w:hint="default"/>
+      </w:rPr>
+    </w:lvl>
+    <w:lvl w:ilvl="6" w:tplc="040C0001" w:tentative="1">
+      <w:start w:val="1"/>
+      <w:numFmt w:val="bullet"/>
+      <w:lvlText w:val=""/>
+      <w:lvlJc w:val="left"/>
+      <w:pPr>
+        <w:ind w:left="5040" w:hanging="360"/>
+      </w:pPr>
+      <w:rPr>
+        <w:rFonts w:ascii="Symbol" w:hAnsi="Symbol" w:hint="default"/>
+      </w:rPr>
+    </w:lvl>
+    <w:lvl w:ilvl="7" w:tplc="040C0003" w:tentative="1">
+      <w:start w:val="1"/>
+      <w:numFmt w:val="bullet"/>
+      <w:lvlText w:val="o"/>
+      <w:lvlJc w:val="left"/>
+      <w:pPr>
+        <w:ind w:left="5760" w:hanging="360"/>
+      </w:pPr>
+      <w:rPr>
+        <w:rFonts w:ascii="Courier New" w:hAnsi="Courier New" w:cs="Courier New" w:hint="default"/>
+      </w:rPr>
+    </w:lvl>
+    <w:lvl w:ilvl="8" w:tplc="040C0005" w:tentative="1">
+      <w:start w:val="1"/>
+      <w:numFmt w:val="bullet"/>
+      <w:lvlText w:val=""/>
+      <w:lvlJc w:val="left"/>
+      <w:pPr>
+        <w:ind w:left="6480" w:hanging="360"/>
+      </w:pPr>
+      <w:rPr>
+        <w:rFonts w:ascii="Wingdings" w:hAnsi="Wingdings" w:hint="default"/>
+      </w:rPr>
+    </w:lvl>
+  </w:abstractNum>
+  <w:abstractNum w:abstractNumId="4" w15:restartNumberingAfterBreak="0">
     <w:nsid w:val="2D9D1591"/>
     <w:multiLevelType w:val="hybridMultilevel"/>
     <w:tmpl w:val="0688EDE2"/>
@@ -44730,7 +44955,7 @@
       </w:pPr>
     </w:lvl>
   </w:abstractNum>
-  <w:abstractNum w:abstractNumId="3" w15:restartNumberingAfterBreak="0">
+  <w:abstractNum w:abstractNumId="5" w15:restartNumberingAfterBreak="0">
     <w:nsid w:val="2F9E6AD7"/>
     <w:multiLevelType w:val="hybridMultilevel"/>
     <w:tmpl w:val="D8E2F11A"/>
@@ -44843,7 +45068,7 @@
       </w:rPr>
     </w:lvl>
   </w:abstractNum>
-  <w:abstractNum w:abstractNumId="4" w15:restartNumberingAfterBreak="0">
+  <w:abstractNum w:abstractNumId="6" w15:restartNumberingAfterBreak="0">
     <w:nsid w:val="32F64A5F"/>
     <w:multiLevelType w:val="hybridMultilevel"/>
     <w:tmpl w:val="9154C100"/>
@@ -44929,7 +45154,120 @@
       </w:pPr>
     </w:lvl>
   </w:abstractNum>
-  <w:abstractNum w:abstractNumId="5" w15:restartNumberingAfterBreak="0">
+  <w:abstractNum w:abstractNumId="7" w15:restartNumberingAfterBreak="0">
+    <w:nsid w:val="36354FBF"/>
+    <w:multiLevelType w:val="hybridMultilevel"/>
+    <w:tmpl w:val="3782BE8A"/>
+    <w:lvl w:ilvl="0" w:tplc="040C0001">
+      <w:start w:val="1"/>
+      <w:numFmt w:val="bullet"/>
+      <w:lvlText w:val=""/>
+      <w:lvlJc w:val="left"/>
+      <w:pPr>
+        <w:ind w:left="1428" w:hanging="360"/>
+      </w:pPr>
+      <w:rPr>
+        <w:rFonts w:ascii="Symbol" w:hAnsi="Symbol" w:hint="default"/>
+      </w:rPr>
+    </w:lvl>
+    <w:lvl w:ilvl="1" w:tplc="040C0003" w:tentative="1">
+      <w:start w:val="1"/>
+      <w:numFmt w:val="bullet"/>
+      <w:lvlText w:val="o"/>
+      <w:lvlJc w:val="left"/>
+      <w:pPr>
+        <w:ind w:left="2148" w:hanging="360"/>
+      </w:pPr>
+      <w:rPr>
+        <w:rFonts w:ascii="Courier New" w:hAnsi="Courier New" w:cs="Courier New" w:hint="default"/>
+      </w:rPr>
+    </w:lvl>
+    <w:lvl w:ilvl="2" w:tplc="040C0005" w:tentative="1">
+      <w:start w:val="1"/>
+      <w:numFmt w:val="bullet"/>
+      <w:lvlText w:val=""/>
+      <w:lvlJc w:val="left"/>
+      <w:pPr>
+        <w:ind w:left="2868" w:hanging="360"/>
+      </w:pPr>
+      <w:rPr>
+        <w:rFonts w:ascii="Wingdings" w:hAnsi="Wingdings" w:hint="default"/>
+      </w:rPr>
+    </w:lvl>
+    <w:lvl w:ilvl="3" w:tplc="040C0001" w:tentative="1">
+      <w:start w:val="1"/>
+      <w:numFmt w:val="bullet"/>
+      <w:lvlText w:val=""/>
+      <w:lvlJc w:val="left"/>
+      <w:pPr>
+        <w:ind w:left="3588" w:hanging="360"/>
+      </w:pPr>
+      <w:rPr>
+        <w:rFonts w:ascii="Symbol" w:hAnsi="Symbol" w:hint="default"/>
+      </w:rPr>
+    </w:lvl>
+    <w:lvl w:ilvl="4" w:tplc="040C0003" w:tentative="1">
+      <w:start w:val="1"/>
+      <w:numFmt w:val="bullet"/>
+      <w:lvlText w:val="o"/>
+      <w:lvlJc w:val="left"/>
+      <w:pPr>
+        <w:ind w:left="4308" w:hanging="360"/>
+      </w:pPr>
+      <w:rPr>
+        <w:rFonts w:ascii="Courier New" w:hAnsi="Courier New" w:cs="Courier New" w:hint="default"/>
+      </w:rPr>
+    </w:lvl>
+    <w:lvl w:ilvl="5" w:tplc="040C0005" w:tentative="1">
+      <w:start w:val="1"/>
+      <w:numFmt w:val="bullet"/>
+      <w:lvlText w:val=""/>
+      <w:lvlJc w:val="left"/>
+      <w:pPr>
+        <w:ind w:left="5028" w:hanging="360"/>
+      </w:pPr>
+      <w:rPr>
+        <w:rFonts w:ascii="Wingdings" w:hAnsi="Wingdings" w:hint="default"/>
+      </w:rPr>
+    </w:lvl>
+    <w:lvl w:ilvl="6" w:tplc="040C0001" w:tentative="1">
+      <w:start w:val="1"/>
+      <w:numFmt w:val="bullet"/>
+      <w:lvlText w:val=""/>
+      <w:lvlJc w:val="left"/>
+      <w:pPr>
+        <w:ind w:left="5748" w:hanging="360"/>
+      </w:pPr>
+      <w:rPr>
+        <w:rFonts w:ascii="Symbol" w:hAnsi="Symbol" w:hint="default"/>
+      </w:rPr>
+    </w:lvl>
+    <w:lvl w:ilvl="7" w:tplc="040C0003" w:tentative="1">
+      <w:start w:val="1"/>
+      <w:numFmt w:val="bullet"/>
+      <w:lvlText w:val="o"/>
+      <w:lvlJc w:val="left"/>
+      <w:pPr>
+        <w:ind w:left="6468" w:hanging="360"/>
+      </w:pPr>
+      <w:rPr>
+        <w:rFonts w:ascii="Courier New" w:hAnsi="Courier New" w:cs="Courier New" w:hint="default"/>
+      </w:rPr>
+    </w:lvl>
+    <w:lvl w:ilvl="8" w:tplc="040C0005" w:tentative="1">
+      <w:start w:val="1"/>
+      <w:numFmt w:val="bullet"/>
+      <w:lvlText w:val=""/>
+      <w:lvlJc w:val="left"/>
+      <w:pPr>
+        <w:ind w:left="7188" w:hanging="360"/>
+      </w:pPr>
+      <w:rPr>
+        <w:rFonts w:ascii="Wingdings" w:hAnsi="Wingdings" w:hint="default"/>
+      </w:rPr>
+    </w:lvl>
+  </w:abstractNum>
+  <w:abstractNum w:abstractNumId="8" w15:restartNumberingAfterBreak="0">
     <w:nsid w:val="43153F1D"/>
     <w:multiLevelType w:val="hybridMultilevel"/>
     <w:tmpl w:val="DE70F7C6"/>
@@ -45042,7 +45380,7 @@
       </w:rPr>
     </w:lvl>
   </w:abstractNum>
-  <w:abstractNum w:abstractNumId="6" w15:restartNumberingAfterBreak="0">
+  <w:abstractNum w:abstractNumId="9" w15:restartNumberingAfterBreak="0">
     <w:nsid w:val="5F1872BB"/>
     <w:multiLevelType w:val="hybridMultilevel"/>
     <w:tmpl w:val="68D07428"/>
@@ -45128,7 +45466,7 @@
       </w:pPr>
     </w:lvl>
   </w:abstractNum>
-  <w:abstractNum w:abstractNumId="7" w15:restartNumberingAfterBreak="0">
+  <w:abstractNum w:abstractNumId="10" w15:restartNumberingAfterBreak="0">
     <w:nsid w:val="5F587B4E"/>
     <w:multiLevelType w:val="multilevel"/>
     <w:tmpl w:val="3E887228"/>
@@ -45227,7 +45565,7 @@
       </w:pPr>
     </w:lvl>
   </w:abstractNum>
-  <w:abstractNum w:abstractNumId="8" w15:restartNumberingAfterBreak="0">
+  <w:abstractNum w:abstractNumId="11" w15:restartNumberingAfterBreak="0">
     <w:nsid w:val="60AE4C3B"/>
     <w:multiLevelType w:val="multilevel"/>
     <w:tmpl w:val="BAB64AD2"/>
@@ -45313,7 +45651,7 @@
       </w:pPr>
     </w:lvl>
   </w:abstractNum>
-  <w:abstractNum w:abstractNumId="9" w15:restartNumberingAfterBreak="0">
+  <w:abstractNum w:abstractNumId="12" w15:restartNumberingAfterBreak="0">
     <w:nsid w:val="644D27C7"/>
     <w:multiLevelType w:val="hybridMultilevel"/>
     <w:tmpl w:val="DF020368"/>
@@ -45426,7 +45764,7 @@
       </w:rPr>
     </w:lvl>
   </w:abstractNum>
-  <w:abstractNum w:abstractNumId="10" w15:restartNumberingAfterBreak="0">
+  <w:abstractNum w:abstractNumId="13" w15:restartNumberingAfterBreak="0">
     <w:nsid w:val="72C9630B"/>
     <w:multiLevelType w:val="hybridMultilevel"/>
     <w:tmpl w:val="E152B374"/>
@@ -45512,7 +45850,7 @@
       </w:pPr>
     </w:lvl>
   </w:abstractNum>
-  <w:abstractNum w:abstractNumId="11" w15:restartNumberingAfterBreak="0">
+  <w:abstractNum w:abstractNumId="14" w15:restartNumberingAfterBreak="0">
     <w:nsid w:val="7BF66060"/>
     <w:multiLevelType w:val="hybridMultilevel"/>
     <w:tmpl w:val="3390A06A"/>
@@ -45625,7 +45963,7 @@
       </w:rPr>
     </w:lvl>
   </w:abstractNum>
-  <w:abstractNum w:abstractNumId="12" w15:restartNumberingAfterBreak="0">
+  <w:abstractNum w:abstractNumId="15" w15:restartNumberingAfterBreak="0">
     <w:nsid w:val="7CD66A5C"/>
     <w:multiLevelType w:val="hybridMultilevel"/>
     <w:tmpl w:val="32042E1A"/>
@@ -45712,49 +46050,58 @@
     </w:lvl>
   </w:abstractNum>
   <w:num w:numId="1">
+    <w:abstractNumId w:val="6"/>
+  </w:num>
+  <w:num w:numId="2">
+    <w:abstractNumId w:val="6"/>
+  </w:num>
+  <w:num w:numId="3">
+    <w:abstractNumId w:val="6"/>
+  </w:num>
+  <w:num w:numId="4">
+    <w:abstractNumId w:val="11"/>
+  </w:num>
+  <w:num w:numId="5">
+    <w:abstractNumId w:val="10"/>
+  </w:num>
+  <w:num w:numId="6">
+    <w:abstractNumId w:val="1"/>
+  </w:num>
+  <w:num w:numId="7">
+    <w:abstractNumId w:val="2"/>
+  </w:num>
+  <w:num w:numId="8">
+    <w:abstractNumId w:val="8"/>
+  </w:num>
+  <w:num w:numId="9">
+    <w:abstractNumId w:val="12"/>
+  </w:num>
+  <w:num w:numId="10">
+    <w:abstractNumId w:val="14"/>
+  </w:num>
+  <w:num w:numId="11">
+    <w:abstractNumId w:val="15"/>
+  </w:num>
+  <w:num w:numId="12">
+    <w:abstractNumId w:val="9"/>
+  </w:num>
+  <w:num w:numId="13">
+    <w:abstractNumId w:val="13"/>
+  </w:num>
+  <w:num w:numId="14">
+    <w:abstractNumId w:val="5"/>
+  </w:num>
+  <w:num w:numId="15">
     <w:abstractNumId w:val="4"/>
   </w:num>
-  <w:num w:numId="2">
-    <w:abstractNumId w:val="4"/>
-  </w:num>
-  <w:num w:numId="3">
-    <w:abstractNumId w:val="4"/>
-  </w:num>
-  <w:num w:numId="4">
-    <w:abstractNumId w:val="8"/>
-  </w:num>
-  <w:num w:numId="5">
+  <w:num w:numId="16">
     <w:abstractNumId w:val="7"/>
   </w:num>
-  <w:num w:numId="6">
+  <w:num w:numId="17">
     <w:abstractNumId w:val="0"/>
   </w:num>
-  <w:num w:numId="7">
-    <w:abstractNumId w:val="1"/>
-  </w:num>
-  <w:num w:numId="8">
-    <w:abstractNumId w:val="5"/>
-  </w:num>
-  <w:num w:numId="9">
-    <w:abstractNumId w:val="9"/>
-  </w:num>
-  <w:num w:numId="10">
-    <w:abstractNumId w:val="11"/>
-  </w:num>
-  <w:num w:numId="11">
-    <w:abstractNumId w:val="12"/>
-  </w:num>
-  <w:num w:numId="12">
-    <w:abstractNumId w:val="6"/>
-  </w:num>
-  <w:num w:numId="13">
-    <w:abstractNumId w:val="10"/>
-  </w:num>
-  <w:num w:numId="14">
+  <w:num w:numId="18">
     <w:abstractNumId w:val="3"/>
-  </w:num>
-  <w:num w:numId="15">
-    <w:abstractNumId w:val="2"/>
   </w:num>
 </w:numbering>
 </file>
@@ -46931,6 +47278,7 @@
   </w:style>
   <w:style w:type="paragraph" w:styleId="Sansinterligne">
     <w:name w:val="No Spacing"/>
+    <w:link w:val="SansinterligneCar"/>
     <w:uiPriority w:val="1"/>
     <w:qFormat/>
     <w:rsid w:val="006022CF"/>
@@ -47116,7 +47464,864 @@
       <w:szCs w:val="20"/>
     </w:rPr>
   </w:style>
+  <w:style w:type="character" w:customStyle="1" w:styleId="SansinterligneCar">
+    <w:name w:val="Sans interligne Car"/>
+    <w:basedOn w:val="Policepardfaut"/>
+    <w:link w:val="Sansinterligne"/>
+    <w:uiPriority w:val="1"/>
+    <w:rsid w:val="00EC4FD5"/>
+  </w:style>
 </w:styles>
+</file>
+
+<file path=word/glossary/document.xml><?xml version="1.0" encoding="utf-8"?>
+<w:glossaryDocument xmlns:wpc="http://schemas.microsoft.com/office/word/2010/wordprocessingCanvas" xmlns:cx="http://schemas.microsoft.com/office/drawing/2014/chartex" xmlns:cx1="http://schemas.microsoft.com/office/drawing/2015/9/8/chartex" xmlns:cx2="http://schemas.microsoft.com/office/drawing/2015/10/21/chartex" xmlns:cx3="http://schemas.microsoft.com/office/drawing/2016/5/9/chartex" xmlns:cx4="http://schemas.microsoft.com/office/drawing/2016/5/10/chartex" xmlns:cx5="http://schemas.microsoft.com/office/drawing/2016/5/11/chartex" xmlns:cx6="http://schemas.microsoft.com/office/drawing/2016/5/12/chartex" xmlns:cx7="http://schemas.microsoft.com/office/drawing/2016/5/13/chartex" xmlns:cx8="http://schemas.microsoft.com/office/drawing/2016/5/14/chartex" xmlns:mc="http://schemas.openxmlformats.org/markup-compatibility/2006" xmlns:aink="http://schemas.microsoft.com/office/drawing/2016/ink" xmlns:am3d="http://schemas.microsoft.com/office/drawing/2017/model3d" xmlns:o="urn:schemas-microsoft-com:office:office" xmlns:r="http://schemas.openxmlformats.org/officeDocument/2006/relationships" xmlns:m="http://schemas.openxmlformats.org/officeDocument/2006/math" xmlns:v="urn:schemas-microsoft-com:vml" xmlns:wp14="http://schemas.microsoft.com/office/word/2010/wordprocessingDrawing" xmlns:wp="http://schemas.openxmlformats.org/drawingml/2006/wordprocessingDrawing" xmlns:w10="urn:schemas-microsoft-com:office:word" xmlns:w="http://schemas.openxmlformats.org/wordprocessingml/2006/main" xmlns:w14="http://schemas.microsoft.com/office/word/2010/wordml" xmlns:w15="http://schemas.microsoft.com/office/word/2012/wordml" xmlns:w16cex="http://schemas.microsoft.com/office/word/2018/wordml/cex" xmlns:w16cid="http://schemas.microsoft.com/office/word/2016/wordml/cid" xmlns:w16="http://schemas.microsoft.com/office/word/2018/wordml" xmlns:w16sdtdh="http://schemas.microsoft.com/office/word/2020/wordml/sdtdatahash" xmlns:w16se="http://schemas.microsoft.com/office/word/2015/wordml/symex" xmlns:wpg="http://schemas.microsoft.com/office/word/2010/wordprocessingGroup" xmlns:wpi="http://schemas.microsoft.com/office/word/2010/wordprocessingInk" xmlns:wne="http://schemas.microsoft.com/office/word/2006/wordml" xmlns:wps="http://schemas.microsoft.com/office/word/2010/wordprocessingShape" mc:Ignorable="w14 w15 w16se w16cid w16 w16cex w16sdtdh wp14">
+  <w:docParts>
+    <w:docPart>
+      <w:docPartPr>
+        <w:name w:val="49D75CA70DA040418D8D22E94FD1CCDD"/>
+        <w:category>
+          <w:name w:val="Général"/>
+          <w:gallery w:val="placeholder"/>
+        </w:category>
+        <w:types>
+          <w:type w:val="bbPlcHdr"/>
+        </w:types>
+        <w:behaviors>
+          <w:behavior w:val="content"/>
+        </w:behaviors>
+        <w:guid w:val="{823E2C83-8B3E-4ECA-86E9-C4AD6636D838}"/>
+      </w:docPartPr>
+      <w:docPartBody>
+        <w:p>
+          <w:r>
+            <w:rPr>
+              <w:rStyle w:val="Textedelespacerserv"/>
+            </w:rPr>
+            <w:t>[Adresse société]</w:t>
+          </w:r>
+        </w:p>
+      </w:docPartBody>
+    </w:docPart>
+    <w:docPart>
+      <w:docPartPr>
+        <w:name w:val="9BEC0784BA2C4379BDEFC565E9BA0489"/>
+        <w:category>
+          <w:name w:val="Général"/>
+          <w:gallery w:val="placeholder"/>
+        </w:category>
+        <w:types>
+          <w:type w:val="bbPlcHdr"/>
+        </w:types>
+        <w:behaviors>
+          <w:behavior w:val="content"/>
+        </w:behaviors>
+        <w:guid w:val="{9265D4C3-206C-492C-8D3A-32E56138AB21}"/>
+      </w:docPartPr>
+      <w:docPartBody>
+        <w:p>
+          <w:r>
+            <w:rPr>
+              <w:rStyle w:val="Textedelespacerserv"/>
+            </w:rPr>
+            <w:t>[Téléphone société]</w:t>
+          </w:r>
+        </w:p>
+      </w:docPartBody>
+    </w:docPart>
+    <w:docPart>
+      <w:docPartPr>
+        <w:name w:val="3AE5B24EE3F742E9B09926E0F7BC2D6C"/>
+        <w:category>
+          <w:name w:val="Général"/>
+          <w:gallery w:val="placeholder"/>
+        </w:category>
+        <w:types>
+          <w:type w:val="bbPlcHdr"/>
+        </w:types>
+        <w:behaviors>
+          <w:behavior w:val="content"/>
+        </w:behaviors>
+        <w:guid w:val="{D033C13F-91E8-4988-A68A-FA77E5A784B9}"/>
+      </w:docPartPr>
+      <w:docPartBody>
+        <w:p>
+          <w:r>
+            <w:rPr>
+              <w:rStyle w:val="Textedelespacerserv"/>
+            </w:rPr>
+            <w:t>[Titre ]</w:t>
+          </w:r>
+        </w:p>
+      </w:docPartBody>
+    </w:docPart>
+    <w:docPart>
+      <w:docPartPr>
+        <w:name w:val="804B85FDDC6C4C01891783717EB9B170"/>
+        <w:category>
+          <w:name w:val="Général"/>
+          <w:gallery w:val="placeholder"/>
+        </w:category>
+        <w:types>
+          <w:type w:val="bbPlcHdr"/>
+        </w:types>
+        <w:behaviors>
+          <w:behavior w:val="content"/>
+        </w:behaviors>
+        <w:guid w:val="{33B17CC0-967B-412B-B586-F0A21AD4C177}"/>
+      </w:docPartPr>
+      <w:docPartBody>
+        <w:p>
+          <w:r>
+            <w:rPr>
+              <w:rStyle w:val="Textedelespacerserv"/>
+            </w:rPr>
+            <w:t>[Titre ]</w:t>
+          </w:r>
+        </w:p>
+      </w:docPartBody>
+    </w:docPart>
+    <w:docPart>
+      <w:docPartPr>
+        <w:name w:val="2EF49AE02DE8485684EF4A92C1520AE8"/>
+        <w:category>
+          <w:name w:val="Général"/>
+          <w:gallery w:val="placeholder"/>
+        </w:category>
+        <w:types>
+          <w:type w:val="bbPlcHdr"/>
+        </w:types>
+        <w:behaviors>
+          <w:behavior w:val="content"/>
+        </w:behaviors>
+        <w:guid w:val="{56C873E8-85F3-42B1-95B4-22F322203EAE}"/>
+      </w:docPartPr>
+      <w:docPartBody>
+        <w:p>
+          <w:r>
+            <w:rPr>
+              <w:rStyle w:val="Textedelespacerserv"/>
+            </w:rPr>
+            <w:t>[Télécopie société]</w:t>
+          </w:r>
+        </w:p>
+      </w:docPartBody>
+    </w:docPart>
+    <w:docPart>
+      <w:docPartPr>
+        <w:name w:val="8C77574349244B54A6FC6B373C5BAEB4"/>
+        <w:category>
+          <w:name w:val="Général"/>
+          <w:gallery w:val="placeholder"/>
+        </w:category>
+        <w:types>
+          <w:type w:val="bbPlcHdr"/>
+        </w:types>
+        <w:behaviors>
+          <w:behavior w:val="content"/>
+        </w:behaviors>
+        <w:guid w:val="{B0FD1DAB-FE1D-46A1-AF6C-7AF6C92079B3}"/>
+      </w:docPartPr>
+      <w:docPartBody>
+        <w:p>
+          <w:r>
+            <w:rPr>
+              <w:rStyle w:val="Textedelespacerserv"/>
+            </w:rPr>
+            <w:t>[État ]</w:t>
+          </w:r>
+        </w:p>
+      </w:docPartBody>
+    </w:docPart>
+    <w:docPart>
+      <w:docPartPr>
+        <w:name w:val="CE97ADC3C2F6482EAE5AFB754BB395FA"/>
+        <w:category>
+          <w:name w:val="Général"/>
+          <w:gallery w:val="placeholder"/>
+        </w:category>
+        <w:types>
+          <w:type w:val="bbPlcHdr"/>
+        </w:types>
+        <w:behaviors>
+          <w:behavior w:val="content"/>
+        </w:behaviors>
+        <w:guid w:val="{0AA9A222-7ACE-4C4B-9092-4918929AC4C7}"/>
+      </w:docPartPr>
+      <w:docPartBody>
+        <w:p>
+          <w:r>
+            <w:rPr>
+              <w:rStyle w:val="Textedelespacerserv"/>
+            </w:rPr>
+            <w:t>[État ]</w:t>
+          </w:r>
+        </w:p>
+      </w:docPartBody>
+    </w:docPart>
+    <w:docPart>
+      <w:docPartPr>
+        <w:name w:val="A86BADB3FFA64418B030DB80F93F3ADC"/>
+        <w:category>
+          <w:name w:val="Général"/>
+          <w:gallery w:val="placeholder"/>
+        </w:category>
+        <w:types>
+          <w:type w:val="bbPlcHdr"/>
+        </w:types>
+        <w:behaviors>
+          <w:behavior w:val="content"/>
+        </w:behaviors>
+        <w:guid w:val="{70712FF6-072B-422C-B4FD-797129D87364}"/>
+      </w:docPartPr>
+      <w:docPartBody>
+        <w:p>
+          <w:r>
+            <w:rPr>
+              <w:rStyle w:val="Textedelespacerserv"/>
+            </w:rPr>
+            <w:t>[Mots clés ]</w:t>
+          </w:r>
+        </w:p>
+      </w:docPartBody>
+    </w:docPart>
+    <w:docPart>
+      <w:docPartPr>
+        <w:name w:val="1DAFE734504B4D78978C92AE4346E49A"/>
+        <w:category>
+          <w:name w:val="Général"/>
+          <w:gallery w:val="placeholder"/>
+        </w:category>
+        <w:types>
+          <w:type w:val="bbPlcHdr"/>
+        </w:types>
+        <w:behaviors>
+          <w:behavior w:val="content"/>
+        </w:behaviors>
+        <w:guid w:val="{7B21826F-378C-4027-99E3-E4DE1DC99169}"/>
+      </w:docPartPr>
+      <w:docPartBody>
+        <w:p>
+          <w:r>
+            <w:rPr>
+              <w:rStyle w:val="Textedelespacerserv"/>
+            </w:rPr>
+            <w:t>[Société]</w:t>
+          </w:r>
+        </w:p>
+      </w:docPartBody>
+    </w:docPart>
+    <w:docPart>
+      <w:docPartPr>
+        <w:name w:val="FD091B24726E4F1FB59E596549B4DA73"/>
+        <w:category>
+          <w:name w:val="Général"/>
+          <w:gallery w:val="placeholder"/>
+        </w:category>
+        <w:types>
+          <w:type w:val="bbPlcHdr"/>
+        </w:types>
+        <w:behaviors>
+          <w:behavior w:val="content"/>
+        </w:behaviors>
+        <w:guid w:val="{62DA6F2E-F63F-4BAB-8D4C-807B2795182E}"/>
+      </w:docPartPr>
+      <w:docPartBody>
+        <w:p>
+          <w:r>
+            <w:rPr>
+              <w:rStyle w:val="Textedelespacerserv"/>
+            </w:rPr>
+            <w:t>[Catégorie ]</w:t>
+          </w:r>
+        </w:p>
+      </w:docPartBody>
+    </w:docPart>
+    <w:docPart>
+      <w:docPartPr>
+        <w:name w:val="42AD82D30B504E87A66BB869A63DD566"/>
+        <w:category>
+          <w:name w:val="Général"/>
+          <w:gallery w:val="placeholder"/>
+        </w:category>
+        <w:types>
+          <w:type w:val="bbPlcHdr"/>
+        </w:types>
+        <w:behaviors>
+          <w:behavior w:val="content"/>
+        </w:behaviors>
+        <w:guid w:val="{FB8EAD96-4E2A-4859-924C-08C0AAE52ED5}"/>
+      </w:docPartPr>
+      <w:docPartBody>
+        <w:p>
+          <w:r>
+            <w:rPr>
+              <w:rStyle w:val="Textedelespacerserv"/>
+            </w:rPr>
+            <w:t>[Date de publication]</w:t>
+          </w:r>
+        </w:p>
+      </w:docPartBody>
+    </w:docPart>
+  </w:docParts>
+</w:glossaryDocument>
+</file>
+
+<file path=word/glossary/fontTable.xml><?xml version="1.0" encoding="utf-8"?>
+<w:fonts xmlns:mc="http://schemas.openxmlformats.org/markup-compatibility/2006" xmlns:r="http://schemas.openxmlformats.org/officeDocument/2006/relationships" xmlns:w="http://schemas.openxmlformats.org/wordprocessingml/2006/main" xmlns:w14="http://schemas.microsoft.com/office/word/2010/wordml" xmlns:w15="http://schemas.microsoft.com/office/word/2012/wordml" xmlns:w16cex="http://schemas.microsoft.com/office/word/2018/wordml/cex" xmlns:w16cid="http://schemas.microsoft.com/office/word/2016/wordml/cid" xmlns:w16="http://schemas.microsoft.com/office/word/2018/wordml" xmlns:w16sdtdh="http://schemas.microsoft.com/office/word/2020/wordml/sdtdatahash" xmlns:w16se="http://schemas.microsoft.com/office/word/2015/wordml/symex" mc:Ignorable="w14 w15 w16se w16cid w16 w16cex w16sdtdh">
+  <w:font w:name="Symbol">
+    <w:panose1 w:val="05050102010706020507"/>
+    <w:charset w:val="02"/>
+    <w:family w:val="roman"/>
+    <w:pitch w:val="variable"/>
+    <w:sig w:usb0="00000000" w:usb1="10000000" w:usb2="00000000" w:usb3="00000000" w:csb0="80000000" w:csb1="00000000"/>
+  </w:font>
+  <w:font w:name="Times New Roman">
+    <w:panose1 w:val="02020603050405020304"/>
+    <w:charset w:val="00"/>
+    <w:family w:val="roman"/>
+    <w:pitch w:val="variable"/>
+    <w:sig w:usb0="E0002AFF" w:usb1="C0007841" w:usb2="00000009" w:usb3="00000000" w:csb0="000001FF" w:csb1="00000000"/>
+  </w:font>
+  <w:font w:name="Courier New">
+    <w:panose1 w:val="02070309020205020404"/>
+    <w:charset w:val="00"/>
+    <w:family w:val="modern"/>
+    <w:pitch w:val="fixed"/>
+    <w:sig w:usb0="E0002EFF" w:usb1="C0007843" w:usb2="00000009" w:usb3="00000000" w:csb0="000001FF" w:csb1="00000000"/>
+  </w:font>
+  <w:font w:name="Wingdings">
+    <w:panose1 w:val="05000000000000000000"/>
+    <w:charset w:val="02"/>
+    <w:family w:val="auto"/>
+    <w:pitch w:val="variable"/>
+    <w:sig w:usb0="00000000" w:usb1="10000000" w:usb2="00000000" w:usb3="00000000" w:csb0="80000000" w:csb1="00000000"/>
+  </w:font>
+  <w:font w:name="Calibri">
+    <w:panose1 w:val="020F0502020204030204"/>
+    <w:charset w:val="00"/>
+    <w:family w:val="swiss"/>
+    <w:pitch w:val="variable"/>
+    <w:sig w:usb0="E00002FF" w:usb1="4000ACFF" w:usb2="00000001" w:usb3="00000000" w:csb0="0000019F" w:csb1="00000000"/>
+  </w:font>
+  <w:font w:name="Calibri Light">
+    <w:panose1 w:val="020F0302020204030204"/>
+    <w:charset w:val="00"/>
+    <w:family w:val="swiss"/>
+    <w:pitch w:val="variable"/>
+    <w:sig w:usb0="A00002EF" w:usb1="4000207B" w:usb2="00000000" w:usb3="00000000" w:csb0="0000009F" w:csb1="00000000"/>
+  </w:font>
+  <w:font w:name="Arial">
+    <w:panose1 w:val="020B0604020202020204"/>
+    <w:charset w:val="00"/>
+    <w:family w:val="swiss"/>
+    <w:pitch w:val="variable"/>
+    <w:sig w:usb0="E0002AFF" w:usb1="C0007843" w:usb2="00000009" w:usb3="00000000" w:csb0="000001FF" w:csb1="00000000"/>
+  </w:font>
+  <w:font w:name="Cambria">
+    <w:panose1 w:val="02040503050406030204"/>
+    <w:charset w:val="00"/>
+    <w:family w:val="roman"/>
+    <w:pitch w:val="variable"/>
+    <w:sig w:usb0="E00006FF" w:usb1="420024FF" w:usb2="02000000" w:usb3="00000000" w:csb0="0000019F" w:csb1="00000000"/>
+  </w:font>
+  <w:font w:name="Angsana New">
+    <w:panose1 w:val="02020603050405020304"/>
+    <w:charset w:val="DE"/>
+    <w:family w:val="roman"/>
+    <w:pitch w:val="variable"/>
+    <w:sig w:usb0="81000003" w:usb1="00000000" w:usb2="00000000" w:usb3="00000000" w:csb0="00010001" w:csb1="00000000"/>
+  </w:font>
+</w:fonts>
+</file>
+
+<file path=word/glossary/settings.xml><?xml version="1.0" encoding="utf-8"?>
+<w:settings xmlns:mc="http://schemas.openxmlformats.org/markup-compatibility/2006" xmlns:o="urn:schemas-microsoft-com:office:office" xmlns:r="http://schemas.openxmlformats.org/officeDocument/2006/relationships" xmlns:m="http://schemas.openxmlformats.org/officeDocument/2006/math" xmlns:v="urn:schemas-microsoft-com:vml" xmlns:w10="urn:schemas-microsoft-com:office:word" xmlns:w="http://schemas.openxmlformats.org/wordprocessingml/2006/main" xmlns:w14="http://schemas.microsoft.com/office/word/2010/wordml" xmlns:w15="http://schemas.microsoft.com/office/word/2012/wordml" xmlns:w16cex="http://schemas.microsoft.com/office/word/2018/wordml/cex" xmlns:w16cid="http://schemas.microsoft.com/office/word/2016/wordml/cid" xmlns:w16="http://schemas.microsoft.com/office/word/2018/wordml" xmlns:w16sdtdh="http://schemas.microsoft.com/office/word/2020/wordml/sdtdatahash" xmlns:w16se="http://schemas.microsoft.com/office/word/2015/wordml/symex" xmlns:sl="http://schemas.openxmlformats.org/schemaLibrary/2006/main" mc:Ignorable="w14 w15 w16se w16cid w16 w16cex w16sdtdh">
+  <w:view w:val="normal"/>
+  <w:defaultTabStop w:val="708"/>
+  <w:hyphenationZone w:val="425"/>
+  <w:characterSpacingControl w:val="doNotCompress"/>
+  <w:compat>
+    <w:useFELayout/>
+    <w:compatSetting w:name="compatibilityMode" w:uri="http://schemas.microsoft.com/office/word" w:val="15"/>
+    <w:compatSetting w:name="overrideTableStyleFontSizeAndJustification" w:uri="http://schemas.microsoft.com/office/word" w:val="1"/>
+    <w:compatSetting w:name="enableOpenTypeFeatures" w:uri="http://schemas.microsoft.com/office/word" w:val="1"/>
+    <w:compatSetting w:name="doNotFlipMirrorIndents" w:uri="http://schemas.microsoft.com/office/word" w:val="1"/>
+    <w:compatSetting w:name="differentiateMultirowTableHeaders" w:uri="http://schemas.microsoft.com/office/word" w:val="1"/>
+    <w:compatSetting w:name="useWord2013TrackBottomHyphenation" w:uri="http://schemas.microsoft.com/office/word" w:val="0"/>
+  </w:compat>
+  <w:rsids>
+    <w:rsidRoot w:val="00BB2841"/>
+    <w:rsid w:val="001A116B"/>
+    <w:rsid w:val="002F774E"/>
+    <w:rsid w:val="004A02E8"/>
+    <w:rsid w:val="00BB2841"/>
+  </w:rsids>
+  <m:mathPr>
+    <m:mathFont m:val="Cambria Math"/>
+    <m:brkBin m:val="before"/>
+    <m:brkBinSub m:val="--"/>
+    <m:smallFrac m:val="0"/>
+    <m:dispDef/>
+    <m:lMargin m:val="0"/>
+    <m:rMargin m:val="0"/>
+    <m:defJc m:val="centerGroup"/>
+    <m:wrapIndent m:val="1440"/>
+    <m:intLim m:val="subSup"/>
+    <m:naryLim m:val="undOvr"/>
+  </m:mathPr>
+  <w:themeFontLang w:val="fr-FR"/>
+  <w:clrSchemeMapping w:bg1="light1" w:t1="dark1" w:bg2="light2" w:t2="dark2" w:accent1="accent1" w:accent2="accent2" w:accent3="accent3" w:accent4="accent4" w:accent5="accent5" w:accent6="accent6" w:hyperlink="hyperlink" w:followedHyperlink="followedHyperlink"/>
+  <w:decimalSymbol w:val=","/>
+  <w:listSeparator w:val=";"/>
+  <w15:chartTrackingRefBased/>
+</w:settings>
+</file>
+
+<file path=word/glossary/styles.xml><?xml version="1.0" encoding="utf-8"?>
+<w:styles xmlns:mc="http://schemas.openxmlformats.org/markup-compatibility/2006" xmlns:r="http://schemas.openxmlformats.org/officeDocument/2006/relationships" xmlns:w="http://schemas.openxmlformats.org/wordprocessingml/2006/main" xmlns:w14="http://schemas.microsoft.com/office/word/2010/wordml" xmlns:w15="http://schemas.microsoft.com/office/word/2012/wordml" xmlns:w16cex="http://schemas.microsoft.com/office/word/2018/wordml/cex" xmlns:w16cid="http://schemas.microsoft.com/office/word/2016/wordml/cid" xmlns:w16="http://schemas.microsoft.com/office/word/2018/wordml" xmlns:w16sdtdh="http://schemas.microsoft.com/office/word/2020/wordml/sdtdatahash" xmlns:w16se="http://schemas.microsoft.com/office/word/2015/wordml/symex" mc:Ignorable="w14 w15 w16se w16cid w16 w16cex w16sdtdh">
+  <w:docDefaults>
+    <w:rPrDefault>
+      <w:rPr>
+        <w:rFonts w:asciiTheme="minorHAnsi" w:eastAsiaTheme="minorEastAsia" w:hAnsiTheme="minorHAnsi" w:cstheme="minorBidi"/>
+        <w:sz w:val="22"/>
+        <w:szCs w:val="22"/>
+        <w:lang w:val="fr-FR" w:eastAsia="fr-FR" w:bidi="ar-SA"/>
+      </w:rPr>
+    </w:rPrDefault>
+    <w:pPrDefault>
+      <w:pPr>
+        <w:spacing w:after="160" w:line="259" w:lineRule="auto"/>
+      </w:pPr>
+    </w:pPrDefault>
+  </w:docDefaults>
+  <w:latentStyles w:defLockedState="0" w:defUIPriority="99" w:defSemiHidden="0" w:defUnhideWhenUsed="0" w:defQFormat="0" w:count="376">
+    <w:lsdException w:name="Normal" w:uiPriority="0" w:qFormat="1"/>
+    <w:lsdException w:name="heading 1" w:uiPriority="9" w:qFormat="1"/>
+    <w:lsdException w:name="heading 2" w:semiHidden="1" w:uiPriority="9" w:unhideWhenUsed="1" w:qFormat="1"/>
+    <w:lsdException w:name="heading 3" w:semiHidden="1" w:uiPriority="9" w:unhideWhenUsed="1" w:qFormat="1"/>
+    <w:lsdException w:name="heading 4" w:semiHidden="1" w:uiPriority="9" w:unhideWhenUsed="1" w:qFormat="1"/>
+    <w:lsdException w:name="heading 5" w:semiHidden="1" w:uiPriority="9" w:unhideWhenUsed="1" w:qFormat="1"/>
+    <w:lsdException w:name="heading 6" w:semiHidden="1" w:uiPriority="9" w:unhideWhenUsed="1" w:qFormat="1"/>
+    <w:lsdException w:name="heading 7" w:semiHidden="1" w:uiPriority="9" w:unhideWhenUsed="1" w:qFormat="1"/>
+    <w:lsdException w:name="heading 8" w:semiHidden="1" w:uiPriority="9" w:unhideWhenUsed="1" w:qFormat="1"/>
+    <w:lsdException w:name="heading 9" w:semiHidden="1" w:uiPriority="9" w:unhideWhenUsed="1" w:qFormat="1"/>
+    <w:lsdException w:name="index 1" w:semiHidden="1" w:unhideWhenUsed="1"/>
+    <w:lsdException w:name="index 2" w:semiHidden="1" w:unhideWhenUsed="1"/>
+    <w:lsdException w:name="index 3" w:semiHidden="1" w:unhideWhenUsed="1"/>
+    <w:lsdException w:name="index 4" w:semiHidden="1" w:unhideWhenUsed="1"/>
+    <w:lsdException w:name="index 5" w:semiHidden="1" w:unhideWhenUsed="1"/>
+    <w:lsdException w:name="index 6" w:semiHidden="1" w:unhideWhenUsed="1"/>
+    <w:lsdException w:name="index 7" w:semiHidden="1" w:unhideWhenUsed="1"/>
+    <w:lsdException w:name="index 8" w:semiHidden="1" w:unhideWhenUsed="1"/>
+    <w:lsdException w:name="index 9" w:semiHidden="1" w:unhideWhenUsed="1"/>
+    <w:lsdException w:name="toc 1" w:semiHidden="1" w:uiPriority="39" w:unhideWhenUsed="1"/>
+    <w:lsdException w:name="toc 2" w:semiHidden="1" w:uiPriority="39" w:unhideWhenUsed="1"/>
+    <w:lsdException w:name="toc 3" w:semiHidden="1" w:uiPriority="39" w:unhideWhenUsed="1"/>
+    <w:lsdException w:name="toc 4" w:semiHidden="1" w:uiPriority="39" w:unhideWhenUsed="1"/>
+    <w:lsdException w:name="toc 5" w:semiHidden="1" w:uiPriority="39" w:unhideWhenUsed="1"/>
+    <w:lsdException w:name="toc 6" w:semiHidden="1" w:uiPriority="39" w:unhideWhenUsed="1"/>
+    <w:lsdException w:name="toc 7" w:semiHidden="1" w:uiPriority="39" w:unhideWhenUsed="1"/>
+    <w:lsdException w:name="toc 8" w:semiHidden="1" w:uiPriority="39" w:unhideWhenUsed="1"/>
+    <w:lsdException w:name="toc 9" w:semiHidden="1" w:uiPriority="39" w:unhideWhenUsed="1"/>
+    <w:lsdException w:name="Normal Indent" w:semiHidden="1" w:unhideWhenUsed="1"/>
+    <w:lsdException w:name="footnote text" w:semiHidden="1" w:unhideWhenUsed="1"/>
+    <w:lsdException w:name="annotation text" w:semiHidden="1" w:unhideWhenUsed="1"/>
+    <w:lsdException w:name="header" w:semiHidden="1" w:unhideWhenUsed="1"/>
+    <w:lsdException w:name="footer" w:semiHidden="1" w:unhideWhenUsed="1"/>
+    <w:lsdException w:name="index heading" w:semiHidden="1" w:unhideWhenUsed="1"/>
+    <w:lsdException w:name="caption" w:semiHidden="1" w:uiPriority="35" w:unhideWhenUsed="1" w:qFormat="1"/>
+    <w:lsdException w:name="table of figures" w:semiHidden="1" w:unhideWhenUsed="1"/>
+    <w:lsdException w:name="envelope address" w:semiHidden="1" w:unhideWhenUsed="1"/>
+    <w:lsdException w:name="envelope return" w:semiHidden="1" w:unhideWhenUsed="1"/>
+    <w:lsdException w:name="footnote reference" w:semiHidden="1" w:unhideWhenUsed="1"/>
+    <w:lsdException w:name="annotation reference" w:semiHidden="1" w:unhideWhenUsed="1"/>
+    <w:lsdException w:name="line number" w:semiHidden="1" w:unhideWhenUsed="1"/>
+    <w:lsdException w:name="page number" w:semiHidden="1" w:unhideWhenUsed="1"/>
+    <w:lsdException w:name="endnote reference" w:semiHidden="1" w:unhideWhenUsed="1"/>
+    <w:lsdException w:name="endnote text" w:semiHidden="1" w:unhideWhenUsed="1"/>
+    <w:lsdException w:name="table of authorities" w:semiHidden="1" w:unhideWhenUsed="1"/>
+    <w:lsdException w:name="macro" w:semiHidden="1" w:unhideWhenUsed="1"/>
+    <w:lsdException w:name="toa heading" w:semiHidden="1" w:unhideWhenUsed="1"/>
+    <w:lsdException w:name="List" w:semiHidden="1" w:unhideWhenUsed="1"/>
+    <w:lsdException w:name="List Bullet" w:semiHidden="1" w:unhideWhenUsed="1"/>
+    <w:lsdException w:name="List Number" w:semiHidden="1" w:unhideWhenUsed="1"/>
+    <w:lsdException w:name="List 2" w:semiHidden="1" w:unhideWhenUsed="1"/>
+    <w:lsdException w:name="List 3" w:semiHidden="1" w:unhideWhenUsed="1"/>
+    <w:lsdException w:name="List 4" w:semiHidden="1" w:unhideWhenUsed="1"/>
+    <w:lsdException w:name="List 5" w:semiHidden="1" w:unhideWhenUsed="1"/>
+    <w:lsdException w:name="List Bullet 2" w:semiHidden="1" w:unhideWhenUsed="1"/>
+    <w:lsdException w:name="List Bullet 3" w:semiHidden="1" w:unhideWhenUsed="1"/>
+    <w:lsdException w:name="List Bullet 4" w:semiHidden="1" w:unhideWhenUsed="1"/>
+    <w:lsdException w:name="List Bullet 5" w:semiHidden="1" w:unhideWhenUsed="1"/>
+    <w:lsdException w:name="List Number 2" w:semiHidden="1" w:unhideWhenUsed="1"/>
+    <w:lsdException w:name="List Number 3" w:semiHidden="1" w:unhideWhenUsed="1"/>
+    <w:lsdException w:name="List Number 4" w:semiHidden="1" w:unhideWhenUsed="1"/>
+    <w:lsdException w:name="List Number 5" w:semiHidden="1" w:unhideWhenUsed="1"/>
+    <w:lsdException w:name="Title" w:uiPriority="10" w:qFormat="1"/>
+    <w:lsdException w:name="Closing" w:semiHidden="1" w:unhideWhenUsed="1"/>
+    <w:lsdException w:name="Signature" w:semiHidden="1" w:unhideWhenUsed="1"/>
+    <w:lsdException w:name="Default Paragraph Font" w:semiHidden="1" w:uiPriority="1" w:unhideWhenUsed="1"/>
+    <w:lsdException w:name="Body Text" w:semiHidden="1" w:unhideWhenUsed="1"/>
+    <w:lsdException w:name="Body Text Indent" w:semiHidden="1" w:unhideWhenUsed="1"/>
+    <w:lsdException w:name="List Continue" w:semiHidden="1" w:unhideWhenUsed="1"/>
+    <w:lsdException w:name="List Continue 2" w:semiHidden="1" w:unhideWhenUsed="1"/>
+    <w:lsdException w:name="List Continue 3" w:semiHidden="1" w:unhideWhenUsed="1"/>
+    <w:lsdException w:name="List Continue 4" w:semiHidden="1" w:unhideWhenUsed="1"/>
+    <w:lsdException w:name="List Continue 5" w:semiHidden="1" w:unhideWhenUsed="1"/>
+    <w:lsdException w:name="Message Header" w:semiHidden="1" w:unhideWhenUsed="1"/>
+    <w:lsdException w:name="Subtitle" w:uiPriority="11" w:qFormat="1"/>
+    <w:lsdException w:name="Salutation" w:semiHidden="1" w:unhideWhenUsed="1"/>
+    <w:lsdException w:name="Date" w:semiHidden="1" w:unhideWhenUsed="1"/>
+    <w:lsdException w:name="Body Text First Indent" w:semiHidden="1" w:unhideWhenUsed="1"/>
+    <w:lsdException w:name="Body Text First Indent 2" w:semiHidden="1" w:unhideWhenUsed="1"/>
+    <w:lsdException w:name="Note Heading" w:semiHidden="1" w:unhideWhenUsed="1"/>
+    <w:lsdException w:name="Body Text 2" w:semiHidden="1" w:unhideWhenUsed="1"/>
+    <w:lsdException w:name="Body Text 3" w:semiHidden="1" w:unhideWhenUsed="1"/>
+    <w:lsdException w:name="Body Text Indent 2" w:semiHidden="1" w:unhideWhenUsed="1"/>
+    <w:lsdException w:name="Body Text Indent 3" w:semiHidden="1" w:unhideWhenUsed="1"/>
+    <w:lsdException w:name="Block Text" w:semiHidden="1" w:unhideWhenUsed="1"/>
+    <w:lsdException w:name="Hyperlink" w:semiHidden="1" w:unhideWhenUsed="1"/>
+    <w:lsdException w:name="FollowedHyperlink" w:semiHidden="1" w:unhideWhenUsed="1"/>
+    <w:lsdException w:name="Strong" w:uiPriority="22" w:qFormat="1"/>
+    <w:lsdException w:name="Emphasis" w:uiPriority="20" w:qFormat="1"/>
+    <w:lsdException w:name="Document Map" w:semiHidden="1" w:unhideWhenUsed="1"/>
+    <w:lsdException w:name="Plain Text" w:semiHidden="1" w:unhideWhenUsed="1"/>
+    <w:lsdException w:name="E-mail Signature" w:semiHidden="1" w:unhideWhenUsed="1"/>
+    <w:lsdException w:name="HTML Top of Form" w:semiHidden="1" w:unhideWhenUsed="1"/>
+    <w:lsdException w:name="HTML Bottom of Form" w:semiHidden="1" w:unhideWhenUsed="1"/>
+    <w:lsdException w:name="Normal (Web)" w:semiHidden="1" w:unhideWhenUsed="1"/>
+    <w:lsdException w:name="HTML Acronym" w:semiHidden="1" w:unhideWhenUsed="1"/>
+    <w:lsdException w:name="HTML Address" w:semiHidden="1" w:unhideWhenUsed="1"/>
+    <w:lsdException w:name="HTML Cite" w:semiHidden="1" w:unhideWhenUsed="1"/>
+    <w:lsdException w:name="HTML Code" w:semiHidden="1" w:unhideWhenUsed="1"/>
+    <w:lsdException w:name="HTML Definition" w:semiHidden="1" w:unhideWhenUsed="1"/>
+    <w:lsdException w:name="HTML Keyboard" w:semiHidden="1" w:unhideWhenUsed="1"/>
+    <w:lsdException w:name="HTML Preformatted" w:semiHidden="1" w:unhideWhenUsed="1"/>
+    <w:lsdException w:name="HTML Sample" w:semiHidden="1" w:unhideWhenUsed="1"/>
+    <w:lsdException w:name="HTML Typewriter" w:semiHidden="1" w:unhideWhenUsed="1"/>
+    <w:lsdException w:name="HTML Variable" w:semiHidden="1" w:unhideWhenUsed="1"/>
+    <w:lsdException w:name="Normal Table" w:semiHidden="1" w:unhideWhenUsed="1"/>
+    <w:lsdException w:name="annotation subject" w:semiHidden="1" w:unhideWhenUsed="1"/>
+    <w:lsdException w:name="No List" w:semiHidden="1" w:unhideWhenUsed="1"/>
+    <w:lsdException w:name="Outline List 1" w:semiHidden="1" w:unhideWhenUsed="1"/>
+    <w:lsdException w:name="Outline List 2" w:semiHidden="1" w:unhideWhenUsed="1"/>
+    <w:lsdException w:name="Outline List 3" w:semiHidden="1" w:unhideWhenUsed="1"/>
+    <w:lsdException w:name="Table Simple 1" w:semiHidden="1" w:unhideWhenUsed="1"/>
+    <w:lsdException w:name="Table Simple 2" w:semiHidden="1" w:unhideWhenUsed="1"/>
+    <w:lsdException w:name="Table Simple 3" w:semiHidden="1" w:unhideWhenUsed="1"/>
+    <w:lsdException w:name="Table Classic 1" w:semiHidden="1" w:unhideWhenUsed="1"/>
+    <w:lsdException w:name="Table Classic 2" w:semiHidden="1" w:unhideWhenUsed="1"/>
+    <w:lsdException w:name="Table Classic 3" w:semiHidden="1" w:unhideWhenUsed="1"/>
+    <w:lsdException w:name="Table Classic 4" w:semiHidden="1" w:unhideWhenUsed="1"/>
+    <w:lsdException w:name="Table Colorful 1" w:semiHidden="1" w:unhideWhenUsed="1"/>
+    <w:lsdException w:name="Table Colorful 2" w:semiHidden="1" w:unhideWhenUsed="1"/>
+    <w:lsdException w:name="Table Colorful 3" w:semiHidden="1" w:unhideWhenUsed="1"/>
+    <w:lsdException w:name="Table Columns 1" w:semiHidden="1" w:unhideWhenUsed="1"/>
+    <w:lsdException w:name="Table Columns 2" w:semiHidden="1" w:unhideWhenUsed="1"/>
+    <w:lsdException w:name="Table Columns 3" w:semiHidden="1" w:unhideWhenUsed="1"/>
+    <w:lsdException w:name="Table Columns 4" w:semiHidden="1" w:unhideWhenUsed="1"/>
+    <w:lsdException w:name="Table Columns 5" w:semiHidden="1" w:unhideWhenUsed="1"/>
+    <w:lsdException w:name="Table Grid 1" w:semiHidden="1" w:unhideWhenUsed="1"/>
+    <w:lsdException w:name="Table Grid 2" w:semiHidden="1" w:unhideWhenUsed="1"/>
+    <w:lsdException w:name="Table Grid 3" w:semiHidden="1" w:unhideWhenUsed="1"/>
+    <w:lsdException w:name="Table Grid 4" w:semiHidden="1" w:unhideWhenUsed="1"/>
+    <w:lsdException w:name="Table Grid 5" w:semiHidden="1" w:unhideWhenUsed="1"/>
+    <w:lsdException w:name="Table Grid 6" w:semiHidden="1" w:unhideWhenUsed="1"/>
+    <w:lsdException w:name="Table Grid 7" w:semiHidden="1" w:unhideWhenUsed="1"/>
+    <w:lsdException w:name="Table Grid 8" w:semiHidden="1" w:unhideWhenUsed="1"/>
+    <w:lsdException w:name="Table List 1" w:semiHidden="1" w:unhideWhenUsed="1"/>
+    <w:lsdException w:name="Table List 2" w:semiHidden="1" w:unhideWhenUsed="1"/>
+    <w:lsdException w:name="Table List 3" w:semiHidden="1" w:unhideWhenUsed="1"/>
+    <w:lsdException w:name="Table List 4" w:semiHidden="1" w:unhideWhenUsed="1"/>
+    <w:lsdException w:name="Table List 5" w:semiHidden="1" w:unhideWhenUsed="1"/>
+    <w:lsdException w:name="Table List 6" w:semiHidden="1" w:unhideWhenUsed="1"/>
+    <w:lsdException w:name="Table List 7" w:semiHidden="1" w:unhideWhenUsed="1"/>
+    <w:lsdException w:name="Table List 8" w:semiHidden="1" w:unhideWhenUsed="1"/>
+    <w:lsdException w:name="Table 3D effects 1" w:semiHidden="1" w:unhideWhenUsed="1"/>
+    <w:lsdException w:name="Table 3D effects 2" w:semiHidden="1" w:unhideWhenUsed="1"/>
+    <w:lsdException w:name="Table 3D effects 3" w:semiHidden="1" w:unhideWhenUsed="1"/>
+    <w:lsdException w:name="Table Contemporary" w:semiHidden="1" w:unhideWhenUsed="1"/>
+    <w:lsdException w:name="Table Elegant" w:semiHidden="1" w:unhideWhenUsed="1"/>
+    <w:lsdException w:name="Table Professional" w:semiHidden="1" w:unhideWhenUsed="1"/>
+    <w:lsdException w:name="Table Subtle 1" w:semiHidden="1" w:unhideWhenUsed="1"/>
+    <w:lsdException w:name="Table Subtle 2" w:semiHidden="1" w:unhideWhenUsed="1"/>
+    <w:lsdException w:name="Table Web 1" w:semiHidden="1" w:unhideWhenUsed="1"/>
+    <w:lsdException w:name="Table Web 2" w:semiHidden="1" w:unhideWhenUsed="1"/>
+    <w:lsdException w:name="Table Web 3" w:semiHidden="1" w:unhideWhenUsed="1"/>
+    <w:lsdException w:name="Balloon Text" w:semiHidden="1" w:unhideWhenUsed="1"/>
+    <w:lsdException w:name="Table Grid" w:uiPriority="39"/>
+    <w:lsdException w:name="Table Theme" w:semiHidden="1" w:unhideWhenUsed="1"/>
+    <w:lsdException w:name="Placeholder Text" w:semiHidden="1"/>
+    <w:lsdException w:name="No Spacing" w:uiPriority="1" w:qFormat="1"/>
+    <w:lsdException w:name="Light Shading" w:uiPriority="60"/>
+    <w:lsdException w:name="Light List" w:uiPriority="61"/>
+    <w:lsdException w:name="Light Grid" w:uiPriority="62"/>
+    <w:lsdException w:name="Medium Shading 1" w:uiPriority="63"/>
+    <w:lsdException w:name="Medium Shading 2" w:uiPriority="64"/>
+    <w:lsdException w:name="Medium List 1" w:uiPriority="65"/>
+    <w:lsdException w:name="Medium List 2" w:uiPriority="66"/>
+    <w:lsdException w:name="Medium Grid 1" w:uiPriority="67"/>
+    <w:lsdException w:name="Medium Grid 2" w:uiPriority="68"/>
+    <w:lsdException w:name="Medium Grid 3" w:uiPriority="69"/>
+    <w:lsdException w:name="Dark List" w:uiPriority="70"/>
+    <w:lsdException w:name="Colorful Shading" w:uiPriority="71"/>
+    <w:lsdException w:name="Colorful List" w:uiPriority="72"/>
+    <w:lsdException w:name="Colorful Grid" w:uiPriority="73"/>
+    <w:lsdException w:name="Light Shading Accent 1" w:uiPriority="60"/>
+    <w:lsdException w:name="Light List Accent 1" w:uiPriority="61"/>
+    <w:lsdException w:name="Light Grid Accent 1" w:uiPriority="62"/>
+    <w:lsdException w:name="Medium Shading 1 Accent 1" w:uiPriority="63"/>
+    <w:lsdException w:name="Medium Shading 2 Accent 1" w:uiPriority="64"/>
+    <w:lsdException w:name="Medium List 1 Accent 1" w:uiPriority="65"/>
+    <w:lsdException w:name="Revision" w:semiHidden="1"/>
+    <w:lsdException w:name="List Paragraph" w:uiPriority="34" w:qFormat="1"/>
+    <w:lsdException w:name="Quote" w:uiPriority="29" w:qFormat="1"/>
+    <w:lsdException w:name="Intense Quote" w:uiPriority="30" w:qFormat="1"/>
+    <w:lsdException w:name="Medium List 2 Accent 1" w:uiPriority="66"/>
+    <w:lsdException w:name="Medium Grid 1 Accent 1" w:uiPriority="67"/>
+    <w:lsdException w:name="Medium Grid 2 Accent 1" w:uiPriority="68"/>
+    <w:lsdException w:name="Medium Grid 3 Accent 1" w:uiPriority="69"/>
+    <w:lsdException w:name="Dark List Accent 1" w:uiPriority="70"/>
+    <w:lsdException w:name="Colorful Shading Accent 1" w:uiPriority="71"/>
+    <w:lsdException w:name="Colorful List Accent 1" w:uiPriority="72"/>
+    <w:lsdException w:name="Colorful Grid Accent 1" w:uiPriority="73"/>
+    <w:lsdException w:name="Light Shading Accent 2" w:uiPriority="60"/>
+    <w:lsdException w:name="Light List Accent 2" w:uiPriority="61"/>
+    <w:lsdException w:name="Light Grid Accent 2" w:uiPriority="62"/>
+    <w:lsdException w:name="Medium Shading 1 Accent 2" w:uiPriority="63"/>
+    <w:lsdException w:name="Medium Shading 2 Accent 2" w:uiPriority="64"/>
+    <w:lsdException w:name="Medium List 1 Accent 2" w:uiPriority="65"/>
+    <w:lsdException w:name="Medium List 2 Accent 2" w:uiPriority="66"/>
+    <w:lsdException w:name="Medium Grid 1 Accent 2" w:uiPriority="67"/>
+    <w:lsdException w:name="Medium Grid 2 Accent 2" w:uiPriority="68"/>
+    <w:lsdException w:name="Medium Grid 3 Accent 2" w:uiPriority="69"/>
+    <w:lsdException w:name="Dark List Accent 2" w:uiPriority="70"/>
+    <w:lsdException w:name="Colorful Shading Accent 2" w:uiPriority="71"/>
+    <w:lsdException w:name="Colorful List Accent 2" w:uiPriority="72"/>
+    <w:lsdException w:name="Colorful Grid Accent 2" w:uiPriority="73"/>
+    <w:lsdException w:name="Light Shading Accent 3" w:uiPriority="60"/>
+    <w:lsdException w:name="Light List Accent 3" w:uiPriority="61"/>
+    <w:lsdException w:name="Light Grid Accent 3" w:uiPriority="62"/>
+    <w:lsdException w:name="Medium Shading 1 Accent 3" w:uiPriority="63"/>
+    <w:lsdException w:name="Medium Shading 2 Accent 3" w:uiPriority="64"/>
+    <w:lsdException w:name="Medium List 1 Accent 3" w:uiPriority="65"/>
+    <w:lsdException w:name="Medium List 2 Accent 3" w:uiPriority="66"/>
+    <w:lsdException w:name="Medium Grid 1 Accent 3" w:uiPriority="67"/>
+    <w:lsdException w:name="Medium Grid 2 Accent 3" w:uiPriority="68"/>
+    <w:lsdException w:name="Medium Grid 3 Accent 3" w:uiPriority="69"/>
+    <w:lsdException w:name="Dark List Accent 3" w:uiPriority="70"/>
+    <w:lsdException w:name="Colorful Shading Accent 3" w:uiPriority="71"/>
+    <w:lsdException w:name="Colorful List Accent 3" w:uiPriority="72"/>
+    <w:lsdException w:name="Colorful Grid Accent 3" w:uiPriority="73"/>
+    <w:lsdException w:name="Light Shading Accent 4" w:uiPriority="60"/>
+    <w:lsdException w:name="Light List Accent 4" w:uiPriority="61"/>
+    <w:lsdException w:name="Light Grid Accent 4" w:uiPriority="62"/>
+    <w:lsdException w:name="Medium Shading 1 Accent 4" w:uiPriority="63"/>
+    <w:lsdException w:name="Medium Shading 2 Accent 4" w:uiPriority="64"/>
+    <w:lsdException w:name="Medium List 1 Accent 4" w:uiPriority="65"/>
+    <w:lsdException w:name="Medium List 2 Accent 4" w:uiPriority="66"/>
+    <w:lsdException w:name="Medium Grid 1 Accent 4" w:uiPriority="67"/>
+    <w:lsdException w:name="Medium Grid 2 Accent 4" w:uiPriority="68"/>
+    <w:lsdException w:name="Medium Grid 3 Accent 4" w:uiPriority="69"/>
+    <w:lsdException w:name="Dark List Accent 4" w:uiPriority="70"/>
+    <w:lsdException w:name="Colorful Shading Accent 4" w:uiPriority="71"/>
+    <w:lsdException w:name="Colorful List Accent 4" w:uiPriority="72"/>
+    <w:lsdException w:name="Colorful Grid Accent 4" w:uiPriority="73"/>
+    <w:lsdException w:name="Light Shading Accent 5" w:uiPriority="60"/>
+    <w:lsdException w:name="Light List Accent 5" w:uiPriority="61"/>
+    <w:lsdException w:name="Light Grid Accent 5" w:uiPriority="62"/>
+    <w:lsdException w:name="Medium Shading 1 Accent 5" w:uiPriority="63"/>
+    <w:lsdException w:name="Medium Shading 2 Accent 5" w:uiPriority="64"/>
+    <w:lsdException w:name="Medium List 1 Accent 5" w:uiPriority="65"/>
+    <w:lsdException w:name="Medium List 2 Accent 5" w:uiPriority="66"/>
+    <w:lsdException w:name="Medium Grid 1 Accent 5" w:uiPriority="67"/>
+    <w:lsdException w:name="Medium Grid 2 Accent 5" w:uiPriority="68"/>
+    <w:lsdException w:name="Medium Grid 3 Accent 5" w:uiPriority="69"/>
+    <w:lsdException w:name="Dark List Accent 5" w:uiPriority="70"/>
+    <w:lsdException w:name="Colorful Shading Accent 5" w:uiPriority="71"/>
+    <w:lsdException w:name="Colorful List Accent 5" w:uiPriority="72"/>
+    <w:lsdException w:name="Colorful Grid Accent 5" w:uiPriority="73"/>
+    <w:lsdException w:name="Light Shading Accent 6" w:uiPriority="60"/>
+    <w:lsdException w:name="Light List Accent 6" w:uiPriority="61"/>
+    <w:lsdException w:name="Light Grid Accent 6" w:uiPriority="62"/>
+    <w:lsdException w:name="Medium Shading 1 Accent 6" w:uiPriority="63"/>
+    <w:lsdException w:name="Medium Shading 2 Accent 6" w:uiPriority="64"/>
+    <w:lsdException w:name="Medium List 1 Accent 6" w:uiPriority="65"/>
+    <w:lsdException w:name="Medium List 2 Accent 6" w:uiPriority="66"/>
+    <w:lsdException w:name="Medium Grid 1 Accent 6" w:uiPriority="67"/>
+    <w:lsdException w:name="Medium Grid 2 Accent 6" w:uiPriority="68"/>
+    <w:lsdException w:name="Medium Grid 3 Accent 6" w:uiPriority="69"/>
+    <w:lsdException w:name="Dark List Accent 6" w:uiPriority="70"/>
+    <w:lsdException w:name="Colorful Shading Accent 6" w:uiPriority="71"/>
+    <w:lsdException w:name="Colorful List Accent 6" w:uiPriority="72"/>
+    <w:lsdException w:name="Colorful Grid Accent 6" w:uiPriority="73"/>
+    <w:lsdException w:name="Subtle Emphasis" w:uiPriority="19" w:qFormat="1"/>
+    <w:lsdException w:name="Intense Emphasis" w:uiPriority="21" w:qFormat="1"/>
+    <w:lsdException w:name="Subtle Reference" w:uiPriority="31" w:qFormat="1"/>
+    <w:lsdException w:name="Intense Reference" w:uiPriority="32" w:qFormat="1"/>
+    <w:lsdException w:name="Book Title" w:uiPriority="33" w:qFormat="1"/>
+    <w:lsdException w:name="Bibliography" w:semiHidden="1" w:uiPriority="37" w:unhideWhenUsed="1"/>
+    <w:lsdException w:name="TOC Heading" w:semiHidden="1" w:uiPriority="39" w:unhideWhenUsed="1" w:qFormat="1"/>
+    <w:lsdException w:name="Plain Table 1" w:uiPriority="41"/>
+    <w:lsdException w:name="Plain Table 2" w:uiPriority="42"/>
+    <w:lsdException w:name="Plain Table 3" w:uiPriority="43"/>
+    <w:lsdException w:name="Plain Table 4" w:uiPriority="44"/>
+    <w:lsdException w:name="Plain Table 5" w:uiPriority="45"/>
+    <w:lsdException w:name="Grid Table Light" w:uiPriority="40"/>
+    <w:lsdException w:name="Grid Table 1 Light" w:uiPriority="46"/>
+    <w:lsdException w:name="Grid Table 2" w:uiPriority="47"/>
+    <w:lsdException w:name="Grid Table 3" w:uiPriority="48"/>
+    <w:lsdException w:name="Grid Table 4" w:uiPriority="49"/>
+    <w:lsdException w:name="Grid Table 5 Dark" w:uiPriority="50"/>
+    <w:lsdException w:name="Grid Table 6 Colorful" w:uiPriority="51"/>
+    <w:lsdException w:name="Grid Table 7 Colorful" w:uiPriority="52"/>
+    <w:lsdException w:name="Grid Table 1 Light Accent 1" w:uiPriority="46"/>
+    <w:lsdException w:name="Grid Table 2 Accent 1" w:uiPriority="47"/>
+    <w:lsdException w:name="Grid Table 3 Accent 1" w:uiPriority="48"/>
+    <w:lsdException w:name="Grid Table 4 Accent 1" w:uiPriority="49"/>
+    <w:lsdException w:name="Grid Table 5 Dark Accent 1" w:uiPriority="50"/>
+    <w:lsdException w:name="Grid Table 6 Colorful Accent 1" w:uiPriority="51"/>
+    <w:lsdException w:name="Grid Table 7 Colorful Accent 1" w:uiPriority="52"/>
+    <w:lsdException w:name="Grid Table 1 Light Accent 2" w:uiPriority="46"/>
+    <w:lsdException w:name="Grid Table 2 Accent 2" w:uiPriority="47"/>
+    <w:lsdException w:name="Grid Table 3 Accent 2" w:uiPriority="48"/>
+    <w:lsdException w:name="Grid Table 4 Accent 2" w:uiPriority="49"/>
+    <w:lsdException w:name="Grid Table 5 Dark Accent 2" w:uiPriority="50"/>
+    <w:lsdException w:name="Grid Table 6 Colorful Accent 2" w:uiPriority="51"/>
+    <w:lsdException w:name="Grid Table 7 Colorful Accent 2" w:uiPriority="52"/>
+    <w:lsdException w:name="Grid Table 1 Light Accent 3" w:uiPriority="46"/>
+    <w:lsdException w:name="Grid Table 2 Accent 3" w:uiPriority="47"/>
+    <w:lsdException w:name="Grid Table 3 Accent 3" w:uiPriority="48"/>
+    <w:lsdException w:name="Grid Table 4 Accent 3" w:uiPriority="49"/>
+    <w:lsdException w:name="Grid Table 5 Dark Accent 3" w:uiPriority="50"/>
+    <w:lsdException w:name="Grid Table 6 Colorful Accent 3" w:uiPriority="51"/>
+    <w:lsdException w:name="Grid Table 7 Colorful Accent 3" w:uiPriority="52"/>
+    <w:lsdException w:name="Grid Table 1 Light Accent 4" w:uiPriority="46"/>
+    <w:lsdException w:name="Grid Table 2 Accent 4" w:uiPriority="47"/>
+    <w:lsdException w:name="Grid Table 3 Accent 4" w:uiPriority="48"/>
+    <w:lsdException w:name="Grid Table 4 Accent 4" w:uiPriority="49"/>
+    <w:lsdException w:name="Grid Table 5 Dark Accent 4" w:uiPriority="50"/>
+    <w:lsdException w:name="Grid Table 6 Colorful Accent 4" w:uiPriority="51"/>
+    <w:lsdException w:name="Grid Table 7 Colorful Accent 4" w:uiPriority="52"/>
+    <w:lsdException w:name="Grid Table 1 Light Accent 5" w:uiPriority="46"/>
+    <w:lsdException w:name="Grid Table 2 Accent 5" w:uiPriority="47"/>
+    <w:lsdException w:name="Grid Table 3 Accent 5" w:uiPriority="48"/>
+    <w:lsdException w:name="Grid Table 4 Accent 5" w:uiPriority="49"/>
+    <w:lsdException w:name="Grid Table 5 Dark Accent 5" w:uiPriority="50"/>
+    <w:lsdException w:name="Grid Table 6 Colorful Accent 5" w:uiPriority="51"/>
+    <w:lsdException w:name="Grid Table 7 Colorful Accent 5" w:uiPriority="52"/>
+    <w:lsdException w:name="Grid Table 1 Light Accent 6" w:uiPriority="46"/>
+    <w:lsdException w:name="Grid Table 2 Accent 6" w:uiPriority="47"/>
+    <w:lsdException w:name="Grid Table 3 Accent 6" w:uiPriority="48"/>
+    <w:lsdException w:name="Grid Table 4 Accent 6" w:uiPriority="49"/>
+    <w:lsdException w:name="Grid Table 5 Dark Accent 6" w:uiPriority="50"/>
+    <w:lsdException w:name="Grid Table 6 Colorful Accent 6" w:uiPriority="51"/>
+    <w:lsdException w:name="Grid Table 7 Colorful Accent 6" w:uiPriority="52"/>
+    <w:lsdException w:name="List Table 1 Light" w:uiPriority="46"/>
+    <w:lsdException w:name="List Table 2" w:uiPriority="47"/>
+    <w:lsdException w:name="List Table 3" w:uiPriority="48"/>
+    <w:lsdException w:name="List Table 4" w:uiPriority="49"/>
+    <w:lsdException w:name="List Table 5 Dark" w:uiPriority="50"/>
+    <w:lsdException w:name="List Table 6 Colorful" w:uiPriority="51"/>
+    <w:lsdException w:name="List Table 7 Colorful" w:uiPriority="52"/>
+    <w:lsdException w:name="List Table 1 Light Accent 1" w:uiPriority="46"/>
+    <w:lsdException w:name="List Table 2 Accent 1" w:uiPriority="47"/>
+    <w:lsdException w:name="List Table 3 Accent 1" w:uiPriority="48"/>
+    <w:lsdException w:name="List Table 4 Accent 1" w:uiPriority="49"/>
+    <w:lsdException w:name="List Table 5 Dark Accent 1" w:uiPriority="50"/>
+    <w:lsdException w:name="List Table 6 Colorful Accent 1" w:uiPriority="51"/>
+    <w:lsdException w:name="List Table 7 Colorful Accent 1" w:uiPriority="52"/>
+    <w:lsdException w:name="List Table 1 Light Accent 2" w:uiPriority="46"/>
+    <w:lsdException w:name="List Table 2 Accent 2" w:uiPriority="47"/>
+    <w:lsdException w:name="List Table 3 Accent 2" w:uiPriority="48"/>
+    <w:lsdException w:name="List Table 4 Accent 2" w:uiPriority="49"/>
+    <w:lsdException w:name="List Table 5 Dark Accent 2" w:uiPriority="50"/>
+    <w:lsdException w:name="List Table 6 Colorful Accent 2" w:uiPriority="51"/>
+    <w:lsdException w:name="List Table 7 Colorful Accent 2" w:uiPriority="52"/>
+    <w:lsdException w:name="List Table 1 Light Accent 3" w:uiPriority="46"/>
+    <w:lsdException w:name="List Table 2 Accent 3" w:uiPriority="47"/>
+    <w:lsdException w:name="List Table 3 Accent 3" w:uiPriority="48"/>
+    <w:lsdException w:name="List Table 4 Accent 3" w:uiPriority="49"/>
+    <w:lsdException w:name="List Table 5 Dark Accent 3" w:uiPriority="50"/>
+    <w:lsdException w:name="List Table 6 Colorful Accent 3" w:uiPriority="51"/>
+    <w:lsdException w:name="List Table 7 Colorful Accent 3" w:uiPriority="52"/>
+    <w:lsdException w:name="List Table 1 Light Accent 4" w:uiPriority="46"/>
+    <w:lsdException w:name="List Table 2 Accent 4" w:uiPriority="47"/>
+    <w:lsdException w:name="List Table 3 Accent 4" w:uiPriority="48"/>
+    <w:lsdException w:name="List Table 4 Accent 4" w:uiPriority="49"/>
+    <w:lsdException w:name="List Table 5 Dark Accent 4" w:uiPriority="50"/>
+    <w:lsdException w:name="List Table 6 Colorful Accent 4" w:uiPriority="51"/>
+    <w:lsdException w:name="List Table 7 Colorful Accent 4" w:uiPriority="52"/>
+    <w:lsdException w:name="List Table 1 Light Accent 5" w:uiPriority="46"/>
+    <w:lsdException w:name="List Table 2 Accent 5" w:uiPriority="47"/>
+    <w:lsdException w:name="List Table 3 Accent 5" w:uiPriority="48"/>
+    <w:lsdException w:name="List Table 4 Accent 5" w:uiPriority="49"/>
+    <w:lsdException w:name="List Table 5 Dark Accent 5" w:uiPriority="50"/>
+    <w:lsdException w:name="List Table 6 Colorful Accent 5" w:uiPriority="51"/>
+    <w:lsdException w:name="List Table 7 Colorful Accent 5" w:uiPriority="52"/>
+    <w:lsdException w:name="List Table 1 Light Accent 6" w:uiPriority="46"/>
+    <w:lsdException w:name="List Table 2 Accent 6" w:uiPriority="47"/>
+    <w:lsdException w:name="List Table 3 Accent 6" w:uiPriority="48"/>
+    <w:lsdException w:name="List Table 4 Accent 6" w:uiPriority="49"/>
+    <w:lsdException w:name="List Table 5 Dark Accent 6" w:uiPriority="50"/>
+    <w:lsdException w:name="List Table 6 Colorful Accent 6" w:uiPriority="51"/>
+    <w:lsdException w:name="List Table 7 Colorful Accent 6" w:uiPriority="52"/>
+    <w:lsdException w:name="Mention" w:semiHidden="1" w:unhideWhenUsed="1"/>
+    <w:lsdException w:name="Smart Hyperlink" w:semiHidden="1" w:unhideWhenUsed="1"/>
+    <w:lsdException w:name="Hashtag" w:semiHidden="1" w:unhideWhenUsed="1"/>
+    <w:lsdException w:name="Unresolved Mention" w:semiHidden="1" w:unhideWhenUsed="1"/>
+    <w:lsdException w:name="Smart Link" w:semiHidden="1" w:unhideWhenUsed="1"/>
+  </w:latentStyles>
+  <w:style w:type="paragraph" w:default="1" w:styleId="Normal">
+    <w:name w:val="Normal"/>
+    <w:qFormat/>
+  </w:style>
+  <w:style w:type="character" w:default="1" w:styleId="Policepardfaut">
+    <w:name w:val="Default Paragraph Font"/>
+    <w:uiPriority w:val="1"/>
+    <w:semiHidden/>
+    <w:unhideWhenUsed/>
+  </w:style>
+  <w:style w:type="table" w:default="1" w:styleId="TableauNormal">
+    <w:name w:val="Normal Table"/>
+    <w:uiPriority w:val="99"/>
+    <w:semiHidden/>
+    <w:unhideWhenUsed/>
+    <w:tblPr>
+      <w:tblInd w:w="0" w:type="dxa"/>
+      <w:tblCellMar>
+        <w:top w:w="0" w:type="dxa"/>
+        <w:left w:w="108" w:type="dxa"/>
+        <w:bottom w:w="0" w:type="dxa"/>
+        <w:right w:w="108" w:type="dxa"/>
+      </w:tblCellMar>
+    </w:tblPr>
+  </w:style>
+  <w:style w:type="numbering" w:default="1" w:styleId="Aucuneliste">
+    <w:name w:val="No List"/>
+    <w:uiPriority w:val="99"/>
+    <w:semiHidden/>
+    <w:unhideWhenUsed/>
+  </w:style>
+  <w:style w:type="character" w:styleId="Textedelespacerserv">
+    <w:name w:val="Placeholder Text"/>
+    <w:basedOn w:val="Policepardfaut"/>
+    <w:uiPriority w:val="99"/>
+    <w:semiHidden/>
+    <w:rsid w:val="001A116B"/>
+    <w:rPr>
+      <w:color w:val="808080"/>
+    </w:rPr>
+  </w:style>
+</w:styles>
+</file>
+
+<file path=word/glossary/webSettings.xml><?xml version="1.0" encoding="utf-8"?>
+<w:webSettings xmlns:mc="http://schemas.openxmlformats.org/markup-compatibility/2006" xmlns:r="http://schemas.openxmlformats.org/officeDocument/2006/relationships" xmlns:w="http://schemas.openxmlformats.org/wordprocessingml/2006/main" xmlns:w14="http://schemas.microsoft.com/office/word/2010/wordml" xmlns:w15="http://schemas.microsoft.com/office/word/2012/wordml" xmlns:w16cex="http://schemas.microsoft.com/office/word/2018/wordml/cex" xmlns:w16cid="http://schemas.microsoft.com/office/word/2016/wordml/cid" xmlns:w16="http://schemas.microsoft.com/office/word/2018/wordml" xmlns:w16sdtdh="http://schemas.microsoft.com/office/word/2020/wordml/sdtdatahash" xmlns:w16se="http://schemas.microsoft.com/office/word/2015/wordml/symex" mc:Ignorable="w14 w15 w16se w16cid w16 w16cex w16sdtdh">
+  <w:optimizeForBrowser/>
+  <w:allowPNG/>
+</w:webSettings>
 </file>
 
 <file path=word/theme/theme1.xml><?xml version="1.0" encoding="utf-8"?>

</xml_diff>

<commit_message>
Ajout de la génération par atelier
</commit_message>
<xml_diff>
--- a/Rapport.docx
+++ b/Rapport.docx
@@ -40,6 +40,7 @@
               <w:dataBinding w:prefixMappings="xmlns:ns0='http://purl.org/dc/elements/1.1/' xmlns:ns1='http://schemas.openxmlformats.org/package/2006/metadata/core-properties' " w:xpath="/ns1:coreProperties[1]/ns1:category[1]" w:storeItemID="{6C3C8BC8-F283-45AE-878A-BAB7291924A1}"/>
               <w:text/>
             </w:sdtPr>
+            <w:sdtEndPr/>
             <w:sdtContent>
               <w:p>
                 <w:pPr>
@@ -139,6 +140,7 @@
         <w:dataBinding w:prefixMappings="xmlns:ns0='http://schemas.openxmlformats.org/officeDocument/2006/extended-properties' " w:xpath="/ns0:Properties[1]/ns0:Company[1]" w:storeItemID="{6668398D-A668-4E3E-A5EB-62B293D839F1}"/>
         <w:text/>
       </w:sdtPr>
+      <w:sdtEndPr/>
       <w:sdtContent>
         <w:p>
           <w:pPr>
@@ -220,6 +222,7 @@
         <w:dataBinding w:prefixMappings="xmlns:ns0='http://schemas.microsoft.com/office/2006/coverPageProps' " w:xpath="/ns0:CoverPageProperties[1]/ns0:CompanyFax[1]" w:storeItemID="{55AF091B-3C7A-41E3-B477-F2FDAA23CFDA}"/>
         <w:text/>
       </w:sdtPr>
+      <w:sdtEndPr/>
       <w:sdtContent>
         <w:p>
           <w:pPr>
@@ -500,14 +503,24 @@
           <w:dataBinding w:prefixMappings="xmlns:ns0='http://purl.org/dc/elements/1.1/' xmlns:ns1='http://schemas.openxmlformats.org/package/2006/metadata/core-properties' " w:xpath="/ns1:coreProperties[1]/ns1:contentStatus[1]" w:storeItemID="{6C3C8BC8-F283-45AE-878A-BAB7291924A1}"/>
           <w:text/>
         </w:sdtPr>
+        <w:sdtEndPr/>
         <w:sdtContent>
           <w:r>
             <w:rPr>
               <w:rStyle w:val="Textedelespacerserv"/>
               <w:color w:val="000000" w:themeColor="text1"/>
             </w:rPr>
-            <w:t>[État ]</w:t>
+            <w:t>[</w:t>
           </w:r>
+          <w:proofErr w:type="gramStart"/>
+          <w:r>
+            <w:rPr>
+              <w:rStyle w:val="Textedelespacerserv"/>
+              <w:color w:val="000000" w:themeColor="text1"/>
+            </w:rPr>
+            <w:t>État ]</w:t>
+          </w:r>
+          <w:proofErr w:type="gramEnd"/>
         </w:sdtContent>
       </w:sdt>
       <w:r>
@@ -10313,14 +10326,27 @@
       <w:r>
         <w:t xml:space="preserve">Tableau </w:t>
       </w:r>
-      <w:fldSimple w:instr=" SEQ Tableau \* ARABIC ">
-        <w:r>
-          <w:rPr>
-            <w:noProof/>
-          </w:rPr>
-          <w:t>1</w:t>
-        </w:r>
-      </w:fldSimple>
+      <w:r>
+        <w:fldChar w:fldCharType="begin"/>
+      </w:r>
+      <w:r>
+        <w:instrText xml:space="preserve"> SEQ Tableau \* ARABIC </w:instrText>
+      </w:r>
+      <w:r>
+        <w:fldChar w:fldCharType="separate"/>
+      </w:r>
+      <w:r>
+        <w:rPr>
+          <w:noProof/>
+        </w:rPr>
+        <w:t>1</w:t>
+      </w:r>
+      <w:r>
+        <w:rPr>
+          <w:noProof/>
+        </w:rPr>
+        <w:fldChar w:fldCharType="end"/>
+      </w:r>
       <w:r>
         <w:t xml:space="preserve"> : Liste des acteurs</w:t>
       </w:r>
@@ -11819,14 +11845,27 @@
       <w:r>
         <w:t xml:space="preserve">Tableau </w:t>
       </w:r>
-      <w:fldSimple w:instr=" SEQ Tableau \* ARABIC ">
-        <w:r>
-          <w:rPr>
-            <w:noProof/>
-          </w:rPr>
-          <w:t>2</w:t>
-        </w:r>
-      </w:fldSimple>
+      <w:r>
+        <w:fldChar w:fldCharType="begin"/>
+      </w:r>
+      <w:r>
+        <w:instrText xml:space="preserve"> SEQ Tableau \* ARABIC </w:instrText>
+      </w:r>
+      <w:r>
+        <w:fldChar w:fldCharType="separate"/>
+      </w:r>
+      <w:r>
+        <w:rPr>
+          <w:noProof/>
+        </w:rPr>
+        <w:t>2</w:t>
+      </w:r>
+      <w:r>
+        <w:rPr>
+          <w:noProof/>
+        </w:rPr>
+        <w:fldChar w:fldCharType="end"/>
+      </w:r>
       <w:r>
         <w:t>: RACI</w:t>
       </w:r>
@@ -12117,14 +12156,27 @@
       <w:r>
         <w:t xml:space="preserve">Tableau </w:t>
       </w:r>
-      <w:fldSimple w:instr=" SEQ Tableau \* ARABIC ">
-        <w:r>
-          <w:rPr>
-            <w:noProof/>
-          </w:rPr>
-          <w:t>3</w:t>
-        </w:r>
-      </w:fldSimple>
+      <w:r>
+        <w:fldChar w:fldCharType="begin"/>
+      </w:r>
+      <w:r>
+        <w:instrText xml:space="preserve"> SEQ Tableau \* ARABIC </w:instrText>
+      </w:r>
+      <w:r>
+        <w:fldChar w:fldCharType="separate"/>
+      </w:r>
+      <w:r>
+        <w:rPr>
+          <w:noProof/>
+        </w:rPr>
+        <w:t>3</w:t>
+      </w:r>
+      <w:r>
+        <w:rPr>
+          <w:noProof/>
+        </w:rPr>
+        <w:fldChar w:fldCharType="end"/>
+      </w:r>
       <w:r>
         <w:t xml:space="preserve"> : Tableau des </w:t>
       </w:r>
@@ -12294,14 +12346,27 @@
       <w:r>
         <w:t xml:space="preserve">Tableau </w:t>
       </w:r>
-      <w:fldSimple w:instr=" SEQ Tableau \* ARABIC ">
-        <w:r>
-          <w:rPr>
-            <w:noProof/>
-          </w:rPr>
-          <w:t>4</w:t>
-        </w:r>
-      </w:fldSimple>
+      <w:r>
+        <w:fldChar w:fldCharType="begin"/>
+      </w:r>
+      <w:r>
+        <w:instrText xml:space="preserve"> SEQ Tableau \* ARABIC </w:instrText>
+      </w:r>
+      <w:r>
+        <w:fldChar w:fldCharType="separate"/>
+      </w:r>
+      <w:r>
+        <w:rPr>
+          <w:noProof/>
+        </w:rPr>
+        <w:t>4</w:t>
+      </w:r>
+      <w:r>
+        <w:rPr>
+          <w:noProof/>
+        </w:rPr>
+        <w:fldChar w:fldCharType="end"/>
+      </w:r>
       <w:r>
         <w:t xml:space="preserve"> : Liste des biens supports</w:t>
       </w:r>
@@ -13253,14 +13318,27 @@
       <w:r>
         <w:t xml:space="preserve">Tableau </w:t>
       </w:r>
-      <w:fldSimple w:instr=" SEQ Tableau \* ARABIC ">
-        <w:r>
-          <w:rPr>
-            <w:noProof/>
-          </w:rPr>
-          <w:t>5</w:t>
-        </w:r>
-      </w:fldSimple>
+      <w:r>
+        <w:fldChar w:fldCharType="begin"/>
+      </w:r>
+      <w:r>
+        <w:instrText xml:space="preserve"> SEQ Tableau \* ARABIC </w:instrText>
+      </w:r>
+      <w:r>
+        <w:fldChar w:fldCharType="separate"/>
+      </w:r>
+      <w:r>
+        <w:rPr>
+          <w:noProof/>
+        </w:rPr>
+        <w:t>5</w:t>
+      </w:r>
+      <w:r>
+        <w:rPr>
+          <w:noProof/>
+        </w:rPr>
+        <w:fldChar w:fldCharType="end"/>
+      </w:r>
       <w:r>
         <w:t xml:space="preserve"> : Tableau des missions</w:t>
       </w:r>
@@ -13431,14 +13509,27 @@
       <w:r>
         <w:t xml:space="preserve">Tableau </w:t>
       </w:r>
-      <w:fldSimple w:instr=" SEQ Tableau \* ARABIC ">
-        <w:r>
-          <w:rPr>
-            <w:noProof/>
-          </w:rPr>
-          <w:t>6</w:t>
-        </w:r>
-      </w:fldSimple>
+      <w:r>
+        <w:fldChar w:fldCharType="begin"/>
+      </w:r>
+      <w:r>
+        <w:instrText xml:space="preserve"> SEQ Tableau \* ARABIC </w:instrText>
+      </w:r>
+      <w:r>
+        <w:fldChar w:fldCharType="separate"/>
+      </w:r>
+      <w:r>
+        <w:rPr>
+          <w:noProof/>
+        </w:rPr>
+        <w:t>6</w:t>
+      </w:r>
+      <w:r>
+        <w:rPr>
+          <w:noProof/>
+        </w:rPr>
+        <w:fldChar w:fldCharType="end"/>
+      </w:r>
       <w:r>
         <w:t xml:space="preserve"> : Tableau des échelles de gravité</w:t>
       </w:r>
@@ -13721,14 +13812,27 @@
       <w:r>
         <w:t xml:space="preserve">Tableau </w:t>
       </w:r>
-      <w:fldSimple w:instr=" SEQ Tableau \* ARABIC ">
-        <w:r>
-          <w:rPr>
-            <w:noProof/>
-          </w:rPr>
-          <w:t>7</w:t>
-        </w:r>
-      </w:fldSimple>
+      <w:r>
+        <w:fldChar w:fldCharType="begin"/>
+      </w:r>
+      <w:r>
+        <w:instrText xml:space="preserve"> SEQ Tableau \* ARABIC </w:instrText>
+      </w:r>
+      <w:r>
+        <w:fldChar w:fldCharType="separate"/>
+      </w:r>
+      <w:r>
+        <w:rPr>
+          <w:noProof/>
+        </w:rPr>
+        <w:t>7</w:t>
+      </w:r>
+      <w:r>
+        <w:rPr>
+          <w:noProof/>
+        </w:rPr>
+        <w:fldChar w:fldCharType="end"/>
+      </w:r>
       <w:r>
         <w:t xml:space="preserve"> : Détails des niveaux </w:t>
       </w:r>
@@ -13788,14 +13892,27 @@
       <w:r>
         <w:t xml:space="preserve">Tableau </w:t>
       </w:r>
-      <w:fldSimple w:instr=" SEQ Tableau \* ARABIC ">
-        <w:r>
-          <w:rPr>
-            <w:noProof/>
-          </w:rPr>
-          <w:t>8</w:t>
-        </w:r>
-      </w:fldSimple>
+      <w:r>
+        <w:fldChar w:fldCharType="begin"/>
+      </w:r>
+      <w:r>
+        <w:instrText xml:space="preserve"> SEQ Tableau \* ARABIC </w:instrText>
+      </w:r>
+      <w:r>
+        <w:fldChar w:fldCharType="separate"/>
+      </w:r>
+      <w:r>
+        <w:rPr>
+          <w:noProof/>
+        </w:rPr>
+        <w:t>8</w:t>
+      </w:r>
+      <w:r>
+        <w:rPr>
+          <w:noProof/>
+        </w:rPr>
+        <w:fldChar w:fldCharType="end"/>
+      </w:r>
       <w:r>
         <w:t xml:space="preserve"> : Détails des niveaux de </w:t>
       </w:r>
@@ -14459,14 +14576,27 @@
       <w:r>
         <w:t xml:space="preserve">Tableau </w:t>
       </w:r>
-      <w:fldSimple w:instr=" SEQ Tableau \* ARABIC ">
-        <w:r>
-          <w:rPr>
-            <w:noProof/>
-          </w:rPr>
-          <w:t>9</w:t>
-        </w:r>
-      </w:fldSimple>
+      <w:r>
+        <w:fldChar w:fldCharType="begin"/>
+      </w:r>
+      <w:r>
+        <w:instrText xml:space="preserve"> SEQ Tableau \* ARABIC </w:instrText>
+      </w:r>
+      <w:r>
+        <w:fldChar w:fldCharType="separate"/>
+      </w:r>
+      <w:r>
+        <w:rPr>
+          <w:noProof/>
+        </w:rPr>
+        <w:t>9</w:t>
+      </w:r>
+      <w:r>
+        <w:rPr>
+          <w:noProof/>
+        </w:rPr>
+        <w:fldChar w:fldCharType="end"/>
+      </w:r>
       <w:r>
         <w:t xml:space="preserve"> : Détails des événements redoutés</w:t>
       </w:r>
@@ -14710,14 +14840,27 @@
       <w:r>
         <w:t xml:space="preserve">Tableau </w:t>
       </w:r>
-      <w:fldSimple w:instr=" SEQ Tableau \* ARABIC ">
-        <w:r>
-          <w:rPr>
-            <w:noProof/>
-          </w:rPr>
-          <w:t>10</w:t>
-        </w:r>
-      </w:fldSimple>
+      <w:r>
+        <w:fldChar w:fldCharType="begin"/>
+      </w:r>
+      <w:r>
+        <w:instrText xml:space="preserve"> SEQ Tableau \* ARABIC </w:instrText>
+      </w:r>
+      <w:r>
+        <w:fldChar w:fldCharType="separate"/>
+      </w:r>
+      <w:r>
+        <w:rPr>
+          <w:noProof/>
+        </w:rPr>
+        <w:t>10</w:t>
+      </w:r>
+      <w:r>
+        <w:rPr>
+          <w:noProof/>
+        </w:rPr>
+        <w:fldChar w:fldCharType="end"/>
+      </w:r>
       <w:r>
         <w:t xml:space="preserve"> : Liste des socles de sécurité</w:t>
       </w:r>
@@ -14755,19 +14898,8 @@
         <w:pStyle w:val="Titre4"/>
       </w:pPr>
       <w:bookmarkStart w:id="40" w:name="_Toc73371648"/>
-      <w:commentRangeStart w:id="41"/>
       <w:r>
         <w:t>Etat de prise en compte du socle XXX</w:t>
-      </w:r>
-      <w:commentRangeEnd w:id="41"/>
-      <w:r>
-        <w:rPr>
-          <w:rStyle w:val="Marquedecommentaire"/>
-          <w:rFonts w:asciiTheme="minorHAnsi" w:eastAsiaTheme="minorHAnsi" w:hAnsiTheme="minorHAnsi" w:cstheme="minorBidi"/>
-          <w:i w:val="0"/>
-          <w:iCs w:val="0"/>
-        </w:rPr>
-        <w:commentReference w:id="41"/>
       </w:r>
       <w:bookmarkEnd w:id="40"/>
     </w:p>
@@ -34511,22 +34643,35 @@
       <w:pPr>
         <w:pStyle w:val="Lgende"/>
       </w:pPr>
-      <w:bookmarkStart w:id="42" w:name="_Toc73371703"/>
+      <w:bookmarkStart w:id="41" w:name="_Toc73371703"/>
       <w:r>
         <w:t xml:space="preserve">Tableau </w:t>
       </w:r>
-      <w:fldSimple w:instr=" SEQ Tableau \* ARABIC ">
-        <w:r>
-          <w:rPr>
-            <w:noProof/>
-          </w:rPr>
-          <w:t>11</w:t>
-        </w:r>
-      </w:fldSimple>
+      <w:r>
+        <w:fldChar w:fldCharType="begin"/>
+      </w:r>
+      <w:r>
+        <w:instrText xml:space="preserve"> SEQ Tableau \* ARABIC </w:instrText>
+      </w:r>
+      <w:r>
+        <w:fldChar w:fldCharType="separate"/>
+      </w:r>
+      <w:r>
+        <w:rPr>
+          <w:noProof/>
+        </w:rPr>
+        <w:t>11</w:t>
+      </w:r>
+      <w:r>
+        <w:rPr>
+          <w:noProof/>
+        </w:rPr>
+        <w:fldChar w:fldCharType="end"/>
+      </w:r>
       <w:r>
         <w:t xml:space="preserve"> : socle de sécurité XXX</w:t>
       </w:r>
-      <w:bookmarkEnd w:id="42"/>
+      <w:bookmarkEnd w:id="41"/>
     </w:p>
     <w:p>
       <w:pPr>
@@ -34547,9 +34692,9 @@
       <w:pPr>
         <w:pStyle w:val="Titre1"/>
       </w:pPr>
-      <w:bookmarkStart w:id="43" w:name="_Toc71625966"/>
-      <w:bookmarkStart w:id="44" w:name="_Toc71626261"/>
-      <w:bookmarkStart w:id="45" w:name="_Toc73371649"/>
+      <w:bookmarkStart w:id="42" w:name="_Toc71625966"/>
+      <w:bookmarkStart w:id="43" w:name="_Toc71626261"/>
+      <w:bookmarkStart w:id="44" w:name="_Toc73371649"/>
       <w:r>
         <w:lastRenderedPageBreak/>
         <w:t xml:space="preserve">Activité 2 </w:t>
@@ -34566,18 +34711,18 @@
       <w:r>
         <w:t xml:space="preserve"> de risque</w:t>
       </w:r>
+      <w:bookmarkEnd w:id="42"/>
       <w:bookmarkEnd w:id="43"/>
       <w:bookmarkEnd w:id="44"/>
-      <w:bookmarkEnd w:id="45"/>
     </w:p>
     <w:p/>
     <w:p>
       <w:pPr>
         <w:pStyle w:val="Titre2"/>
       </w:pPr>
-      <w:bookmarkStart w:id="46" w:name="_Toc71625967"/>
-      <w:bookmarkStart w:id="47" w:name="_Toc71626262"/>
-      <w:bookmarkStart w:id="48" w:name="_Toc73371650"/>
+      <w:bookmarkStart w:id="45" w:name="_Toc71625967"/>
+      <w:bookmarkStart w:id="46" w:name="_Toc71626262"/>
+      <w:bookmarkStart w:id="47" w:name="_Toc73371650"/>
       <w:r>
         <w:t xml:space="preserve">Activité 2.a </w:t>
       </w:r>
@@ -34587,20 +34732,20 @@
       <w:r>
         <w:t>Identifier les sources de risques et les objectifs</w:t>
       </w:r>
+      <w:bookmarkEnd w:id="45"/>
       <w:bookmarkEnd w:id="46"/>
       <w:bookmarkEnd w:id="47"/>
-      <w:bookmarkEnd w:id="48"/>
     </w:p>
     <w:p/>
     <w:p>
       <w:pPr>
         <w:pStyle w:val="Titre3"/>
       </w:pPr>
-      <w:bookmarkStart w:id="49" w:name="_Toc73371651"/>
+      <w:bookmarkStart w:id="48" w:name="_Toc73371651"/>
       <w:r>
         <w:t>Sources de risque et objectifs visés</w:t>
       </w:r>
-      <w:bookmarkEnd w:id="49"/>
+      <w:bookmarkEnd w:id="48"/>
     </w:p>
     <w:tbl>
       <w:tblGrid>
@@ -34880,22 +35025,35 @@
       <w:pPr>
         <w:pStyle w:val="Lgende"/>
       </w:pPr>
-      <w:bookmarkStart w:id="50" w:name="_Toc73371704"/>
+      <w:bookmarkStart w:id="49" w:name="_Toc73371704"/>
       <w:r>
         <w:t xml:space="preserve">Tableau </w:t>
       </w:r>
-      <w:fldSimple w:instr=" SEQ Tableau \* ARABIC ">
-        <w:r>
-          <w:rPr>
-            <w:noProof/>
-          </w:rPr>
-          <w:t>12</w:t>
-        </w:r>
-      </w:fldSimple>
+      <w:r>
+        <w:fldChar w:fldCharType="begin"/>
+      </w:r>
+      <w:r>
+        <w:instrText xml:space="preserve"> SEQ Tableau \* ARABIC </w:instrText>
+      </w:r>
+      <w:r>
+        <w:fldChar w:fldCharType="separate"/>
+      </w:r>
+      <w:r>
+        <w:rPr>
+          <w:noProof/>
+        </w:rPr>
+        <w:t>12</w:t>
+      </w:r>
+      <w:r>
+        <w:rPr>
+          <w:noProof/>
+        </w:rPr>
+        <w:fldChar w:fldCharType="end"/>
+      </w:r>
       <w:r>
         <w:t xml:space="preserve"> : Source de risques et objectifs visés</w:t>
       </w:r>
-      <w:bookmarkEnd w:id="50"/>
+      <w:bookmarkEnd w:id="49"/>
     </w:p>
     <w:p>
       <w:pPr>
@@ -34916,9 +35074,9 @@
       <w:pPr>
         <w:pStyle w:val="Titre2"/>
       </w:pPr>
-      <w:bookmarkStart w:id="51" w:name="_Toc71625968"/>
-      <w:bookmarkStart w:id="52" w:name="_Toc71626263"/>
-      <w:bookmarkStart w:id="53" w:name="_Toc73371652"/>
+      <w:bookmarkStart w:id="50" w:name="_Toc71625968"/>
+      <w:bookmarkStart w:id="51" w:name="_Toc71626263"/>
+      <w:bookmarkStart w:id="52" w:name="_Toc73371652"/>
       <w:r>
         <w:lastRenderedPageBreak/>
         <w:t xml:space="preserve">Activité 2.b </w:t>
@@ -34929,9 +35087,9 @@
       <w:r>
         <w:t>Évaluer les couples sources de risque/objectifs visés</w:t>
       </w:r>
+      <w:bookmarkEnd w:id="50"/>
       <w:bookmarkEnd w:id="51"/>
       <w:bookmarkEnd w:id="52"/>
-      <w:bookmarkEnd w:id="53"/>
     </w:p>
     <w:p>
       <w:pPr>
@@ -34946,11 +35104,11 @@
       <w:pPr>
         <w:pStyle w:val="Titre3"/>
       </w:pPr>
-      <w:bookmarkStart w:id="54" w:name="_Toc73371653"/>
+      <w:bookmarkStart w:id="53" w:name="_Toc73371653"/>
       <w:r>
         <w:t>Évaluation des sources de risques</w:t>
       </w:r>
-      <w:bookmarkEnd w:id="54"/>
+      <w:bookmarkEnd w:id="53"/>
     </w:p>
     <w:tbl>
       <w:tblGrid>
@@ -35552,25 +35710,38 @@
       <w:pPr>
         <w:pStyle w:val="Lgende"/>
       </w:pPr>
-      <w:bookmarkStart w:id="55" w:name="_Toc73371705"/>
+      <w:bookmarkStart w:id="54" w:name="_Toc73371705"/>
       <w:r>
         <w:t xml:space="preserve">Tableau </w:t>
       </w:r>
-      <w:fldSimple w:instr=" SEQ Tableau \* ARABIC ">
-        <w:r>
-          <w:rPr>
-            <w:noProof/>
-          </w:rPr>
-          <w:t>13</w:t>
-        </w:r>
-      </w:fldSimple>
+      <w:r>
+        <w:fldChar w:fldCharType="begin"/>
+      </w:r>
+      <w:r>
+        <w:instrText xml:space="preserve"> SEQ Tableau \* ARABIC </w:instrText>
+      </w:r>
+      <w:r>
+        <w:fldChar w:fldCharType="separate"/>
+      </w:r>
+      <w:r>
+        <w:rPr>
+          <w:noProof/>
+        </w:rPr>
+        <w:t>13</w:t>
+      </w:r>
+      <w:r>
+        <w:rPr>
+          <w:noProof/>
+        </w:rPr>
+        <w:fldChar w:fldCharType="end"/>
+      </w:r>
       <w:r>
         <w:t xml:space="preserve"> : </w:t>
       </w:r>
       <w:r>
         <w:t>Evaluations des sources de risque</w:t>
       </w:r>
-      <w:bookmarkEnd w:id="55"/>
+      <w:bookmarkEnd w:id="54"/>
     </w:p>
     <w:p>
       <w:pPr>
@@ -35599,9 +35770,9 @@
       <w:pPr>
         <w:pStyle w:val="Titre2"/>
       </w:pPr>
-      <w:bookmarkStart w:id="56" w:name="_Toc71625969"/>
-      <w:bookmarkStart w:id="57" w:name="_Toc71626264"/>
-      <w:bookmarkStart w:id="58" w:name="_Toc73371654"/>
+      <w:bookmarkStart w:id="55" w:name="_Toc71625969"/>
+      <w:bookmarkStart w:id="56" w:name="_Toc71626264"/>
+      <w:bookmarkStart w:id="57" w:name="_Toc73371654"/>
       <w:r>
         <w:lastRenderedPageBreak/>
         <w:t xml:space="preserve">Activité 2.c </w:t>
@@ -35612,9 +35783,9 @@
       <w:r>
         <w:t>Sélectionner les couples SR/OV retenus pour la suite de l’analyse</w:t>
       </w:r>
+      <w:bookmarkEnd w:id="55"/>
       <w:bookmarkEnd w:id="56"/>
       <w:bookmarkEnd w:id="57"/>
-      <w:bookmarkEnd w:id="58"/>
     </w:p>
     <w:p>
       <w:pPr>
@@ -35629,11 +35800,11 @@
       <w:pPr>
         <w:pStyle w:val="Titre3"/>
       </w:pPr>
-      <w:bookmarkStart w:id="59" w:name="_Toc73371655"/>
+      <w:bookmarkStart w:id="58" w:name="_Toc73371655"/>
       <w:r>
         <w:t>Choix des sources de risque</w:t>
       </w:r>
-      <w:bookmarkEnd w:id="59"/>
+      <w:bookmarkEnd w:id="58"/>
     </w:p>
     <w:tbl>
       <w:tblGrid>
@@ -36305,22 +36476,35 @@
       <w:pPr>
         <w:pStyle w:val="Lgende"/>
       </w:pPr>
-      <w:bookmarkStart w:id="60" w:name="_Toc73371706"/>
+      <w:bookmarkStart w:id="59" w:name="_Toc73371706"/>
       <w:r>
         <w:t xml:space="preserve">Tableau </w:t>
       </w:r>
-      <w:fldSimple w:instr=" SEQ Tableau \* ARABIC ">
-        <w:r>
-          <w:rPr>
-            <w:noProof/>
-          </w:rPr>
-          <w:t>14</w:t>
-        </w:r>
-      </w:fldSimple>
+      <w:r>
+        <w:fldChar w:fldCharType="begin"/>
+      </w:r>
+      <w:r>
+        <w:instrText xml:space="preserve"> SEQ Tableau \* ARABIC </w:instrText>
+      </w:r>
+      <w:r>
+        <w:fldChar w:fldCharType="separate"/>
+      </w:r>
+      <w:r>
+        <w:rPr>
+          <w:noProof/>
+        </w:rPr>
+        <w:t>14</w:t>
+      </w:r>
+      <w:r>
+        <w:rPr>
+          <w:noProof/>
+        </w:rPr>
+        <w:fldChar w:fldCharType="end"/>
+      </w:r>
       <w:r>
         <w:t xml:space="preserve"> : Synthèse des sources de risque retenues</w:t>
       </w:r>
-      <w:bookmarkEnd w:id="60"/>
+      <w:bookmarkEnd w:id="59"/>
       <w:r>
         <w:rPr>
           <w:sz w:val="24"/>
@@ -36333,12 +36517,12 @@
       <w:pPr>
         <w:pStyle w:val="Titre3"/>
       </w:pPr>
-      <w:bookmarkStart w:id="61" w:name="_Toc73371656"/>
+      <w:bookmarkStart w:id="60" w:name="_Toc73371656"/>
       <w:r>
         <w:lastRenderedPageBreak/>
         <w:t>Cartographie des "Source de risque / Objectif visé"</w:t>
       </w:r>
-      <w:bookmarkEnd w:id="61"/>
+      <w:bookmarkEnd w:id="60"/>
       <w:r>
         <w:t xml:space="preserve"> </w:t>
       </w:r>
@@ -36366,18 +36550,31 @@
           <w:szCs w:val="24"/>
         </w:rPr>
       </w:pPr>
-      <w:bookmarkStart w:id="62" w:name="_Toc73372415"/>
+      <w:bookmarkStart w:id="61" w:name="_Toc73372415"/>
       <w:r>
         <w:t xml:space="preserve">Figure </w:t>
       </w:r>
-      <w:fldSimple w:instr=" SEQ Figure \* ARABIC ">
-        <w:r>
-          <w:rPr>
-            <w:noProof/>
-          </w:rPr>
-          <w:t>1</w:t>
-        </w:r>
-      </w:fldSimple>
+      <w:r>
+        <w:fldChar w:fldCharType="begin"/>
+      </w:r>
+      <w:r>
+        <w:instrText xml:space="preserve"> SEQ Figure \* ARABIC </w:instrText>
+      </w:r>
+      <w:r>
+        <w:fldChar w:fldCharType="separate"/>
+      </w:r>
+      <w:r>
+        <w:rPr>
+          <w:noProof/>
+        </w:rPr>
+        <w:t>1</w:t>
+      </w:r>
+      <w:r>
+        <w:rPr>
+          <w:noProof/>
+        </w:rPr>
+        <w:fldChar w:fldCharType="end"/>
+      </w:r>
       <w:r>
         <w:t xml:space="preserve"> : </w:t>
       </w:r>
@@ -36387,7 +36584,7 @@
       <w:r>
         <w:t xml:space="preserve"> des sources de risque / Objectif visé</w:t>
       </w:r>
-      <w:bookmarkEnd w:id="62"/>
+      <w:bookmarkEnd w:id="61"/>
     </w:p>
     <w:p>
       <w:pPr>
@@ -36408,8 +36605,8 @@
       <w:pPr>
         <w:pStyle w:val="Titre1"/>
       </w:pPr>
-      <w:bookmarkStart w:id="63" w:name="_Toc71626265"/>
-      <w:bookmarkStart w:id="64" w:name="_Toc73371657"/>
+      <w:bookmarkStart w:id="62" w:name="_Toc71626265"/>
+      <w:bookmarkStart w:id="63" w:name="_Toc73371657"/>
       <w:r>
         <w:lastRenderedPageBreak/>
         <w:t>Activité 3</w:t>
@@ -36420,17 +36617,17 @@
       <w:r>
         <w:t xml:space="preserve"> Scénarios stratégiques</w:t>
       </w:r>
+      <w:bookmarkEnd w:id="62"/>
       <w:bookmarkEnd w:id="63"/>
-      <w:bookmarkEnd w:id="64"/>
     </w:p>
     <w:p/>
     <w:p>
       <w:pPr>
         <w:pStyle w:val="Titre2"/>
       </w:pPr>
-      <w:bookmarkStart w:id="65" w:name="_Toc71625970"/>
-      <w:bookmarkStart w:id="66" w:name="_Toc71626266"/>
-      <w:bookmarkStart w:id="67" w:name="_Toc73371658"/>
+      <w:bookmarkStart w:id="64" w:name="_Toc71625970"/>
+      <w:bookmarkStart w:id="65" w:name="_Toc71626266"/>
+      <w:bookmarkStart w:id="66" w:name="_Toc73371658"/>
       <w:r>
         <w:t xml:space="preserve">Activité 3.a </w:t>
       </w:r>
@@ -36440,9 +36637,9 @@
       <w:r>
         <w:t>Construire la cartographie des menaces numériques de l'écosystème et sélectionner les parties prenantes critiques</w:t>
       </w:r>
+      <w:bookmarkEnd w:id="64"/>
       <w:bookmarkEnd w:id="65"/>
       <w:bookmarkEnd w:id="66"/>
-      <w:bookmarkEnd w:id="67"/>
     </w:p>
     <w:p>
       <w:pPr>
@@ -36457,11 +36654,11 @@
       <w:pPr>
         <w:pStyle w:val="Titre3"/>
       </w:pPr>
-      <w:bookmarkStart w:id="68" w:name="_Toc73371659"/>
+      <w:bookmarkStart w:id="67" w:name="_Toc73371659"/>
       <w:r>
         <w:t>Création des seuils</w:t>
       </w:r>
-      <w:bookmarkEnd w:id="68"/>
+      <w:bookmarkEnd w:id="67"/>
     </w:p>
     <w:p>
       <w:pPr>
@@ -36527,12 +36724,12 @@
       <w:pPr>
         <w:pStyle w:val="Titre3"/>
       </w:pPr>
-      <w:bookmarkStart w:id="69" w:name="_Toc73371660"/>
+      <w:bookmarkStart w:id="68" w:name="_Toc73371660"/>
       <w:r>
         <w:lastRenderedPageBreak/>
         <w:t>Parties prenantes</w:t>
       </w:r>
-      <w:bookmarkEnd w:id="69"/>
+      <w:bookmarkEnd w:id="68"/>
     </w:p>
     <w:tbl>
       <w:tblGrid>
@@ -37782,22 +37979,35 @@
           <w:szCs w:val="24"/>
         </w:rPr>
       </w:pPr>
-      <w:bookmarkStart w:id="70" w:name="_Toc73371707"/>
+      <w:bookmarkStart w:id="69" w:name="_Toc73371707"/>
       <w:r>
         <w:t xml:space="preserve">Tableau </w:t>
       </w:r>
-      <w:fldSimple w:instr=" SEQ Tableau \* ARABIC ">
-        <w:r>
-          <w:rPr>
-            <w:noProof/>
-          </w:rPr>
-          <w:t>15</w:t>
-        </w:r>
-      </w:fldSimple>
+      <w:r>
+        <w:fldChar w:fldCharType="begin"/>
+      </w:r>
+      <w:r>
+        <w:instrText xml:space="preserve"> SEQ Tableau \* ARABIC </w:instrText>
+      </w:r>
+      <w:r>
+        <w:fldChar w:fldCharType="separate"/>
+      </w:r>
+      <w:r>
+        <w:rPr>
+          <w:noProof/>
+        </w:rPr>
+        <w:t>15</w:t>
+      </w:r>
+      <w:r>
+        <w:rPr>
+          <w:noProof/>
+        </w:rPr>
+        <w:fldChar w:fldCharType="end"/>
+      </w:r>
       <w:r>
         <w:t xml:space="preserve"> : Détails des parties prenantes et leurs caractéristiques</w:t>
       </w:r>
-      <w:bookmarkEnd w:id="70"/>
+      <w:bookmarkEnd w:id="69"/>
       <w:r>
         <w:rPr>
           <w:sz w:val="24"/>
@@ -37810,12 +38020,12 @@
       <w:pPr>
         <w:pStyle w:val="Titre4"/>
       </w:pPr>
-      <w:bookmarkStart w:id="71" w:name="_Toc73371661"/>
+      <w:bookmarkStart w:id="70" w:name="_Toc73371661"/>
       <w:r>
         <w:lastRenderedPageBreak/>
         <w:t>Parties prenantes internes</w:t>
       </w:r>
-      <w:bookmarkEnd w:id="71"/>
+      <w:bookmarkEnd w:id="70"/>
     </w:p>
     <w:p>
       <w:pPr>
@@ -37840,31 +38050,18 @@
           <w:szCs w:val="24"/>
         </w:rPr>
       </w:pPr>
-      <w:bookmarkStart w:id="72" w:name="_Toc73372416"/>
+      <w:bookmarkStart w:id="71" w:name="_Toc73372416"/>
       <w:r>
         <w:t xml:space="preserve">Figure </w:t>
       </w:r>
-      <w:r>
-        <w:fldChar w:fldCharType="begin"/>
-      </w:r>
-      <w:r>
-        <w:instrText xml:space="preserve"> SEQ Figure \* ARABIC </w:instrText>
-      </w:r>
-      <w:r>
-        <w:fldChar w:fldCharType="separate"/>
-      </w:r>
-      <w:r>
-        <w:rPr>
-          <w:noProof/>
-        </w:rPr>
-        <w:t>2</w:t>
-      </w:r>
-      <w:r>
-        <w:rPr>
-          <w:noProof/>
-        </w:rPr>
-        <w:fldChar w:fldCharType="end"/>
-      </w:r>
+      <w:fldSimple w:instr=" SEQ Figure \* ARABIC ">
+        <w:r>
+          <w:rPr>
+            <w:noProof/>
+          </w:rPr>
+          <w:t>2</w:t>
+        </w:r>
+      </w:fldSimple>
       <w:r>
         <w:t xml:space="preserve"> : </w:t>
       </w:r>
@@ -37877,7 +38074,7 @@
       <w:r>
         <w:t>arties prenantes internes</w:t>
       </w:r>
-      <w:bookmarkEnd w:id="72"/>
+      <w:bookmarkEnd w:id="71"/>
       <w:r>
         <w:rPr>
           <w:sz w:val="24"/>
@@ -37890,12 +38087,12 @@
       <w:pPr>
         <w:pStyle w:val="Titre4"/>
       </w:pPr>
-      <w:bookmarkStart w:id="73" w:name="_Toc73371662"/>
+      <w:bookmarkStart w:id="72" w:name="_Toc73371662"/>
       <w:r>
         <w:lastRenderedPageBreak/>
         <w:t>Parties prenantes externes</w:t>
       </w:r>
-      <w:bookmarkEnd w:id="73"/>
+      <w:bookmarkEnd w:id="72"/>
     </w:p>
     <w:p>
       <w:pPr>
@@ -37920,31 +38117,18 @@
           <w:szCs w:val="24"/>
         </w:rPr>
       </w:pPr>
-      <w:bookmarkStart w:id="74" w:name="_Toc73372417"/>
+      <w:bookmarkStart w:id="73" w:name="_Toc73372417"/>
       <w:r>
         <w:t xml:space="preserve">Figure </w:t>
       </w:r>
-      <w:r>
-        <w:fldChar w:fldCharType="begin"/>
-      </w:r>
-      <w:r>
-        <w:instrText xml:space="preserve"> SEQ Figure \* ARABIC </w:instrText>
-      </w:r>
-      <w:r>
-        <w:fldChar w:fldCharType="separate"/>
-      </w:r>
-      <w:r>
-        <w:rPr>
-          <w:noProof/>
-        </w:rPr>
-        <w:t>3</w:t>
-      </w:r>
-      <w:r>
-        <w:rPr>
-          <w:noProof/>
-        </w:rPr>
-        <w:fldChar w:fldCharType="end"/>
-      </w:r>
+      <w:fldSimple w:instr=" SEQ Figure \* ARABIC ">
+        <w:r>
+          <w:rPr>
+            <w:noProof/>
+          </w:rPr>
+          <w:t>3</w:t>
+        </w:r>
+      </w:fldSimple>
       <w:r>
         <w:t xml:space="preserve"> : </w:t>
       </w:r>
@@ -37957,7 +38141,7 @@
       <w:r>
         <w:t>arties prenantes externes</w:t>
       </w:r>
-      <w:bookmarkEnd w:id="74"/>
+      <w:bookmarkEnd w:id="73"/>
     </w:p>
     <w:p>
       <w:pPr>
@@ -37978,9 +38162,9 @@
       <w:pPr>
         <w:pStyle w:val="Titre2"/>
       </w:pPr>
-      <w:bookmarkStart w:id="75" w:name="_Toc71625971"/>
-      <w:bookmarkStart w:id="76" w:name="_Toc71626267"/>
-      <w:bookmarkStart w:id="77" w:name="_Toc73371663"/>
+      <w:bookmarkStart w:id="74" w:name="_Toc71625971"/>
+      <w:bookmarkStart w:id="75" w:name="_Toc71626267"/>
+      <w:bookmarkStart w:id="76" w:name="_Toc73371663"/>
       <w:r>
         <w:lastRenderedPageBreak/>
         <w:t xml:space="preserve">Activité 3.b </w:t>
@@ -37991,9 +38175,9 @@
       <w:r>
         <w:t>Élaborer des scénarios stratégiques</w:t>
       </w:r>
+      <w:bookmarkEnd w:id="74"/>
       <w:bookmarkEnd w:id="75"/>
       <w:bookmarkEnd w:id="76"/>
-      <w:bookmarkEnd w:id="77"/>
     </w:p>
     <w:p/>
     <w:p>
@@ -38003,11 +38187,11 @@
       <w:r>
         <w:t xml:space="preserve"> </w:t>
       </w:r>
-      <w:bookmarkStart w:id="78" w:name="_Toc73371664"/>
+      <w:bookmarkStart w:id="77" w:name="_Toc73371664"/>
       <w:r>
         <w:t>Liste des évènements redoutés établis à l'atelier 1.c</w:t>
       </w:r>
-      <w:bookmarkEnd w:id="78"/>
+      <w:bookmarkEnd w:id="77"/>
     </w:p>
     <w:tbl>
       <w:tblGrid>
@@ -38637,25 +38821,38 @@
           <w:szCs w:val="24"/>
         </w:rPr>
       </w:pPr>
-      <w:bookmarkStart w:id="79" w:name="_Toc73371708"/>
+      <w:bookmarkStart w:id="78" w:name="_Toc73371708"/>
       <w:r>
         <w:t xml:space="preserve">Tableau </w:t>
       </w:r>
-      <w:fldSimple w:instr=" SEQ Tableau \* ARABIC ">
-        <w:r>
-          <w:rPr>
-            <w:noProof/>
-          </w:rPr>
-          <w:t>16</w:t>
-        </w:r>
-      </w:fldSimple>
+      <w:r>
+        <w:fldChar w:fldCharType="begin"/>
+      </w:r>
+      <w:r>
+        <w:instrText xml:space="preserve"> SEQ Tableau \* ARABIC </w:instrText>
+      </w:r>
+      <w:r>
+        <w:fldChar w:fldCharType="separate"/>
+      </w:r>
+      <w:r>
+        <w:rPr>
+          <w:noProof/>
+        </w:rPr>
+        <w:t>16</w:t>
+      </w:r>
+      <w:r>
+        <w:rPr>
+          <w:noProof/>
+        </w:rPr>
+        <w:fldChar w:fldCharType="end"/>
+      </w:r>
       <w:r>
         <w:t xml:space="preserve"> </w:t>
       </w:r>
       <w:r>
         <w:t>: Détails des événements redoutés</w:t>
       </w:r>
-      <w:bookmarkEnd w:id="79"/>
+      <w:bookmarkEnd w:id="78"/>
       <w:r>
         <w:rPr>
           <w:sz w:val="24"/>
@@ -38668,12 +38865,12 @@
       <w:pPr>
         <w:pStyle w:val="Titre3"/>
       </w:pPr>
-      <w:bookmarkStart w:id="80" w:name="_Toc73371665"/>
+      <w:bookmarkStart w:id="79" w:name="_Toc73371665"/>
       <w:r>
         <w:lastRenderedPageBreak/>
         <w:t>Liste des couples sources de risques / objectifs visés retenus établis à l'atelier 2</w:t>
       </w:r>
-      <w:bookmarkEnd w:id="80"/>
+      <w:bookmarkEnd w:id="79"/>
     </w:p>
     <w:tbl>
       <w:tblGrid>
@@ -38957,22 +39154,35 @@
           <w:szCs w:val="24"/>
         </w:rPr>
       </w:pPr>
-      <w:bookmarkStart w:id="81" w:name="_Toc73371709"/>
+      <w:bookmarkStart w:id="80" w:name="_Toc73371709"/>
       <w:r>
         <w:t xml:space="preserve">Tableau </w:t>
       </w:r>
-      <w:fldSimple w:instr=" SEQ Tableau \* ARABIC ">
-        <w:r>
-          <w:rPr>
-            <w:noProof/>
-          </w:rPr>
-          <w:t>17</w:t>
-        </w:r>
-      </w:fldSimple>
+      <w:r>
+        <w:fldChar w:fldCharType="begin"/>
+      </w:r>
+      <w:r>
+        <w:instrText xml:space="preserve"> SEQ Tableau \* ARABIC </w:instrText>
+      </w:r>
+      <w:r>
+        <w:fldChar w:fldCharType="separate"/>
+      </w:r>
+      <w:r>
+        <w:rPr>
+          <w:noProof/>
+        </w:rPr>
+        <w:t>17</w:t>
+      </w:r>
+      <w:r>
+        <w:rPr>
+          <w:noProof/>
+        </w:rPr>
+        <w:fldChar w:fldCharType="end"/>
+      </w:r>
       <w:r>
         <w:t xml:space="preserve"> : Source de risques et objectifs visés</w:t>
       </w:r>
-      <w:bookmarkEnd w:id="81"/>
+      <w:bookmarkEnd w:id="80"/>
       <w:r>
         <w:rPr>
           <w:sz w:val="24"/>
@@ -38985,12 +39195,12 @@
       <w:pPr>
         <w:pStyle w:val="Titre3"/>
       </w:pPr>
-      <w:bookmarkStart w:id="82" w:name="_Toc73371666"/>
+      <w:bookmarkStart w:id="81" w:name="_Toc73371666"/>
       <w:r>
         <w:lastRenderedPageBreak/>
         <w:t>Scénarios stratégiques</w:t>
       </w:r>
-      <w:bookmarkEnd w:id="82"/>
+      <w:bookmarkEnd w:id="81"/>
       <w:r>
         <w:t xml:space="preserve"> </w:t>
       </w:r>
@@ -39130,38 +39340,25 @@
           <w:szCs w:val="24"/>
         </w:rPr>
       </w:pPr>
-      <w:bookmarkStart w:id="83" w:name="_Toc73371710"/>
+      <w:bookmarkStart w:id="82" w:name="_Toc73371710"/>
       <w:r>
         <w:t xml:space="preserve">Tableau </w:t>
       </w:r>
-      <w:r>
-        <w:fldChar w:fldCharType="begin"/>
-      </w:r>
-      <w:r>
-        <w:instrText xml:space="preserve"> SEQ Tableau \* ARABIC </w:instrText>
-      </w:r>
-      <w:r>
-        <w:fldChar w:fldCharType="separate"/>
-      </w:r>
-      <w:r>
-        <w:rPr>
-          <w:noProof/>
-        </w:rPr>
-        <w:t>18</w:t>
-      </w:r>
-      <w:r>
-        <w:rPr>
-          <w:noProof/>
-        </w:rPr>
-        <w:fldChar w:fldCharType="end"/>
-      </w:r>
+      <w:fldSimple w:instr=" SEQ Tableau \* ARABIC ">
+        <w:r>
+          <w:rPr>
+            <w:noProof/>
+          </w:rPr>
+          <w:t>18</w:t>
+        </w:r>
+      </w:fldSimple>
       <w:r>
         <w:t xml:space="preserve"> : Tableau des s</w:t>
       </w:r>
       <w:r>
         <w:t>cénarios stratégiques</w:t>
       </w:r>
-      <w:bookmarkEnd w:id="83"/>
+      <w:bookmarkEnd w:id="82"/>
     </w:p>
     <w:p>
       <w:pPr>
@@ -39182,12 +39379,12 @@
       <w:pPr>
         <w:pStyle w:val="Titre3"/>
       </w:pPr>
-      <w:bookmarkStart w:id="84" w:name="_Toc73371667"/>
+      <w:bookmarkStart w:id="83" w:name="_Toc73371667"/>
       <w:r>
         <w:lastRenderedPageBreak/>
         <w:t>Chemins d'attaque</w:t>
       </w:r>
-      <w:bookmarkEnd w:id="84"/>
+      <w:bookmarkEnd w:id="83"/>
     </w:p>
     <w:tbl>
       <w:tblGrid>
@@ -39315,38 +39512,25 @@
           <w:szCs w:val="24"/>
         </w:rPr>
       </w:pPr>
-      <w:bookmarkStart w:id="85" w:name="_Toc73371711"/>
+      <w:bookmarkStart w:id="84" w:name="_Toc73371711"/>
       <w:r>
         <w:t xml:space="preserve">Tableau </w:t>
       </w:r>
-      <w:r>
-        <w:fldChar w:fldCharType="begin"/>
-      </w:r>
-      <w:r>
-        <w:instrText xml:space="preserve"> SEQ Tableau \* ARABIC </w:instrText>
-      </w:r>
-      <w:r>
-        <w:fldChar w:fldCharType="separate"/>
-      </w:r>
-      <w:r>
-        <w:rPr>
-          <w:noProof/>
-        </w:rPr>
-        <w:t>19</w:t>
-      </w:r>
-      <w:r>
-        <w:rPr>
-          <w:noProof/>
-        </w:rPr>
-        <w:fldChar w:fldCharType="end"/>
-      </w:r>
+      <w:fldSimple w:instr=" SEQ Tableau \* ARABIC ">
+        <w:r>
+          <w:rPr>
+            <w:noProof/>
+          </w:rPr>
+          <w:t>19</w:t>
+        </w:r>
+      </w:fldSimple>
       <w:r>
         <w:t xml:space="preserve"> : Tableau des c</w:t>
       </w:r>
       <w:r>
         <w:t>hemins d'attaque</w:t>
       </w:r>
-      <w:bookmarkEnd w:id="85"/>
+      <w:bookmarkEnd w:id="84"/>
     </w:p>
     <w:p>
       <w:pPr>
@@ -39375,9 +39559,9 @@
       <w:pPr>
         <w:pStyle w:val="Titre2"/>
       </w:pPr>
-      <w:bookmarkStart w:id="86" w:name="_Toc71625972"/>
-      <w:bookmarkStart w:id="87" w:name="_Toc71626268"/>
-      <w:bookmarkStart w:id="88" w:name="_Toc73371668"/>
+      <w:bookmarkStart w:id="85" w:name="_Toc71625972"/>
+      <w:bookmarkStart w:id="86" w:name="_Toc71626268"/>
+      <w:bookmarkStart w:id="87" w:name="_Toc73371668"/>
       <w:r>
         <w:lastRenderedPageBreak/>
         <w:t xml:space="preserve">Activité 3.c </w:t>
@@ -39388,9 +39572,9 @@
       <w:r>
         <w:t>Définir des mesures de sécurité sur l'écosystème</w:t>
       </w:r>
+      <w:bookmarkEnd w:id="85"/>
       <w:bookmarkEnd w:id="86"/>
       <w:bookmarkEnd w:id="87"/>
-      <w:bookmarkEnd w:id="88"/>
     </w:p>
     <w:p>
       <w:pPr>
@@ -39405,11 +39589,11 @@
       <w:pPr>
         <w:pStyle w:val="Titre3"/>
       </w:pPr>
-      <w:bookmarkStart w:id="89" w:name="_Toc73371669"/>
+      <w:bookmarkStart w:id="88" w:name="_Toc73371669"/>
       <w:r>
         <w:t>Liste des parties prenantes établis à l'atelier 3.a</w:t>
       </w:r>
-      <w:bookmarkEnd w:id="89"/>
+      <w:bookmarkEnd w:id="88"/>
     </w:p>
     <w:tbl>
       <w:tblGrid>
@@ -40291,35 +40475,22 @@
           <w:szCs w:val="24"/>
         </w:rPr>
       </w:pPr>
-      <w:bookmarkStart w:id="90" w:name="_Toc73371712"/>
+      <w:bookmarkStart w:id="89" w:name="_Toc73371712"/>
       <w:r>
         <w:t xml:space="preserve">Tableau </w:t>
       </w:r>
-      <w:r>
-        <w:fldChar w:fldCharType="begin"/>
-      </w:r>
-      <w:r>
-        <w:instrText xml:space="preserve"> SEQ Tableau \* ARABIC </w:instrText>
-      </w:r>
-      <w:r>
-        <w:fldChar w:fldCharType="separate"/>
-      </w:r>
-      <w:r>
-        <w:rPr>
-          <w:noProof/>
-        </w:rPr>
-        <w:t>20</w:t>
-      </w:r>
-      <w:r>
-        <w:rPr>
-          <w:noProof/>
-        </w:rPr>
-        <w:fldChar w:fldCharType="end"/>
-      </w:r>
+      <w:fldSimple w:instr=" SEQ Tableau \* ARABIC ">
+        <w:r>
+          <w:rPr>
+            <w:noProof/>
+          </w:rPr>
+          <w:t>20</w:t>
+        </w:r>
+      </w:fldSimple>
       <w:r>
         <w:t xml:space="preserve"> : Détails des parties prenantes et leurs caractéristiques</w:t>
       </w:r>
-      <w:bookmarkEnd w:id="90"/>
+      <w:bookmarkEnd w:id="89"/>
       <w:r>
         <w:rPr>
           <w:sz w:val="24"/>
@@ -40332,12 +40503,12 @@
       <w:pPr>
         <w:pStyle w:val="Titre3"/>
       </w:pPr>
-      <w:bookmarkStart w:id="91" w:name="_Toc73371670"/>
+      <w:bookmarkStart w:id="90" w:name="_Toc73371670"/>
       <w:r>
         <w:lastRenderedPageBreak/>
         <w:t>Mesure de sécurité</w:t>
       </w:r>
-      <w:bookmarkEnd w:id="91"/>
+      <w:bookmarkEnd w:id="90"/>
     </w:p>
     <w:p>
       <w:pPr>
@@ -40362,38 +40533,25 @@
           <w:szCs w:val="24"/>
         </w:rPr>
       </w:pPr>
-      <w:bookmarkStart w:id="92" w:name="_Toc73371713"/>
+      <w:bookmarkStart w:id="91" w:name="_Toc73371713"/>
       <w:r>
         <w:t xml:space="preserve">Tableau </w:t>
       </w:r>
-      <w:r>
-        <w:fldChar w:fldCharType="begin"/>
-      </w:r>
-      <w:r>
-        <w:instrText xml:space="preserve"> SEQ Tableau \* ARABIC </w:instrText>
-      </w:r>
-      <w:r>
-        <w:fldChar w:fldCharType="separate"/>
-      </w:r>
-      <w:r>
-        <w:rPr>
-          <w:noProof/>
-        </w:rPr>
-        <w:t>21</w:t>
-      </w:r>
-      <w:r>
-        <w:rPr>
-          <w:noProof/>
-        </w:rPr>
-        <w:fldChar w:fldCharType="end"/>
-      </w:r>
+      <w:fldSimple w:instr=" SEQ Tableau \* ARABIC ">
+        <w:r>
+          <w:rPr>
+            <w:noProof/>
+          </w:rPr>
+          <w:t>21</w:t>
+        </w:r>
+      </w:fldSimple>
       <w:r>
         <w:t xml:space="preserve"> : Tableau des m</w:t>
       </w:r>
       <w:r>
         <w:t>esures de sécurité</w:t>
       </w:r>
-      <w:bookmarkEnd w:id="92"/>
+      <w:bookmarkEnd w:id="91"/>
       <w:r>
         <w:rPr>
           <w:sz w:val="24"/>
@@ -40406,12 +40564,12 @@
       <w:pPr>
         <w:pStyle w:val="Titre3"/>
       </w:pPr>
-      <w:bookmarkStart w:id="93" w:name="_Toc73371671"/>
+      <w:bookmarkStart w:id="92" w:name="_Toc73371671"/>
       <w:r>
         <w:lastRenderedPageBreak/>
         <w:t>Évaluation</w:t>
       </w:r>
-      <w:bookmarkEnd w:id="93"/>
+      <w:bookmarkEnd w:id="92"/>
     </w:p>
     <w:p>
       <w:pPr>
@@ -40436,31 +40594,18 @@
           <w:szCs w:val="24"/>
         </w:rPr>
       </w:pPr>
-      <w:bookmarkStart w:id="94" w:name="_Toc73371714"/>
+      <w:bookmarkStart w:id="93" w:name="_Toc73371714"/>
       <w:r>
         <w:t xml:space="preserve">Tableau </w:t>
       </w:r>
-      <w:r>
-        <w:fldChar w:fldCharType="begin"/>
-      </w:r>
-      <w:r>
-        <w:instrText xml:space="preserve"> SEQ Tableau \* ARABIC </w:instrText>
-      </w:r>
-      <w:r>
-        <w:fldChar w:fldCharType="separate"/>
-      </w:r>
-      <w:r>
-        <w:rPr>
-          <w:noProof/>
-        </w:rPr>
-        <w:t>22</w:t>
-      </w:r>
-      <w:r>
-        <w:rPr>
-          <w:noProof/>
-        </w:rPr>
-        <w:fldChar w:fldCharType="end"/>
-      </w:r>
+      <w:fldSimple w:instr=" SEQ Tableau \* ARABIC ">
+        <w:r>
+          <w:rPr>
+            <w:noProof/>
+          </w:rPr>
+          <w:t>22</w:t>
+        </w:r>
+      </w:fldSimple>
       <w:r>
         <w:t xml:space="preserve"> : Tableau des é</w:t>
       </w:r>
@@ -40470,7 +40615,7 @@
       <w:r>
         <w:t>s</w:t>
       </w:r>
-      <w:bookmarkEnd w:id="94"/>
+      <w:bookmarkEnd w:id="93"/>
       <w:r>
         <w:rPr>
           <w:sz w:val="24"/>
@@ -40483,12 +40628,12 @@
       <w:pPr>
         <w:pStyle w:val="Titre3"/>
       </w:pPr>
-      <w:bookmarkStart w:id="95" w:name="_Toc73371672"/>
+      <w:bookmarkStart w:id="94" w:name="_Toc73371672"/>
       <w:r>
         <w:lastRenderedPageBreak/>
         <w:t>Parties prenantes</w:t>
       </w:r>
-      <w:bookmarkEnd w:id="95"/>
+      <w:bookmarkEnd w:id="94"/>
     </w:p>
     <w:p>
       <w:pPr>
@@ -40513,31 +40658,18 @@
           <w:szCs w:val="24"/>
         </w:rPr>
       </w:pPr>
-      <w:bookmarkStart w:id="96" w:name="_Toc73372418"/>
+      <w:bookmarkStart w:id="95" w:name="_Toc73372418"/>
       <w:r>
         <w:t xml:space="preserve">Figure </w:t>
       </w:r>
-      <w:r>
-        <w:fldChar w:fldCharType="begin"/>
-      </w:r>
-      <w:r>
-        <w:instrText xml:space="preserve"> SEQ Figure \* ARABIC </w:instrText>
-      </w:r>
-      <w:r>
-        <w:fldChar w:fldCharType="separate"/>
-      </w:r>
-      <w:r>
-        <w:rPr>
-          <w:noProof/>
-        </w:rPr>
-        <w:t>4</w:t>
-      </w:r>
-      <w:r>
-        <w:rPr>
-          <w:noProof/>
-        </w:rPr>
-        <w:fldChar w:fldCharType="end"/>
-      </w:r>
+      <w:fldSimple w:instr=" SEQ Figure \* ARABIC ">
+        <w:r>
+          <w:rPr>
+            <w:noProof/>
+          </w:rPr>
+          <w:t>4</w:t>
+        </w:r>
+      </w:fldSimple>
       <w:r>
         <w:t xml:space="preserve"> : </w:t>
       </w:r>
@@ -40547,7 +40679,7 @@
       <w:r>
         <w:t xml:space="preserve"> des parties prenantes internes/externes - initiales/résiduelles</w:t>
       </w:r>
-      <w:bookmarkEnd w:id="96"/>
+      <w:bookmarkEnd w:id="95"/>
     </w:p>
     <w:p>
       <w:pPr>
@@ -40585,9 +40717,9 @@
       <w:pPr>
         <w:pStyle w:val="Titre1"/>
       </w:pPr>
-      <w:bookmarkStart w:id="97" w:name="_Toc71625973"/>
-      <w:bookmarkStart w:id="98" w:name="_Toc71626269"/>
-      <w:bookmarkStart w:id="99" w:name="_Toc73371673"/>
+      <w:bookmarkStart w:id="96" w:name="_Toc71625973"/>
+      <w:bookmarkStart w:id="97" w:name="_Toc71626269"/>
+      <w:bookmarkStart w:id="98" w:name="_Toc73371673"/>
       <w:r>
         <w:lastRenderedPageBreak/>
         <w:t xml:space="preserve">Activité 4 </w:t>
@@ -40598,24 +40730,24 @@
       <w:r>
         <w:t>Scénarios opérationnels</w:t>
       </w:r>
+      <w:bookmarkEnd w:id="96"/>
       <w:bookmarkEnd w:id="97"/>
       <w:bookmarkEnd w:id="98"/>
-      <w:bookmarkEnd w:id="99"/>
     </w:p>
     <w:p/>
     <w:p>
       <w:pPr>
         <w:pStyle w:val="Titre2"/>
       </w:pPr>
-      <w:bookmarkStart w:id="100" w:name="_Toc71625974"/>
-      <w:bookmarkStart w:id="101" w:name="_Toc71626270"/>
-      <w:bookmarkStart w:id="102" w:name="_Toc73371674"/>
+      <w:bookmarkStart w:id="99" w:name="_Toc71625974"/>
+      <w:bookmarkStart w:id="100" w:name="_Toc71626270"/>
+      <w:bookmarkStart w:id="101" w:name="_Toc73371674"/>
       <w:r>
         <w:t>Activité 4.a (Élaborer les scénarios opérationnels)</w:t>
       </w:r>
+      <w:bookmarkEnd w:id="99"/>
       <w:bookmarkEnd w:id="100"/>
       <w:bookmarkEnd w:id="101"/>
-      <w:bookmarkEnd w:id="102"/>
     </w:p>
     <w:p>
       <w:pPr>
@@ -40629,11 +40761,11 @@
       <w:pPr>
         <w:pStyle w:val="Titre3"/>
       </w:pPr>
-      <w:bookmarkStart w:id="103" w:name="_Toc73371675"/>
+      <w:bookmarkStart w:id="102" w:name="_Toc73371675"/>
       <w:r>
         <w:t>Liste des scénarios stratégiques établis lors de l'atelier 3.b</w:t>
       </w:r>
-      <w:bookmarkEnd w:id="103"/>
+      <w:bookmarkEnd w:id="102"/>
     </w:p>
     <w:tbl>
       <w:tblGrid>
@@ -41133,35 +41265,22 @@
           <w:szCs w:val="24"/>
         </w:rPr>
       </w:pPr>
-      <w:bookmarkStart w:id="104" w:name="_Toc73371715"/>
+      <w:bookmarkStart w:id="103" w:name="_Toc73371715"/>
       <w:r>
         <w:t xml:space="preserve">Tableau </w:t>
       </w:r>
-      <w:r>
-        <w:fldChar w:fldCharType="begin"/>
-      </w:r>
-      <w:r>
-        <w:instrText xml:space="preserve"> SEQ Tableau \* ARABIC </w:instrText>
-      </w:r>
-      <w:r>
-        <w:fldChar w:fldCharType="separate"/>
-      </w:r>
-      <w:r>
-        <w:rPr>
-          <w:noProof/>
-        </w:rPr>
-        <w:t>23</w:t>
-      </w:r>
-      <w:r>
-        <w:rPr>
-          <w:noProof/>
-        </w:rPr>
-        <w:fldChar w:fldCharType="end"/>
-      </w:r>
+      <w:fldSimple w:instr=" SEQ Tableau \* ARABIC ">
+        <w:r>
+          <w:rPr>
+            <w:noProof/>
+          </w:rPr>
+          <w:t>23</w:t>
+        </w:r>
+      </w:fldSimple>
       <w:r>
         <w:t xml:space="preserve"> : Tableau des scénarios stratégiques</w:t>
       </w:r>
-      <w:bookmarkEnd w:id="104"/>
+      <w:bookmarkEnd w:id="103"/>
       <w:r>
         <w:rPr>
           <w:sz w:val="24"/>
@@ -41174,7 +41293,7 @@
       <w:pPr>
         <w:pStyle w:val="Titre3"/>
       </w:pPr>
-      <w:bookmarkStart w:id="105" w:name="_Toc73371676"/>
+      <w:bookmarkStart w:id="104" w:name="_Toc73371676"/>
       <w:r>
         <w:lastRenderedPageBreak/>
         <w:t xml:space="preserve">Scénario </w:t>
@@ -41183,7 +41302,7 @@
       <w:r>
         <w:t>opérationel</w:t>
       </w:r>
-      <w:bookmarkEnd w:id="105"/>
+      <w:bookmarkEnd w:id="104"/>
       <w:proofErr w:type="spellEnd"/>
     </w:p>
     <w:tbl>
@@ -41419,31 +41538,18 @@
           <w:szCs w:val="24"/>
         </w:rPr>
       </w:pPr>
-      <w:bookmarkStart w:id="106" w:name="_Toc73371716"/>
+      <w:bookmarkStart w:id="105" w:name="_Toc73371716"/>
       <w:r>
         <w:t xml:space="preserve">Tableau </w:t>
       </w:r>
-      <w:r>
-        <w:fldChar w:fldCharType="begin"/>
-      </w:r>
-      <w:r>
-        <w:instrText xml:space="preserve"> SEQ Tableau \* ARABIC </w:instrText>
-      </w:r>
-      <w:r>
-        <w:fldChar w:fldCharType="separate"/>
-      </w:r>
-      <w:r>
-        <w:rPr>
-          <w:noProof/>
-        </w:rPr>
-        <w:t>24</w:t>
-      </w:r>
-      <w:r>
-        <w:rPr>
-          <w:noProof/>
-        </w:rPr>
-        <w:fldChar w:fldCharType="end"/>
-      </w:r>
+      <w:fldSimple w:instr=" SEQ Tableau \* ARABIC ">
+        <w:r>
+          <w:rPr>
+            <w:noProof/>
+          </w:rPr>
+          <w:t>24</w:t>
+        </w:r>
+      </w:fldSimple>
       <w:r>
         <w:t xml:space="preserve"> : Détail</w:t>
       </w:r>
@@ -41456,7 +41562,7 @@
       <w:r>
         <w:t>cénario opérationnel</w:t>
       </w:r>
-      <w:bookmarkEnd w:id="106"/>
+      <w:bookmarkEnd w:id="105"/>
       <w:r>
         <w:rPr>
           <w:sz w:val="24"/>
@@ -41469,7 +41575,7 @@
       <w:pPr>
         <w:pStyle w:val="Titre3"/>
       </w:pPr>
-      <w:bookmarkStart w:id="107" w:name="_Toc73371677"/>
+      <w:bookmarkStart w:id="106" w:name="_Toc73371677"/>
       <w:r>
         <w:lastRenderedPageBreak/>
         <w:t xml:space="preserve">Liste des </w:t>
@@ -41477,7 +41583,7 @@
       <w:r>
         <w:t>modes opératoires</w:t>
       </w:r>
-      <w:bookmarkEnd w:id="107"/>
+      <w:bookmarkEnd w:id="106"/>
     </w:p>
     <w:tbl>
       <w:tblGrid>
@@ -41650,31 +41756,18 @@
           <w:szCs w:val="40"/>
         </w:rPr>
       </w:pPr>
-      <w:bookmarkStart w:id="108" w:name="_Toc73371717"/>
+      <w:bookmarkStart w:id="107" w:name="_Toc73371717"/>
       <w:r>
         <w:t xml:space="preserve">Tableau </w:t>
       </w:r>
-      <w:r>
-        <w:fldChar w:fldCharType="begin"/>
-      </w:r>
-      <w:r>
-        <w:instrText xml:space="preserve"> SEQ Tableau \* ARABIC </w:instrText>
-      </w:r>
-      <w:r>
-        <w:fldChar w:fldCharType="separate"/>
-      </w:r>
-      <w:r>
-        <w:rPr>
-          <w:noProof/>
-        </w:rPr>
-        <w:t>25</w:t>
-      </w:r>
-      <w:r>
-        <w:rPr>
-          <w:noProof/>
-        </w:rPr>
-        <w:fldChar w:fldCharType="end"/>
-      </w:r>
+      <w:fldSimple w:instr=" SEQ Tableau \* ARABIC ">
+        <w:r>
+          <w:rPr>
+            <w:noProof/>
+          </w:rPr>
+          <w:t>25</w:t>
+        </w:r>
+      </w:fldSimple>
       <w:r>
         <w:t xml:space="preserve"> : Détail</w:t>
       </w:r>
@@ -41696,7 +41789,7 @@
       <w:r>
         <w:t>s</w:t>
       </w:r>
-      <w:bookmarkEnd w:id="108"/>
+      <w:bookmarkEnd w:id="107"/>
       <w:r>
         <w:rPr>
           <w:b/>
@@ -41711,9 +41804,9 @@
       <w:pPr>
         <w:pStyle w:val="Titre2"/>
       </w:pPr>
-      <w:bookmarkStart w:id="109" w:name="_Toc71625975"/>
-      <w:bookmarkStart w:id="110" w:name="_Toc71626271"/>
-      <w:bookmarkStart w:id="111" w:name="_Toc73371678"/>
+      <w:bookmarkStart w:id="108" w:name="_Toc71625975"/>
+      <w:bookmarkStart w:id="109" w:name="_Toc71626271"/>
+      <w:bookmarkStart w:id="110" w:name="_Toc73371678"/>
       <w:r>
         <w:lastRenderedPageBreak/>
         <w:t xml:space="preserve">Activité 4.b </w:t>
@@ -41724,9 +41817,9 @@
       <w:r>
         <w:t>Évaluer la vraisemblance des scénarios opérationnels</w:t>
       </w:r>
+      <w:bookmarkEnd w:id="108"/>
       <w:bookmarkEnd w:id="109"/>
       <w:bookmarkEnd w:id="110"/>
-      <w:bookmarkEnd w:id="111"/>
     </w:p>
     <w:p>
       <w:pPr>
@@ -41741,11 +41834,11 @@
       <w:pPr>
         <w:pStyle w:val="Titre3"/>
       </w:pPr>
-      <w:bookmarkStart w:id="112" w:name="_Toc73371679"/>
+      <w:bookmarkStart w:id="111" w:name="_Toc73371679"/>
       <w:r>
         <w:t>Liste des échelles</w:t>
       </w:r>
-      <w:bookmarkEnd w:id="112"/>
+      <w:bookmarkEnd w:id="111"/>
     </w:p>
     <w:tbl>
       <w:tblGrid>
@@ -41852,38 +41945,25 @@
           <w:szCs w:val="24"/>
         </w:rPr>
       </w:pPr>
-      <w:bookmarkStart w:id="113" w:name="_Toc73371718"/>
+      <w:bookmarkStart w:id="112" w:name="_Toc73371718"/>
       <w:r>
         <w:t xml:space="preserve">Tableau </w:t>
       </w:r>
-      <w:r>
-        <w:fldChar w:fldCharType="begin"/>
-      </w:r>
-      <w:r>
-        <w:instrText xml:space="preserve"> SEQ Tableau \* ARABIC </w:instrText>
-      </w:r>
-      <w:r>
-        <w:fldChar w:fldCharType="separate"/>
-      </w:r>
-      <w:r>
-        <w:rPr>
-          <w:noProof/>
-        </w:rPr>
-        <w:t>26</w:t>
-      </w:r>
-      <w:r>
-        <w:rPr>
-          <w:noProof/>
-        </w:rPr>
-        <w:fldChar w:fldCharType="end"/>
-      </w:r>
+      <w:fldSimple w:instr=" SEQ Tableau \* ARABIC ">
+        <w:r>
+          <w:rPr>
+            <w:noProof/>
+          </w:rPr>
+          <w:t>26</w:t>
+        </w:r>
+      </w:fldSimple>
       <w:r>
         <w:t xml:space="preserve"> : </w:t>
       </w:r>
       <w:r>
         <w:t>Tableau des échelles de gravité</w:t>
       </w:r>
-      <w:bookmarkEnd w:id="113"/>
+      <w:bookmarkEnd w:id="112"/>
     </w:p>
     <w:p>
       <w:pPr>
@@ -41904,12 +41984,12 @@
       <w:pPr>
         <w:pStyle w:val="Titre3"/>
       </w:pPr>
-      <w:bookmarkStart w:id="114" w:name="_Toc73371680"/>
+      <w:bookmarkStart w:id="113" w:name="_Toc73371680"/>
       <w:r>
         <w:lastRenderedPageBreak/>
         <w:t>Niveaux des échelles de vraisemblance</w:t>
       </w:r>
-      <w:bookmarkEnd w:id="114"/>
+      <w:bookmarkEnd w:id="113"/>
     </w:p>
     <w:p>
       <w:pPr>
@@ -41934,38 +42014,25 @@
           <w:szCs w:val="24"/>
         </w:rPr>
       </w:pPr>
-      <w:bookmarkStart w:id="115" w:name="_Toc73371719"/>
+      <w:bookmarkStart w:id="114" w:name="_Toc73371719"/>
       <w:r>
         <w:t xml:space="preserve">Tableau </w:t>
       </w:r>
-      <w:r>
-        <w:fldChar w:fldCharType="begin"/>
-      </w:r>
-      <w:r>
-        <w:instrText xml:space="preserve"> SEQ Tableau \* ARABIC </w:instrText>
-      </w:r>
-      <w:r>
-        <w:fldChar w:fldCharType="separate"/>
-      </w:r>
-      <w:r>
-        <w:rPr>
-          <w:noProof/>
-        </w:rPr>
-        <w:t>27</w:t>
-      </w:r>
-      <w:r>
-        <w:rPr>
-          <w:noProof/>
-        </w:rPr>
-        <w:fldChar w:fldCharType="end"/>
-      </w:r>
+      <w:fldSimple w:instr=" SEQ Tableau \* ARABIC ">
+        <w:r>
+          <w:rPr>
+            <w:noProof/>
+          </w:rPr>
+          <w:t>27</w:t>
+        </w:r>
+      </w:fldSimple>
       <w:r>
         <w:t xml:space="preserve"> : Détails des n</w:t>
       </w:r>
       <w:r>
         <w:t>iveaux des échelles de vraisemblance</w:t>
       </w:r>
-      <w:bookmarkEnd w:id="115"/>
+      <w:bookmarkEnd w:id="114"/>
       <w:r>
         <w:rPr>
           <w:sz w:val="24"/>
@@ -41978,12 +42045,12 @@
       <w:pPr>
         <w:pStyle w:val="Titre3"/>
       </w:pPr>
-      <w:bookmarkStart w:id="116" w:name="_Toc73371681"/>
+      <w:bookmarkStart w:id="115" w:name="_Toc73371681"/>
       <w:r>
         <w:lastRenderedPageBreak/>
         <w:t>Évaluer la vraisemblance des scénarios opérationnels</w:t>
       </w:r>
-      <w:bookmarkEnd w:id="116"/>
+      <w:bookmarkEnd w:id="115"/>
     </w:p>
     <w:tbl>
       <w:tblGrid>
@@ -42289,38 +42356,25 @@
           <w:szCs w:val="24"/>
         </w:rPr>
       </w:pPr>
-      <w:bookmarkStart w:id="117" w:name="_Toc73371720"/>
+      <w:bookmarkStart w:id="116" w:name="_Toc73371720"/>
       <w:r>
         <w:t xml:space="preserve">Tableau </w:t>
       </w:r>
-      <w:r>
-        <w:fldChar w:fldCharType="begin"/>
-      </w:r>
-      <w:r>
-        <w:instrText xml:space="preserve"> SEQ Tableau \* ARABIC </w:instrText>
-      </w:r>
-      <w:r>
-        <w:fldChar w:fldCharType="separate"/>
-      </w:r>
-      <w:r>
-        <w:rPr>
-          <w:noProof/>
-        </w:rPr>
-        <w:t>28</w:t>
-      </w:r>
-      <w:r>
-        <w:rPr>
-          <w:noProof/>
-        </w:rPr>
-        <w:fldChar w:fldCharType="end"/>
-      </w:r>
+      <w:fldSimple w:instr=" SEQ Tableau \* ARABIC ">
+        <w:r>
+          <w:rPr>
+            <w:noProof/>
+          </w:rPr>
+          <w:t>28</w:t>
+        </w:r>
+      </w:fldSimple>
       <w:r>
         <w:t xml:space="preserve"> : </w:t>
       </w:r>
       <w:r>
         <w:t>Évaluation de la vraisemblance</w:t>
       </w:r>
-      <w:bookmarkEnd w:id="117"/>
+      <w:bookmarkEnd w:id="116"/>
     </w:p>
     <w:p>
       <w:pPr>
@@ -42349,9 +42403,9 @@
       <w:pPr>
         <w:pStyle w:val="Titre1"/>
       </w:pPr>
-      <w:bookmarkStart w:id="118" w:name="_Toc71625976"/>
-      <w:bookmarkStart w:id="119" w:name="_Toc71626272"/>
-      <w:bookmarkStart w:id="120" w:name="_Toc73371682"/>
+      <w:bookmarkStart w:id="117" w:name="_Toc71625976"/>
+      <w:bookmarkStart w:id="118" w:name="_Toc71626272"/>
+      <w:bookmarkStart w:id="119" w:name="_Toc73371682"/>
       <w:r>
         <w:lastRenderedPageBreak/>
         <w:t xml:space="preserve">Activité 5 </w:t>
@@ -42362,18 +42416,18 @@
       <w:r>
         <w:t>Traitement du risque</w:t>
       </w:r>
+      <w:bookmarkEnd w:id="117"/>
       <w:bookmarkEnd w:id="118"/>
       <w:bookmarkEnd w:id="119"/>
-      <w:bookmarkEnd w:id="120"/>
     </w:p>
     <w:p/>
     <w:p>
       <w:pPr>
         <w:pStyle w:val="Titre2"/>
       </w:pPr>
-      <w:bookmarkStart w:id="121" w:name="_Toc71625977"/>
-      <w:bookmarkStart w:id="122" w:name="_Toc71626273"/>
-      <w:bookmarkStart w:id="123" w:name="_Toc73371683"/>
+      <w:bookmarkStart w:id="120" w:name="_Toc71625977"/>
+      <w:bookmarkStart w:id="121" w:name="_Toc71626273"/>
+      <w:bookmarkStart w:id="122" w:name="_Toc73371683"/>
       <w:r>
         <w:t xml:space="preserve">Activité 5.a </w:t>
       </w:r>
@@ -42383,9 +42437,9 @@
       <w:r>
         <w:t>Réaliser une synthèse des scénarios de risque</w:t>
       </w:r>
+      <w:bookmarkEnd w:id="120"/>
       <w:bookmarkEnd w:id="121"/>
       <w:bookmarkEnd w:id="122"/>
-      <w:bookmarkEnd w:id="123"/>
     </w:p>
     <w:p>
       <w:pPr>
@@ -42400,11 +42454,11 @@
       <w:pPr>
         <w:pStyle w:val="Titre3"/>
       </w:pPr>
-      <w:bookmarkStart w:id="124" w:name="_Toc73371684"/>
+      <w:bookmarkStart w:id="123" w:name="_Toc73371684"/>
       <w:r>
         <w:t>Cartographie du risque initial</w:t>
       </w:r>
-      <w:bookmarkEnd w:id="124"/>
+      <w:bookmarkEnd w:id="123"/>
     </w:p>
     <w:tbl>
       <w:tblGrid>
@@ -42572,6 +42626,7 @@
         <w:tc>
           <w:tcPr>
             <w:tcW w:w="1" w:type="dxa"/>
+            <w:shd w:val="clear" w:fill="orange"/>
           </w:tcPr>
           <w:p>
             <w:pPr/>
@@ -42584,6 +42639,7 @@
         <w:tc>
           <w:tcPr>
             <w:tcW w:w="1" w:type="dxa"/>
+            <w:shd w:val="clear" w:fill="red"/>
           </w:tcPr>
           <w:p>
             <w:pPr/>
@@ -42596,6 +42652,7 @@
         <w:tc>
           <w:tcPr>
             <w:tcW w:w="1" w:type="dxa"/>
+            <w:shd w:val="clear" w:fill="red"/>
           </w:tcPr>
           <w:p>
             <w:pPr/>
@@ -42608,6 +42665,7 @@
         <w:tc>
           <w:tcPr>
             <w:tcW w:w="1" w:type="dxa"/>
+            <w:shd w:val="clear" w:fill="red"/>
           </w:tcPr>
           <w:p>
             <w:pPr/>
@@ -42661,6 +42719,7 @@
         <w:tc>
           <w:tcPr>
             <w:tcW w:w="1" w:type="dxa"/>
+            <w:shd w:val="clear" w:fill="orange"/>
           </w:tcPr>
           <w:p>
             <w:pPr/>
@@ -42673,6 +42732,7 @@
         <w:tc>
           <w:tcPr>
             <w:tcW w:w="1" w:type="dxa"/>
+            <w:shd w:val="clear" w:fill="orange"/>
           </w:tcPr>
           <w:p>
             <w:pPr/>
@@ -42685,6 +42745,7 @@
         <w:tc>
           <w:tcPr>
             <w:tcW w:w="1" w:type="dxa"/>
+            <w:shd w:val="clear" w:fill="red"/>
           </w:tcPr>
           <w:p>
             <w:pPr/>
@@ -42697,6 +42758,7 @@
         <w:tc>
           <w:tcPr>
             <w:tcW w:w="1" w:type="dxa"/>
+            <w:shd w:val="clear" w:fill="red"/>
           </w:tcPr>
           <w:p>
             <w:pPr/>
@@ -42750,6 +42812,7 @@
         <w:tc>
           <w:tcPr>
             <w:tcW w:w="1" w:type="dxa"/>
+            <w:shd w:val="clear" w:fill="green"/>
           </w:tcPr>
           <w:p>
             <w:pPr/>
@@ -42762,6 +42825,7 @@
         <w:tc>
           <w:tcPr>
             <w:tcW w:w="1" w:type="dxa"/>
+            <w:shd w:val="clear" w:fill="orange"/>
           </w:tcPr>
           <w:p>
             <w:pPr/>
@@ -42774,6 +42838,7 @@
         <w:tc>
           <w:tcPr>
             <w:tcW w:w="1" w:type="dxa"/>
+            <w:shd w:val="clear" w:fill="orange"/>
           </w:tcPr>
           <w:p>
             <w:pPr/>
@@ -42786,6 +42851,7 @@
         <w:tc>
           <w:tcPr>
             <w:tcW w:w="1" w:type="dxa"/>
+            <w:shd w:val="clear" w:fill="red"/>
           </w:tcPr>
           <w:p>
             <w:pPr/>
@@ -42839,6 +42905,7 @@
         <w:tc>
           <w:tcPr>
             <w:tcW w:w="1" w:type="dxa"/>
+            <w:shd w:val="clear" w:fill="green"/>
           </w:tcPr>
           <w:p>
             <w:pPr/>
@@ -42851,6 +42918,7 @@
         <w:tc>
           <w:tcPr>
             <w:tcW w:w="1" w:type="dxa"/>
+            <w:shd w:val="clear" w:fill="green"/>
           </w:tcPr>
           <w:p>
             <w:pPr/>
@@ -42863,6 +42931,7 @@
         <w:tc>
           <w:tcPr>
             <w:tcW w:w="1" w:type="dxa"/>
+            <w:shd w:val="clear" w:fill="orange"/>
           </w:tcPr>
           <w:p>
             <w:pPr/>
@@ -42875,6 +42944,7 @@
         <w:tc>
           <w:tcPr>
             <w:tcW w:w="1" w:type="dxa"/>
+            <w:shd w:val="clear" w:fill="orange"/>
           </w:tcPr>
           <w:p>
             <w:pPr/>
@@ -42928,6 +42998,7 @@
         <w:tc>
           <w:tcPr>
             <w:tcW w:w="1" w:type="dxa"/>
+            <w:shd w:val="clear" w:fill="green"/>
           </w:tcPr>
           <w:p>
             <w:pPr/>
@@ -42940,6 +43011,7 @@
         <w:tc>
           <w:tcPr>
             <w:tcW w:w="1" w:type="dxa"/>
+            <w:shd w:val="clear" w:fill="green"/>
           </w:tcPr>
           <w:p>
             <w:pPr/>
@@ -42952,6 +43024,7 @@
         <w:tc>
           <w:tcPr>
             <w:tcW w:w="1" w:type="dxa"/>
+            <w:shd w:val="clear" w:fill="green"/>
           </w:tcPr>
           <w:p>
             <w:pPr/>
@@ -42964,6 +43037,7 @@
         <w:tc>
           <w:tcPr>
             <w:tcW w:w="1" w:type="dxa"/>
+            <w:shd w:val="clear" w:fill="orange"/>
           </w:tcPr>
           <w:p>
             <w:pPr/>
@@ -43119,42 +43193,28 @@
           <w:szCs w:val="24"/>
         </w:rPr>
       </w:pPr>
-      <w:bookmarkStart w:id="125" w:name="_Toc73372419"/>
+      <w:bookmarkStart w:id="124" w:name="_Toc73372419"/>
       <w:r>
         <w:t xml:space="preserve">Figure </w:t>
       </w:r>
-      <w:r>
-        <w:fldChar w:fldCharType="begin"/>
-      </w:r>
-      <w:r>
-        <w:instrText xml:space="preserve"> SEQ Figure \* ARABIC </w:instrText>
-      </w:r>
-      <w:r>
-        <w:fldChar w:fldCharType="separate"/>
-      </w:r>
-      <w:r>
-        <w:rPr>
-          <w:noProof/>
-        </w:rPr>
-        <w:t>5</w:t>
-      </w:r>
-      <w:r>
-        <w:rPr>
-          <w:noProof/>
-        </w:rPr>
-        <w:fldChar w:fldCharType="end"/>
-      </w:r>
+      <w:fldSimple w:instr=" SEQ Figure \* ARABIC ">
+        <w:r>
+          <w:rPr>
+            <w:noProof/>
+          </w:rPr>
+          <w:t>5</w:t>
+        </w:r>
+      </w:fldSimple>
       <w:r>
         <w:t xml:space="preserve"> : </w:t>
       </w:r>
       <w:r>
         <w:t>Cartographie du risque initial</w:t>
       </w:r>
-      <w:bookmarkEnd w:id="125"/>
+      <w:bookmarkEnd w:id="124"/>
     </w:p>
     <w:p>
       <w:pPr>
-        <w:jc w:val="center"/>
         <w:rPr>
           <w:sz w:val="24"/>
           <w:szCs w:val="24"/>
@@ -43172,9 +43232,9 @@
       <w:pPr>
         <w:pStyle w:val="Titre2"/>
       </w:pPr>
-      <w:bookmarkStart w:id="126" w:name="_Toc71625978"/>
-      <w:bookmarkStart w:id="127" w:name="_Toc71626274"/>
-      <w:bookmarkStart w:id="128" w:name="_Toc73371685"/>
+      <w:bookmarkStart w:id="125" w:name="_Toc71625978"/>
+      <w:bookmarkStart w:id="126" w:name="_Toc71626274"/>
+      <w:bookmarkStart w:id="127" w:name="_Toc73371685"/>
       <w:r>
         <w:lastRenderedPageBreak/>
         <w:t xml:space="preserve">Activité 5.b </w:t>
@@ -43185,20 +43245,20 @@
       <w:r>
         <w:t>Décider de la stratégie de traitement du risque et définir les mesures de sécurité</w:t>
       </w:r>
+      <w:bookmarkEnd w:id="125"/>
       <w:bookmarkEnd w:id="126"/>
       <w:bookmarkEnd w:id="127"/>
-      <w:bookmarkEnd w:id="128"/>
     </w:p>
     <w:p/>
     <w:p>
       <w:pPr>
         <w:pStyle w:val="Titre3"/>
       </w:pPr>
-      <w:bookmarkStart w:id="129" w:name="_Toc73371686"/>
+      <w:bookmarkStart w:id="128" w:name="_Toc73371686"/>
       <w:r>
         <w:t>Cartographie du risque initial</w:t>
       </w:r>
-      <w:bookmarkEnd w:id="129"/>
+      <w:bookmarkEnd w:id="128"/>
     </w:p>
     <w:p>
       <w:pPr>
@@ -43224,41 +43284,25 @@
           <w:szCs w:val="24"/>
         </w:rPr>
       </w:pPr>
-      <w:bookmarkStart w:id="130" w:name="_Toc73372420"/>
+      <w:bookmarkStart w:id="129" w:name="_Toc73372420"/>
       <w:r>
         <w:t xml:space="preserve">Figure </w:t>
       </w:r>
-      <w:r>
-        <w:fldChar w:fldCharType="begin"/>
-      </w:r>
-      <w:r>
-        <w:instrText xml:space="preserve"> SEQ Figure \* AR</w:instrText>
-      </w:r>
-      <w:r>
-        <w:instrText xml:space="preserve">ABIC </w:instrText>
-      </w:r>
-      <w:r>
-        <w:fldChar w:fldCharType="separate"/>
-      </w:r>
-      <w:r>
-        <w:rPr>
-          <w:noProof/>
-        </w:rPr>
-        <w:t>6</w:t>
-      </w:r>
-      <w:r>
-        <w:rPr>
-          <w:noProof/>
-        </w:rPr>
-        <w:fldChar w:fldCharType="end"/>
-      </w:r>
+      <w:fldSimple w:instr=" SEQ Figure \* ARABIC ">
+        <w:r>
+          <w:rPr>
+            <w:noProof/>
+          </w:rPr>
+          <w:t>6</w:t>
+        </w:r>
+      </w:fldSimple>
       <w:r>
         <w:t xml:space="preserve"> : </w:t>
       </w:r>
       <w:r>
         <w:t>Cartographie du risque initial</w:t>
       </w:r>
-      <w:bookmarkEnd w:id="130"/>
+      <w:bookmarkEnd w:id="129"/>
       <w:r>
         <w:br w:type="page"/>
       </w:r>
@@ -43268,14 +43312,14 @@
       <w:pPr>
         <w:pStyle w:val="Titre3"/>
       </w:pPr>
-      <w:bookmarkStart w:id="131" w:name="_Toc73371687"/>
-      <w:bookmarkStart w:id="132" w:name="_Hlk73354141"/>
+      <w:bookmarkStart w:id="130" w:name="_Toc73371687"/>
+      <w:bookmarkStart w:id="131" w:name="_Hlk73354141"/>
       <w:r>
         <w:t>Plan d’amélioration continue de la sécurité</w:t>
       </w:r>
-      <w:bookmarkEnd w:id="131"/>
+      <w:bookmarkEnd w:id="130"/>
     </w:p>
-    <w:bookmarkEnd w:id="132"/>
+    <w:bookmarkEnd w:id="131"/>
     <w:tbl>
       <w:tblGrid>
         <w:gridCol/>
@@ -43803,38 +43847,25 @@
           <w:szCs w:val="24"/>
         </w:rPr>
       </w:pPr>
-      <w:bookmarkStart w:id="133" w:name="_Toc73371721"/>
+      <w:bookmarkStart w:id="132" w:name="_Toc73371721"/>
       <w:r>
         <w:t xml:space="preserve">Tableau </w:t>
       </w:r>
-      <w:r>
-        <w:fldChar w:fldCharType="begin"/>
-      </w:r>
-      <w:r>
-        <w:instrText xml:space="preserve"> SEQ Tableau \* ARABIC </w:instrText>
-      </w:r>
-      <w:r>
-        <w:fldChar w:fldCharType="separate"/>
-      </w:r>
-      <w:r>
-        <w:rPr>
-          <w:noProof/>
-        </w:rPr>
-        <w:t>29</w:t>
-      </w:r>
-      <w:r>
-        <w:rPr>
-          <w:noProof/>
-        </w:rPr>
-        <w:fldChar w:fldCharType="end"/>
-      </w:r>
+      <w:fldSimple w:instr=" SEQ Tableau \* ARABIC ">
+        <w:r>
+          <w:rPr>
+            <w:noProof/>
+          </w:rPr>
+          <w:t>29</w:t>
+        </w:r>
+      </w:fldSimple>
       <w:r>
         <w:t xml:space="preserve"> : Tableau des p</w:t>
       </w:r>
       <w:r>
         <w:t>lans d'amélioration continue de la sécurité</w:t>
       </w:r>
-      <w:bookmarkEnd w:id="133"/>
+      <w:bookmarkEnd w:id="132"/>
       <w:r>
         <w:rPr>
           <w:sz w:val="24"/>
@@ -43847,9 +43878,9 @@
       <w:pPr>
         <w:pStyle w:val="Titre2"/>
       </w:pPr>
-      <w:bookmarkStart w:id="134" w:name="_Toc71625979"/>
-      <w:bookmarkStart w:id="135" w:name="_Toc71626275"/>
-      <w:bookmarkStart w:id="136" w:name="_Toc73371688"/>
+      <w:bookmarkStart w:id="133" w:name="_Toc71625979"/>
+      <w:bookmarkStart w:id="134" w:name="_Toc71626275"/>
+      <w:bookmarkStart w:id="135" w:name="_Toc73371688"/>
       <w:r>
         <w:lastRenderedPageBreak/>
         <w:t xml:space="preserve">Activité 5.c </w:t>
@@ -43860,9 +43891,9 @@
       <w:r>
         <w:t>Évaluer et documenter les risques résiduels</w:t>
       </w:r>
+      <w:bookmarkEnd w:id="133"/>
       <w:bookmarkEnd w:id="134"/>
       <w:bookmarkEnd w:id="135"/>
-      <w:bookmarkEnd w:id="136"/>
     </w:p>
     <w:p>
       <w:pPr>
@@ -43877,11 +43908,11 @@
       <w:pPr>
         <w:pStyle w:val="Titre3"/>
       </w:pPr>
-      <w:bookmarkStart w:id="137" w:name="_Toc73371689"/>
+      <w:bookmarkStart w:id="136" w:name="_Toc73371689"/>
       <w:r>
         <w:t>Évaluation et documentation des risques résiduels</w:t>
       </w:r>
-      <w:bookmarkEnd w:id="137"/>
+      <w:bookmarkEnd w:id="136"/>
     </w:p>
     <w:tbl>
       <w:tblGrid>
@@ -44459,38 +44490,25 @@
           <w:szCs w:val="24"/>
         </w:rPr>
       </w:pPr>
-      <w:bookmarkStart w:id="138" w:name="_Toc73371722"/>
+      <w:bookmarkStart w:id="137" w:name="_Toc73371722"/>
       <w:r>
         <w:t xml:space="preserve">Tableau </w:t>
       </w:r>
-      <w:r>
-        <w:fldChar w:fldCharType="begin"/>
-      </w:r>
-      <w:r>
-        <w:instrText xml:space="preserve"> SEQ Tableau \* ARABIC </w:instrText>
-      </w:r>
-      <w:r>
-        <w:fldChar w:fldCharType="separate"/>
-      </w:r>
-      <w:r>
-        <w:rPr>
-          <w:noProof/>
-        </w:rPr>
-        <w:t>30</w:t>
-      </w:r>
-      <w:r>
-        <w:rPr>
-          <w:noProof/>
-        </w:rPr>
-        <w:fldChar w:fldCharType="end"/>
-      </w:r>
+      <w:fldSimple w:instr=" SEQ Tableau \* ARABIC ">
+        <w:r>
+          <w:rPr>
+            <w:noProof/>
+          </w:rPr>
+          <w:t>30</w:t>
+        </w:r>
+      </w:fldSimple>
       <w:r>
         <w:t xml:space="preserve"> : </w:t>
       </w:r>
       <w:r>
         <w:t>Évaluation et documentation des risques résiduels</w:t>
       </w:r>
-      <w:bookmarkEnd w:id="138"/>
+      <w:bookmarkEnd w:id="137"/>
     </w:p>
     <w:p>
       <w:pPr>
@@ -44591,14 +44609,14 @@
       <w:r>
         <w:br w:type="page"/>
       </w:r>
-      <w:bookmarkStart w:id="139" w:name="_Hlk73354673"/>
-      <w:bookmarkStart w:id="140" w:name="_Toc73371690"/>
+      <w:bookmarkStart w:id="138" w:name="_Hlk73354673"/>
+      <w:bookmarkStart w:id="139" w:name="_Toc73371690"/>
       <w:r>
         <w:lastRenderedPageBreak/>
         <w:t>Cartographie du risque initial</w:t>
       </w:r>
+      <w:bookmarkEnd w:id="138"/>
       <w:bookmarkEnd w:id="139"/>
-      <w:bookmarkEnd w:id="140"/>
     </w:p>
     <w:p>
       <w:pPr>
@@ -44623,38 +44641,25 @@
           <w:szCs w:val="24"/>
         </w:rPr>
       </w:pPr>
-      <w:bookmarkStart w:id="141" w:name="_Toc73372421"/>
+      <w:bookmarkStart w:id="140" w:name="_Toc73372421"/>
       <w:r>
         <w:t xml:space="preserve">Figure </w:t>
       </w:r>
-      <w:r>
-        <w:fldChar w:fldCharType="begin"/>
-      </w:r>
-      <w:r>
-        <w:instrText xml:space="preserve"> SEQ Figure \* ARABIC </w:instrText>
-      </w:r>
-      <w:r>
-        <w:fldChar w:fldCharType="separate"/>
-      </w:r>
-      <w:r>
-        <w:rPr>
-          <w:noProof/>
-        </w:rPr>
-        <w:t>7</w:t>
-      </w:r>
-      <w:r>
-        <w:rPr>
-          <w:noProof/>
-        </w:rPr>
-        <w:fldChar w:fldCharType="end"/>
-      </w:r>
+      <w:fldSimple w:instr=" SEQ Figure \* ARABIC ">
+        <w:r>
+          <w:rPr>
+            <w:noProof/>
+          </w:rPr>
+          <w:t>7</w:t>
+        </w:r>
+      </w:fldSimple>
       <w:r>
         <w:t xml:space="preserve"> : </w:t>
       </w:r>
       <w:r>
         <w:t>Cartographie du risque initial</w:t>
       </w:r>
-      <w:bookmarkEnd w:id="141"/>
+      <w:bookmarkEnd w:id="140"/>
       <w:r>
         <w:rPr>
           <w:sz w:val="24"/>
@@ -44667,12 +44672,12 @@
       <w:pPr>
         <w:pStyle w:val="Titre3"/>
       </w:pPr>
-      <w:bookmarkStart w:id="142" w:name="_Toc73371691"/>
+      <w:bookmarkStart w:id="141" w:name="_Toc73371691"/>
       <w:r>
         <w:lastRenderedPageBreak/>
         <w:t>Cartographie du risque résiduel</w:t>
       </w:r>
-      <w:bookmarkEnd w:id="142"/>
+      <w:bookmarkEnd w:id="141"/>
     </w:p>
     <w:p>
       <w:pPr>
@@ -44697,38 +44702,25 @@
           <w:szCs w:val="24"/>
         </w:rPr>
       </w:pPr>
-      <w:bookmarkStart w:id="143" w:name="_Toc73372422"/>
+      <w:bookmarkStart w:id="142" w:name="_Toc73372422"/>
       <w:r>
         <w:t xml:space="preserve">Figure </w:t>
       </w:r>
-      <w:r>
-        <w:fldChar w:fldCharType="begin"/>
-      </w:r>
-      <w:r>
-        <w:instrText xml:space="preserve"> SEQ Figure \* ARABIC </w:instrText>
-      </w:r>
-      <w:r>
-        <w:fldChar w:fldCharType="separate"/>
-      </w:r>
-      <w:r>
-        <w:rPr>
-          <w:noProof/>
-        </w:rPr>
-        <w:t>8</w:t>
-      </w:r>
-      <w:r>
-        <w:rPr>
-          <w:noProof/>
-        </w:rPr>
-        <w:fldChar w:fldCharType="end"/>
-      </w:r>
+      <w:fldSimple w:instr=" SEQ Figure \* ARABIC ">
+        <w:r>
+          <w:rPr>
+            <w:noProof/>
+          </w:rPr>
+          <w:t>8</w:t>
+        </w:r>
+      </w:fldSimple>
       <w:r>
         <w:t xml:space="preserve"> : </w:t>
       </w:r>
       <w:r>
         <w:t>Cartographie du risque résiduel</w:t>
       </w:r>
-      <w:bookmarkEnd w:id="143"/>
+      <w:bookmarkEnd w:id="142"/>
     </w:p>
     <w:p>
       <w:pPr>
@@ -44749,12 +44741,12 @@
       <w:pPr>
         <w:pStyle w:val="Titre1"/>
       </w:pPr>
-      <w:bookmarkStart w:id="144" w:name="_Toc73371692"/>
+      <w:bookmarkStart w:id="143" w:name="_Toc73371692"/>
       <w:r>
         <w:lastRenderedPageBreak/>
         <w:t>Annexes</w:t>
       </w:r>
-      <w:bookmarkEnd w:id="144"/>
+      <w:bookmarkEnd w:id="143"/>
     </w:p>
     <w:p>
       <w:pPr>
@@ -44765,7 +44757,7 @@
       </w:pPr>
     </w:p>
     <w:sectPr>
-      <w:headerReference w:type="default" r:id="rId14"/>
+      <w:headerReference w:type="default" r:id="rId10"/>
       <w:pgSz w:w="16838" w:h="11906" w:orient="landscape"/>
       <w:pgMar w:top="1418" w:right="1559" w:bottom="1418" w:left="1418" w:header="1471" w:footer="709" w:gutter="0"/>
       <w:cols w:space="708"/>
@@ -44773,45 +44765,6 @@
     </w:sectPr>
   </w:body>
 </w:document>
-</file>
-
-<file path=word/comments.xml><?xml version="1.0" encoding="utf-8"?>
-<w:comments xmlns:wpc="http://schemas.microsoft.com/office/word/2010/wordprocessingCanvas" xmlns:cx="http://schemas.microsoft.com/office/drawing/2014/chartex" xmlns:cx1="http://schemas.microsoft.com/office/drawing/2015/9/8/chartex" xmlns:cx2="http://schemas.microsoft.com/office/drawing/2015/10/21/chartex" xmlns:cx3="http://schemas.microsoft.com/office/drawing/2016/5/9/chartex" xmlns:cx4="http://schemas.microsoft.com/office/drawing/2016/5/10/chartex" xmlns:cx5="http://schemas.microsoft.com/office/drawing/2016/5/11/chartex" xmlns:cx6="http://schemas.microsoft.com/office/drawing/2016/5/12/chartex" xmlns:cx7="http://schemas.microsoft.com/office/drawing/2016/5/13/chartex" xmlns:cx8="http://schemas.microsoft.com/office/drawing/2016/5/14/chartex" xmlns:mc="http://schemas.openxmlformats.org/markup-compatibility/2006" xmlns:aink="http://schemas.microsoft.com/office/drawing/2016/ink" xmlns:am3d="http://schemas.microsoft.com/office/drawing/2017/model3d" xmlns:o="urn:schemas-microsoft-com:office:office" xmlns:r="http://schemas.openxmlformats.org/officeDocument/2006/relationships" xmlns:m="http://schemas.openxmlformats.org/officeDocument/2006/math" xmlns:v="urn:schemas-microsoft-com:vml" xmlns:wp14="http://schemas.microsoft.com/office/word/2010/wordprocessingDrawing" xmlns:wp="http://schemas.openxmlformats.org/drawingml/2006/wordprocessingDrawing" xmlns:w10="urn:schemas-microsoft-com:office:word" xmlns:w="http://schemas.openxmlformats.org/wordprocessingml/2006/main" xmlns:w14="http://schemas.microsoft.com/office/word/2010/wordml" xmlns:w15="http://schemas.microsoft.com/office/word/2012/wordml" xmlns:w16cex="http://schemas.microsoft.com/office/word/2018/wordml/cex" xmlns:w16cid="http://schemas.microsoft.com/office/word/2016/wordml/cid" xmlns:w16="http://schemas.microsoft.com/office/word/2018/wordml" xmlns:w16sdtdh="http://schemas.microsoft.com/office/word/2020/wordml/sdtdatahash" xmlns:w16se="http://schemas.microsoft.com/office/word/2015/wordml/symex" xmlns:wpg="http://schemas.microsoft.com/office/word/2010/wordprocessingGroup" xmlns:wpi="http://schemas.microsoft.com/office/word/2010/wordprocessingInk" xmlns:wne="http://schemas.microsoft.com/office/word/2006/wordml" xmlns:wps="http://schemas.microsoft.com/office/word/2010/wordprocessingShape" mc:Ignorable="w14 w15 w16se w16cid w16 w16cex w16sdtdh wp14">
-  <w:comment w:id="41" w:author="carlos pinto" w:date="2021-05-20T11:02:00Z" w:initials="cp">
-    <w:p>
-      <w:pPr>
-        <w:pStyle w:val="Commentaire"/>
-      </w:pPr>
-      <w:r>
-        <w:rPr>
-          <w:rStyle w:val="Marquedecommentaire"/>
-        </w:rPr>
-        <w:annotationRef/>
-      </w:r>
-      <w:r>
-        <w:t>Mettre en annexe le fichier complet avec la description des règles. Enlever ici la description</w:t>
-      </w:r>
-    </w:p>
-  </w:comment>
-</w:comments>
-</file>
-
-<file path=word/commentsExtended.xml><?xml version="1.0" encoding="utf-8"?>
-<w15:commentsEx xmlns:wpc="http://schemas.microsoft.com/office/word/2010/wordprocessingCanvas" xmlns:cx="http://schemas.microsoft.com/office/drawing/2014/chartex" xmlns:cx1="http://schemas.microsoft.com/office/drawing/2015/9/8/chartex" xmlns:cx2="http://schemas.microsoft.com/office/drawing/2015/10/21/chartex" xmlns:cx3="http://schemas.microsoft.com/office/drawing/2016/5/9/chartex" xmlns:cx4="http://schemas.microsoft.com/office/drawing/2016/5/10/chartex" xmlns:cx5="http://schemas.microsoft.com/office/drawing/2016/5/11/chartex" xmlns:cx6="http://schemas.microsoft.com/office/drawing/2016/5/12/chartex" xmlns:cx7="http://schemas.microsoft.com/office/drawing/2016/5/13/chartex" xmlns:cx8="http://schemas.microsoft.com/office/drawing/2016/5/14/chartex" xmlns:mc="http://schemas.openxmlformats.org/markup-compatibility/2006" xmlns:aink="http://schemas.microsoft.com/office/drawing/2016/ink" xmlns:am3d="http://schemas.microsoft.com/office/drawing/2017/model3d" xmlns:o="urn:schemas-microsoft-com:office:office" xmlns:r="http://schemas.openxmlformats.org/officeDocument/2006/relationships" xmlns:m="http://schemas.openxmlformats.org/officeDocument/2006/math" xmlns:v="urn:schemas-microsoft-com:vml" xmlns:wp14="http://schemas.microsoft.com/office/word/2010/wordprocessingDrawing" xmlns:wp="http://schemas.openxmlformats.org/drawingml/2006/wordprocessingDrawing" xmlns:w10="urn:schemas-microsoft-com:office:word" xmlns:w="http://schemas.openxmlformats.org/wordprocessingml/2006/main" xmlns:w14="http://schemas.microsoft.com/office/word/2010/wordml" xmlns:w15="http://schemas.microsoft.com/office/word/2012/wordml" xmlns:w16cex="http://schemas.microsoft.com/office/word/2018/wordml/cex" xmlns:w16cid="http://schemas.microsoft.com/office/word/2016/wordml/cid" xmlns:w16="http://schemas.microsoft.com/office/word/2018/wordml" xmlns:w16sdtdh="http://schemas.microsoft.com/office/word/2020/wordml/sdtdatahash" xmlns:w16se="http://schemas.microsoft.com/office/word/2015/wordml/symex" xmlns:wpg="http://schemas.microsoft.com/office/word/2010/wordprocessingGroup" xmlns:wpi="http://schemas.microsoft.com/office/word/2010/wordprocessingInk" xmlns:wne="http://schemas.microsoft.com/office/word/2006/wordml" xmlns:wps="http://schemas.microsoft.com/office/word/2010/wordprocessingShape" mc:Ignorable="w14 w15 w16se w16cid w16 w16cex w16sdtdh wp14">
-  <w15:commentEx w15:paraId="770822F3" w15:done="0"/>
-</w15:commentsEx>
-</file>
-
-<file path=word/commentsExtensible.xml><?xml version="1.0" encoding="utf-8"?>
-<w16cex:commentsExtensible xmlns:wpc="http://schemas.microsoft.com/office/word/2010/wordprocessingCanvas" xmlns:cx="http://schemas.microsoft.com/office/drawing/2014/chartex" xmlns:cx1="http://schemas.microsoft.com/office/drawing/2015/9/8/chartex" xmlns:cx2="http://schemas.microsoft.com/office/drawing/2015/10/21/chartex" xmlns:cx3="http://schemas.microsoft.com/office/drawing/2016/5/9/chartex" xmlns:cx4="http://schemas.microsoft.com/office/drawing/2016/5/10/chartex" xmlns:cx5="http://schemas.microsoft.com/office/drawing/2016/5/11/chartex" xmlns:cx6="http://schemas.microsoft.com/office/drawing/2016/5/12/chartex" xmlns:cx7="http://schemas.microsoft.com/office/drawing/2016/5/13/chartex" xmlns:cx8="http://schemas.microsoft.com/office/drawing/2016/5/14/chartex" xmlns:mc="http://schemas.openxmlformats.org/markup-compatibility/2006" xmlns:aink="http://schemas.microsoft.com/office/drawing/2016/ink" xmlns:am3d="http://schemas.microsoft.com/office/drawing/2017/model3d" xmlns:o="urn:schemas-microsoft-com:office:office" xmlns:r="http://schemas.openxmlformats.org/officeDocument/2006/relationships" xmlns:m="http://schemas.openxmlformats.org/officeDocument/2006/math" xmlns:v="urn:schemas-microsoft-com:vml" xmlns:wp14="http://schemas.microsoft.com/office/word/2010/wordprocessingDrawing" xmlns:wp="http://schemas.openxmlformats.org/drawingml/2006/wordprocessingDrawing" xmlns:w10="urn:schemas-microsoft-com:office:word" xmlns:w="http://schemas.openxmlformats.org/wordprocessingml/2006/main" xmlns:w14="http://schemas.microsoft.com/office/word/2010/wordml" xmlns:w15="http://schemas.microsoft.com/office/word/2012/wordml" xmlns:w16cex="http://schemas.microsoft.com/office/word/2018/wordml/cex" xmlns:w16cid="http://schemas.microsoft.com/office/word/2016/wordml/cid" xmlns:w16="http://schemas.microsoft.com/office/word/2018/wordml" xmlns:w16sdtdh="http://schemas.microsoft.com/office/word/2020/wordml/sdtdatahash" xmlns:w16se="http://schemas.microsoft.com/office/word/2015/wordml/symex" xmlns:wpg="http://schemas.microsoft.com/office/word/2010/wordprocessingGroup" xmlns:wpi="http://schemas.microsoft.com/office/word/2010/wordprocessingInk" xmlns:wne="http://schemas.microsoft.com/office/word/2006/wordml" xmlns:wps="http://schemas.microsoft.com/office/word/2010/wordprocessingShape" mc:Ignorable="w14 w15 w16se w16cid w16 w16cex w16sdtdh wp14">
-  <w16cex:commentExtensible w16cex:durableId="2450C03A" w16cex:dateUtc="2021-05-20T09:02:00Z"/>
-</w16cex:commentsExtensible>
-</file>
-
-<file path=word/commentsIds.xml><?xml version="1.0" encoding="utf-8"?>
-<w16cid:commentsIds xmlns:wpc="http://schemas.microsoft.com/office/word/2010/wordprocessingCanvas" xmlns:cx="http://schemas.microsoft.com/office/drawing/2014/chartex" xmlns:cx1="http://schemas.microsoft.com/office/drawing/2015/9/8/chartex" xmlns:cx2="http://schemas.microsoft.com/office/drawing/2015/10/21/chartex" xmlns:cx3="http://schemas.microsoft.com/office/drawing/2016/5/9/chartex" xmlns:cx4="http://schemas.microsoft.com/office/drawing/2016/5/10/chartex" xmlns:cx5="http://schemas.microsoft.com/office/drawing/2016/5/11/chartex" xmlns:cx6="http://schemas.microsoft.com/office/drawing/2016/5/12/chartex" xmlns:cx7="http://schemas.microsoft.com/office/drawing/2016/5/13/chartex" xmlns:cx8="http://schemas.microsoft.com/office/drawing/2016/5/14/chartex" xmlns:mc="http://schemas.openxmlformats.org/markup-compatibility/2006" xmlns:aink="http://schemas.microsoft.com/office/drawing/2016/ink" xmlns:am3d="http://schemas.microsoft.com/office/drawing/2017/model3d" xmlns:o="urn:schemas-microsoft-com:office:office" xmlns:r="http://schemas.openxmlformats.org/officeDocument/2006/relationships" xmlns:m="http://schemas.openxmlformats.org/officeDocument/2006/math" xmlns:v="urn:schemas-microsoft-com:vml" xmlns:wp14="http://schemas.microsoft.com/office/word/2010/wordprocessingDrawing" xmlns:wp="http://schemas.openxmlformats.org/drawingml/2006/wordprocessingDrawing" xmlns:w10="urn:schemas-microsoft-com:office:word" xmlns:w="http://schemas.openxmlformats.org/wordprocessingml/2006/main" xmlns:w14="http://schemas.microsoft.com/office/word/2010/wordml" xmlns:w15="http://schemas.microsoft.com/office/word/2012/wordml" xmlns:w16cex="http://schemas.microsoft.com/office/word/2018/wordml/cex" xmlns:w16cid="http://schemas.microsoft.com/office/word/2016/wordml/cid" xmlns:w16="http://schemas.microsoft.com/office/word/2018/wordml" xmlns:w16sdtdh="http://schemas.microsoft.com/office/word/2020/wordml/sdtdatahash" xmlns:w16se="http://schemas.microsoft.com/office/word/2015/wordml/symex" xmlns:wpg="http://schemas.microsoft.com/office/word/2010/wordprocessingGroup" xmlns:wpi="http://schemas.microsoft.com/office/word/2010/wordprocessingInk" xmlns:wne="http://schemas.microsoft.com/office/word/2006/wordml" xmlns:wps="http://schemas.microsoft.com/office/word/2010/wordprocessingShape" mc:Ignorable="w14 w15 w16se w16cid w16 w16cex w16sdtdh wp14">
-  <w16cid:commentId w16cid:paraId="770822F3" w16cid:durableId="2450C03A"/>
-</w16cid:commentsIds>
 </file>
 
 <file path=word/endnotes.xml><?xml version="1.0" encoding="utf-8"?>
@@ -45006,6 +44959,7 @@
             <w:dataBinding w:prefixMappings="xmlns:ns0='http://purl.org/dc/elements/1.1/' xmlns:ns1='http://schemas.openxmlformats.org/package/2006/metadata/core-properties' " w:xpath="/ns1:coreProperties[1]/ns1:keywords[1]" w:storeItemID="{6C3C8BC8-F283-45AE-878A-BAB7291924A1}"/>
             <w:text/>
           </w:sdtPr>
+          <w:sdtEndPr/>
           <w:sdtContent>
             <w:p>
               <w:pPr>
@@ -45039,6 +44993,7 @@
             <w:dataBinding w:prefixMappings="xmlns:ns0='http://purl.org/dc/elements/1.1/' xmlns:ns1='http://schemas.openxmlformats.org/package/2006/metadata/core-properties' " w:xpath="/ns1:coreProperties[1]/ns1:contentStatus[1]" w:storeItemID="{6C3C8BC8-F283-45AE-878A-BAB7291924A1}"/>
             <w:text/>
           </w:sdtPr>
+          <w:sdtEndPr/>
           <w:sdtContent>
             <w:p>
               <w:pPr>
@@ -47340,14 +47295,6 @@
 </w:numbering>
 </file>
 
-<file path=word/people.xml><?xml version="1.0" encoding="utf-8"?>
-<w15:people xmlns:wpc="http://schemas.microsoft.com/office/word/2010/wordprocessingCanvas" xmlns:cx="http://schemas.microsoft.com/office/drawing/2014/chartex" xmlns:cx1="http://schemas.microsoft.com/office/drawing/2015/9/8/chartex" xmlns:cx2="http://schemas.microsoft.com/office/drawing/2015/10/21/chartex" xmlns:cx3="http://schemas.microsoft.com/office/drawing/2016/5/9/chartex" xmlns:cx4="http://schemas.microsoft.com/office/drawing/2016/5/10/chartex" xmlns:cx5="http://schemas.microsoft.com/office/drawing/2016/5/11/chartex" xmlns:cx6="http://schemas.microsoft.com/office/drawing/2016/5/12/chartex" xmlns:cx7="http://schemas.microsoft.com/office/drawing/2016/5/13/chartex" xmlns:cx8="http://schemas.microsoft.com/office/drawing/2016/5/14/chartex" xmlns:mc="http://schemas.openxmlformats.org/markup-compatibility/2006" xmlns:aink="http://schemas.microsoft.com/office/drawing/2016/ink" xmlns:am3d="http://schemas.microsoft.com/office/drawing/2017/model3d" xmlns:o="urn:schemas-microsoft-com:office:office" xmlns:r="http://schemas.openxmlformats.org/officeDocument/2006/relationships" xmlns:m="http://schemas.openxmlformats.org/officeDocument/2006/math" xmlns:v="urn:schemas-microsoft-com:vml" xmlns:wp14="http://schemas.microsoft.com/office/word/2010/wordprocessingDrawing" xmlns:wp="http://schemas.openxmlformats.org/drawingml/2006/wordprocessingDrawing" xmlns:w10="urn:schemas-microsoft-com:office:word" xmlns:w="http://schemas.openxmlformats.org/wordprocessingml/2006/main" xmlns:w14="http://schemas.microsoft.com/office/word/2010/wordml" xmlns:w15="http://schemas.microsoft.com/office/word/2012/wordml" xmlns:w16cex="http://schemas.microsoft.com/office/word/2018/wordml/cex" xmlns:w16cid="http://schemas.microsoft.com/office/word/2016/wordml/cid" xmlns:w16="http://schemas.microsoft.com/office/word/2018/wordml" xmlns:w16sdtdh="http://schemas.microsoft.com/office/word/2020/wordml/sdtdatahash" xmlns:w16se="http://schemas.microsoft.com/office/word/2015/wordml/symex" xmlns:wpg="http://schemas.microsoft.com/office/word/2010/wordprocessingGroup" xmlns:wpi="http://schemas.microsoft.com/office/word/2010/wordprocessingInk" xmlns:wne="http://schemas.microsoft.com/office/word/2006/wordml" xmlns:wps="http://schemas.microsoft.com/office/word/2010/wordprocessingShape" mc:Ignorable="w14 w15 w16se w16cid w16 w16cex w16sdtdh wp14">
-  <w15:person w15:author="carlos pinto">
-    <w15:presenceInfo w15:providerId="Windows Live" w15:userId="d2f28d5d1da8ba0c"/>
-  </w15:person>
-</w15:people>
-</file>
-
 <file path=word/styles.xml><?xml version="1.0" encoding="utf-8"?>
 <w:styles xmlns:mc="http://schemas.openxmlformats.org/markup-compatibility/2006" xmlns:r="http://schemas.openxmlformats.org/officeDocument/2006/relationships" xmlns:w="http://schemas.openxmlformats.org/wordprocessingml/2006/main" xmlns:w14="http://schemas.microsoft.com/office/word/2010/wordml" xmlns:w15="http://schemas.microsoft.com/office/word/2012/wordml" xmlns:w16cex="http://schemas.microsoft.com/office/word/2018/wordml/cex" xmlns:w16cid="http://schemas.microsoft.com/office/word/2016/wordml/cid" xmlns:w16="http://schemas.microsoft.com/office/word/2018/wordml" xmlns:w16sdtdh="http://schemas.microsoft.com/office/word/2020/wordml/sdtdatahash" xmlns:w16se="http://schemas.microsoft.com/office/word/2015/wordml/symex" mc:Ignorable="w14 w15 w16se w16cid w16 w16cex w16sdtdh">
   <w:docDefaults>
@@ -49015,7 +48962,7 @@
     <w:charset w:val="00"/>
     <w:family w:val="roman"/>
     <w:pitch w:val="variable"/>
-    <w:sig w:usb0="E0002AFF" w:usb1="C0007841" w:usb2="00000009" w:usb3="00000000" w:csb0="000001FF" w:csb1="00000000"/>
+    <w:sig w:usb0="E0002EFF" w:usb1="C000785B" w:usb2="00000009" w:usb3="00000000" w:csb0="000001FF" w:csb1="00000000"/>
   </w:font>
   <w:font w:name="Courier New">
     <w:panose1 w:val="02070309020205020404"/>
@@ -49036,21 +48983,21 @@
     <w:charset w:val="00"/>
     <w:family w:val="swiss"/>
     <w:pitch w:val="variable"/>
-    <w:sig w:usb0="E00002FF" w:usb1="4000ACFF" w:usb2="00000001" w:usb3="00000000" w:csb0="0000019F" w:csb1="00000000"/>
+    <w:sig w:usb0="E4002EFF" w:usb1="C000247B" w:usb2="00000009" w:usb3="00000000" w:csb0="000001FF" w:csb1="00000000"/>
   </w:font>
   <w:font w:name="Calibri Light">
     <w:panose1 w:val="020F0302020204030204"/>
     <w:charset w:val="00"/>
     <w:family w:val="swiss"/>
     <w:pitch w:val="variable"/>
-    <w:sig w:usb0="A00002EF" w:usb1="4000207B" w:usb2="00000000" w:usb3="00000000" w:csb0="0000009F" w:csb1="00000000"/>
+    <w:sig w:usb0="E4002EFF" w:usb1="C000247B" w:usb2="00000009" w:usb3="00000000" w:csb0="000001FF" w:csb1="00000000"/>
   </w:font>
   <w:font w:name="Arial">
     <w:panose1 w:val="020B0604020202020204"/>
     <w:charset w:val="00"/>
     <w:family w:val="swiss"/>
     <w:pitch w:val="variable"/>
-    <w:sig w:usb0="E0002AFF" w:usb1="C0007843" w:usb2="00000009" w:usb3="00000000" w:csb0="000001FF" w:csb1="00000000"/>
+    <w:sig w:usb0="E0002EFF" w:usb1="C000785B" w:usb2="00000009" w:usb3="00000000" w:csb0="000001FF" w:csb1="00000000"/>
   </w:font>
   <w:font w:name="Cambria">
     <w:panose1 w:val="02040503050406030204"/>
@@ -49089,7 +49036,9 @@
     <w:rsid w:val="001A116B"/>
     <w:rsid w:val="002F774E"/>
     <w:rsid w:val="004A02E8"/>
+    <w:rsid w:val="0088528A"/>
     <w:rsid w:val="00BB2841"/>
+    <w:rsid w:val="00EA144E"/>
   </w:rsids>
   <m:mathPr>
     <m:mathFont m:val="Cambria Math"/>

</xml_diff>